<commit_message>
Corrected t.test for lextale
</commit_message>
<xml_diff>
--- a/writing/Methods12-10-2015.docx
+++ b/writing/Methods12-10-2015.docx
@@ -1,10 +1,10 @@
 
 <file path=word/document.xml><?xml version="1.0" encoding="utf-8"?>
-<w:document xmlns:wpc="http://schemas.microsoft.com/office/word/2010/wordprocessingCanvas" xmlns:mc="http://schemas.openxmlformats.org/markup-compatibility/2006" xmlns:o="urn:schemas-microsoft-com:office:office" xmlns:r="http://schemas.openxmlformats.org/officeDocument/2006/relationships" xmlns:m="http://schemas.openxmlformats.org/officeDocument/2006/math" xmlns:v="urn:schemas-microsoft-com:vml" xmlns:wp14="http://schemas.microsoft.com/office/word/2010/wordprocessingDrawing" xmlns:wp="http://schemas.openxmlformats.org/drawingml/2006/wordprocessingDrawing" xmlns:w10="urn:schemas-microsoft-com:office:word" xmlns:w="http://schemas.openxmlformats.org/wordprocessingml/2006/main" xmlns:w14="http://schemas.microsoft.com/office/word/2010/wordml" xmlns:wpg="http://schemas.microsoft.com/office/word/2010/wordprocessingGroup" xmlns:wpi="http://schemas.microsoft.com/office/word/2010/wordprocessingInk" xmlns:wne="http://schemas.microsoft.com/office/word/2006/wordml" xmlns:wps="http://schemas.microsoft.com/office/word/2010/wordprocessingShape" mc:Ignorable="w14 wp14">
+<w:document xmlns:ve="http://schemas.openxmlformats.org/markup-compatibility/2006" xmlns:o="urn:schemas-microsoft-com:office:office" xmlns:r="http://schemas.openxmlformats.org/officeDocument/2006/relationships" xmlns:m="http://schemas.openxmlformats.org/officeDocument/2006/math" xmlns:v="urn:schemas-microsoft-com:vml" xmlns:wp="http://schemas.openxmlformats.org/drawingml/2006/wordprocessingDrawing" xmlns:w10="urn:schemas-microsoft-com:office:word" xmlns:w="http://schemas.openxmlformats.org/wordprocessingml/2006/main" xmlns:wne="http://schemas.microsoft.com/office/word/2006/wordml">
   <w:body>
     <w:p>
       <w:pPr>
-        <w:pStyle w:val="Heading3"/>
+        <w:pStyle w:val="Kop3"/>
         <w:spacing w:line="480" w:lineRule="auto"/>
         <w:jc w:val="both"/>
         <w:rPr>
@@ -37,7 +37,8 @@
     </w:p>
     <w:p>
       <w:pPr>
-        <w:pStyle w:val="Heading5"/>
+        <w:pStyle w:val="Kop5"/>
+        <w:spacing w:line="480" w:lineRule="auto"/>
       </w:pPr>
       <w:r>
         <w:t>Participants</w:t>
@@ -45,7 +46,7 @@
     </w:p>
     <w:p>
       <w:pPr>
-        <w:pStyle w:val="Heading5"/>
+        <w:pStyle w:val="Kop5"/>
         <w:spacing w:line="480" w:lineRule="auto"/>
         <w:rPr>
           <w:rFonts w:asciiTheme="minorHAnsi" w:eastAsiaTheme="minorHAnsi" w:hAnsiTheme="minorHAnsi" w:cstheme="minorBidi"/>
@@ -64,7 +65,23 @@
           <w:rFonts w:asciiTheme="minorHAnsi" w:eastAsiaTheme="minorHAnsi" w:hAnsiTheme="minorHAnsi" w:cstheme="minorBidi"/>
           <w:i w:val="0"/>
         </w:rPr>
-        <w:t xml:space="preserve"> Dutch native students at Radboud University, Nijmegen, were paid to participate in the experiment. Their average age was 20.</w:t>
+        <w:t xml:space="preserve"> Dutch native students at </w:t>
+      </w:r>
+      <w:proofErr w:type="spellStart"/>
+      <w:r>
+        <w:rPr>
+          <w:rFonts w:asciiTheme="minorHAnsi" w:eastAsiaTheme="minorHAnsi" w:hAnsiTheme="minorHAnsi" w:cstheme="minorBidi"/>
+          <w:i w:val="0"/>
+        </w:rPr>
+        <w:t>Radboud</w:t>
+      </w:r>
+      <w:proofErr w:type="spellEnd"/>
+      <w:r>
+        <w:rPr>
+          <w:rFonts w:asciiTheme="minorHAnsi" w:eastAsiaTheme="minorHAnsi" w:hAnsiTheme="minorHAnsi" w:cstheme="minorBidi"/>
+          <w:i w:val="0"/>
+        </w:rPr>
+        <w:t xml:space="preserve"> University, Nijmegen, were paid to participate in the experiment. Their average age was 20.</w:t>
       </w:r>
       <w:r>
         <w:rPr>
@@ -141,6 +158,13 @@
           <w:rFonts w:asciiTheme="minorHAnsi" w:eastAsiaTheme="minorHAnsi" w:hAnsiTheme="minorHAnsi" w:cstheme="minorBidi"/>
           <w:i w:val="0"/>
         </w:rPr>
+        <w:t xml:space="preserve"> 27 per group,</w:t>
+      </w:r>
+      <w:r>
+        <w:rPr>
+          <w:rFonts w:asciiTheme="minorHAnsi" w:eastAsiaTheme="minorHAnsi" w:hAnsiTheme="minorHAnsi" w:cstheme="minorBidi"/>
+          <w:i w:val="0"/>
+        </w:rPr>
         <w:t xml:space="preserve"> such </w:t>
       </w:r>
       <w:r>
@@ -169,7 +193,21 @@
           <w:rFonts w:asciiTheme="minorHAnsi" w:eastAsiaTheme="minorHAnsi" w:hAnsiTheme="minorHAnsi" w:cstheme="minorBidi"/>
           <w:i w:val="0"/>
         </w:rPr>
-        <w:t xml:space="preserve">years of French </w:t>
+        <w:t>years of French</w:t>
+      </w:r>
+      <w:r>
+        <w:rPr>
+          <w:rFonts w:asciiTheme="minorHAnsi" w:eastAsiaTheme="minorHAnsi" w:hAnsiTheme="minorHAnsi" w:cstheme="minorBidi"/>
+          <w:i w:val="0"/>
+        </w:rPr>
+        <w:t xml:space="preserve"> classes</w:t>
+      </w:r>
+      <w:r>
+        <w:rPr>
+          <w:rFonts w:asciiTheme="minorHAnsi" w:eastAsiaTheme="minorHAnsi" w:hAnsiTheme="minorHAnsi" w:cstheme="minorBidi"/>
+          <w:i w:val="0"/>
+        </w:rPr>
+        <w:t xml:space="preserve"> </w:t>
       </w:r>
       <w:r>
         <w:rPr>
@@ -190,7 +228,21 @@
           <w:rFonts w:asciiTheme="minorHAnsi" w:eastAsiaTheme="minorHAnsi" w:hAnsiTheme="minorHAnsi" w:cstheme="minorBidi"/>
           <w:i w:val="0"/>
         </w:rPr>
-        <w:t xml:space="preserve"> significantly differ between groups</w:t>
+        <w:t xml:space="preserve"> significantly differ between</w:t>
+      </w:r>
+      <w:r>
+        <w:rPr>
+          <w:rFonts w:asciiTheme="minorHAnsi" w:eastAsiaTheme="minorHAnsi" w:hAnsiTheme="minorHAnsi" w:cstheme="minorBidi"/>
+          <w:i w:val="0"/>
+        </w:rPr>
+        <w:t xml:space="preserve"> the two</w:t>
+      </w:r>
+      <w:r>
+        <w:rPr>
+          <w:rFonts w:asciiTheme="minorHAnsi" w:eastAsiaTheme="minorHAnsi" w:hAnsiTheme="minorHAnsi" w:cstheme="minorBidi"/>
+          <w:i w:val="0"/>
+        </w:rPr>
+        <w:t xml:space="preserve"> groups</w:t>
       </w:r>
       <w:r>
         <w:rPr>
@@ -271,7 +323,8 @@
     </w:p>
     <w:p>
       <w:pPr>
-        <w:pStyle w:val="Heading5"/>
+        <w:pStyle w:val="Kop5"/>
+        <w:spacing w:line="480" w:lineRule="auto"/>
       </w:pPr>
       <w:r>
         <w:t>Materials</w:t>
@@ -283,7 +336,10 @@
         <w:jc w:val="both"/>
       </w:pPr>
       <w:r>
-        <w:t>Ninety-Six word</w:t>
+        <w:t>A total of n</w:t>
+      </w:r>
+      <w:r>
+        <w:t>inety-Six word</w:t>
       </w:r>
       <w:r>
         <w:t>s</w:t>
@@ -292,13 +348,22 @@
         <w:t xml:space="preserve"> were </w:t>
       </w:r>
       <w:r>
-        <w:t>used as stimuli</w:t>
+        <w:t xml:space="preserve">used as </w:t>
+      </w:r>
+      <w:r>
+        <w:t xml:space="preserve">word </w:t>
+      </w:r>
+      <w:r>
+        <w:t>stimuli</w:t>
       </w:r>
       <w:r>
         <w:t xml:space="preserve"> </w:t>
       </w:r>
       <w:r>
-        <w:t>in the experiment</w:t>
+        <w:t xml:space="preserve">in the </w:t>
+      </w:r>
+      <w:r>
+        <w:t>lexical decision task</w:t>
       </w:r>
       <w:r>
         <w:t>.</w:t>
@@ -310,7 +375,23 @@
         <w:t>Of these words, 24</w:t>
       </w:r>
       <w:r>
-        <w:t xml:space="preserve"> were bisyllabic with schwa in initial syllable (e.g., la pelouse)</w:t>
+        <w:t xml:space="preserve"> were </w:t>
+      </w:r>
+      <w:proofErr w:type="spellStart"/>
+      <w:r>
+        <w:t>bisyllabic</w:t>
+      </w:r>
+      <w:proofErr w:type="spellEnd"/>
+      <w:r>
+        <w:t xml:space="preserve"> with schwa in initial syllable (e.g., la </w:t>
+      </w:r>
+      <w:proofErr w:type="spellStart"/>
+      <w:r>
+        <w:t>pelouse</w:t>
+      </w:r>
+      <w:proofErr w:type="spellEnd"/>
+      <w:r>
+        <w:t>)</w:t>
       </w:r>
       <w:r>
         <w:t>.</w:t>
@@ -340,13 +421,27 @@
         <w:rPr>
           <w:i/>
         </w:rPr>
-        <w:t>la pelouse</w:t>
-      </w:r>
+        <w:t xml:space="preserve">la </w:t>
+      </w:r>
+      <w:proofErr w:type="spellStart"/>
+      <w:r>
+        <w:rPr>
+          <w:i/>
+        </w:rPr>
+        <w:t>pelouse</w:t>
+      </w:r>
+      <w:proofErr w:type="spellEnd"/>
       <w:r>
         <w:t xml:space="preserve">) </w:t>
       </w:r>
       <w:r>
-        <w:t xml:space="preserve">served as target stimuli in the experiment. </w:t>
+        <w:t xml:space="preserve">served as target stimuli in the </w:t>
+      </w:r>
+      <w:r>
+        <w:t>lexical decision task</w:t>
+      </w:r>
+      <w:r>
+        <w:t xml:space="preserve">. </w:t>
       </w:r>
       <w:r>
         <w:t xml:space="preserve">We will refer to these </w:t>
@@ -385,7 +480,21 @@
         <w:t>s</w:t>
       </w:r>
       <w:r>
-        <w:t xml:space="preserve"> and they comprised 42 bisyllabic and 30 monosyllabic words. The </w:t>
+        <w:t xml:space="preserve"> </w:t>
+      </w:r>
+      <w:r>
+        <w:t xml:space="preserve">in the lexical decision task </w:t>
+      </w:r>
+      <w:r>
+        <w:t xml:space="preserve">and they comprised 42 </w:t>
+      </w:r>
+      <w:proofErr w:type="spellStart"/>
+      <w:r>
+        <w:t>bisyllabic</w:t>
+      </w:r>
+      <w:proofErr w:type="spellEnd"/>
+      <w:r>
+        <w:t xml:space="preserve"> and 30 monosyllabic words. The </w:t>
       </w:r>
       <w:r>
         <w:t xml:space="preserve">selection of </w:t>
@@ -472,13 +581,46 @@
         <w:t xml:space="preserve">, in which we assessed the familiarity of 38 native speakers </w:t>
       </w:r>
       <w:r>
-        <w:t xml:space="preserve">of Dutch with 200 French words. In this pretest, participants were visually presented with each of the 200 words, and they had to indicate whether they knew the word, or not. </w:t>
+        <w:t>of Dutch</w:t>
+      </w:r>
+      <w:r>
+        <w:t>, who did not participate in the experiment,</w:t>
+      </w:r>
+      <w:r>
+        <w:t xml:space="preserve"> with 200 French words. In this pretest, participants were visually presented with each of the 200 words, and they had to indicate whether they knew the word, or not. </w:t>
       </w:r>
       <w:r>
         <w:t>The 24 target word types</w:t>
       </w:r>
       <w:r>
-        <w:t xml:space="preserve"> in our experiment were the 24 bisyllabic schwa words that </w:t>
+        <w:t xml:space="preserve"> in our </w:t>
+      </w:r>
+      <w:r>
+        <w:lastRenderedPageBreak/>
+        <w:t>experiment were th</w:t>
+      </w:r>
+      <w:r>
+        <w:t>ose</w:t>
+      </w:r>
+      <w:r>
+        <w:t xml:space="preserve"> 24 </w:t>
+      </w:r>
+      <w:proofErr w:type="spellStart"/>
+      <w:r>
+        <w:t>bisyllabic</w:t>
+      </w:r>
+      <w:proofErr w:type="spellEnd"/>
+      <w:r>
+        <w:t xml:space="preserve"> schwa words</w:t>
+      </w:r>
+      <w:r>
+        <w:t xml:space="preserve"> from the set of 200 words</w:t>
+      </w:r>
+      <w:r>
+        <w:t xml:space="preserve"> </w:t>
+      </w:r>
+      <w:r>
+        <w:t xml:space="preserve">that </w:t>
       </w:r>
       <w:r>
         <w:t>were</w:t>
@@ -490,16 +632,15 @@
         <w:t xml:space="preserve"> known</w:t>
       </w:r>
       <w:r>
-        <w:t xml:space="preserve"> by the group with a high </w:t>
-      </w:r>
-      <w:r>
-        <w:lastRenderedPageBreak/>
-        <w:t>proficiency in French</w:t>
+        <w:t xml:space="preserve"> by the group</w:t>
       </w:r>
       <w:r>
         <w:t xml:space="preserve"> in the pretest</w:t>
       </w:r>
       <w:r>
+        <w:t xml:space="preserve"> with a high proficiency in French</w:t>
+      </w:r>
+      <w:r>
         <w:t xml:space="preserve">. </w:t>
       </w:r>
       <w:r>
@@ -509,22 +650,28 @@
         <w:t>he 72 filler words in the experiment were the words that were most known</w:t>
       </w:r>
       <w:r>
-        <w:t xml:space="preserve"> by the group with a low proficiency in French</w:t>
+        <w:t xml:space="preserve"> by the group</w:t>
       </w:r>
       <w:r>
         <w:t xml:space="preserve"> in the pretest</w:t>
       </w:r>
       <w:r>
+        <w:t xml:space="preserve"> with a low proficiency</w:t>
+      </w:r>
+      <w:r>
         <w:t>.</w:t>
       </w:r>
-    </w:p>
-    <w:p>
-      <w:pPr>
-        <w:spacing w:after="0" w:line="480" w:lineRule="auto"/>
-        <w:jc w:val="both"/>
-      </w:pPr>
-      <w:r>
-        <w:t xml:space="preserve">Average lemma frequency of the 24 selected target words was 3.06 and 8.21 per million according to the </w:t>
+      <w:r>
+        <w:t xml:space="preserve"> </w:t>
+      </w:r>
+      <w:r>
+        <w:t>Average lemma frequency of the 24 selected target word</w:t>
+      </w:r>
+      <w:r>
+        <w:t xml:space="preserve"> types</w:t>
+      </w:r>
+      <w:r>
+        <w:t xml:space="preserve"> was 3.06 and 8.21 per million according to the </w:t>
       </w:r>
       <w:r>
         <w:rPr>
@@ -536,8 +683,16 @@
         <w:rPr>
           <w:i/>
         </w:rPr>
-        <w:t>orpus des livres</w:t>
-      </w:r>
+        <w:t xml:space="preserve">orpus des </w:t>
+      </w:r>
+      <w:proofErr w:type="spellStart"/>
+      <w:r>
+        <w:rPr>
+          <w:i/>
+        </w:rPr>
+        <w:t>livres</w:t>
+      </w:r>
+      <w:proofErr w:type="spellEnd"/>
       <w:r>
         <w:t xml:space="preserve"> and the </w:t>
       </w:r>
@@ -551,19 +706,47 @@
         <w:rPr>
           <w:i/>
         </w:rPr>
-        <w:t>orpus des sous-titres</w:t>
-      </w:r>
+        <w:t xml:space="preserve">orpus des </w:t>
+      </w:r>
+      <w:proofErr w:type="spellStart"/>
+      <w:r>
+        <w:rPr>
+          <w:i/>
+        </w:rPr>
+        <w:t>sous-titres</w:t>
+      </w:r>
+      <w:proofErr w:type="spellEnd"/>
       <w:r>
         <w:t xml:space="preserve">, respectively in the </w:t>
       </w:r>
-      <w:r>
-        <w:rPr>
-          <w:i/>
-        </w:rPr>
-        <w:t>Lexique 3</w:t>
-      </w:r>
-      <w:r>
-        <w:t xml:space="preserve"> database. Average lemma frequency of the 72 selected filler words was 272.9 and 295.3</w:t>
+      <w:proofErr w:type="spellStart"/>
+      <w:r>
+        <w:rPr>
+          <w:i/>
+        </w:rPr>
+        <w:t>Lexique</w:t>
+      </w:r>
+      <w:proofErr w:type="spellEnd"/>
+      <w:r>
+        <w:rPr>
+          <w:i/>
+        </w:rPr>
+        <w:t xml:space="preserve"> 3</w:t>
+      </w:r>
+      <w:r>
+        <w:t xml:space="preserve"> database. </w:t>
+      </w:r>
+      <w:r>
+        <w:t xml:space="preserve">Compared to the target word types, the 72 selected filler words were </w:t>
+      </w:r>
+      <w:r>
+        <w:t>high</w:t>
+      </w:r>
+      <w:r>
+        <w:t>-frequent with an a</w:t>
+      </w:r>
+      <w:r>
+        <w:t>verage lemma frequency of 272.9 and 295.3</w:t>
       </w:r>
       <w:r>
         <w:t xml:space="preserve"> per million</w:t>
@@ -581,8 +764,16 @@
         <w:rPr>
           <w:i/>
         </w:rPr>
-        <w:t>orpus des sous-titres</w:t>
-      </w:r>
+        <w:t xml:space="preserve">orpus des </w:t>
+      </w:r>
+      <w:proofErr w:type="spellStart"/>
+      <w:r>
+        <w:rPr>
+          <w:i/>
+        </w:rPr>
+        <w:t>sous-titres</w:t>
+      </w:r>
+      <w:proofErr w:type="spellEnd"/>
       <w:r>
         <w:t xml:space="preserve"> and the </w:t>
       </w:r>
@@ -596,8 +787,16 @@
         <w:rPr>
           <w:i/>
         </w:rPr>
-        <w:t>orpus des livres</w:t>
-      </w:r>
+        <w:t xml:space="preserve">orpus des </w:t>
+      </w:r>
+      <w:proofErr w:type="spellStart"/>
+      <w:r>
+        <w:rPr>
+          <w:i/>
+        </w:rPr>
+        <w:t>livres</w:t>
+      </w:r>
+      <w:proofErr w:type="spellEnd"/>
       <w:r>
         <w:t>, respectively.</w:t>
       </w:r>
@@ -633,14 +832,46 @@
         <w:t>which</w:t>
       </w:r>
       <w:r>
-        <w:t xml:space="preserve"> was used for the training block. From each of the 24 target word types a matching set of schwa pseudowords was derived for the lexical decision task. Each of these 24 pseudoword sets contained a full bisyllabic variant with schwa in initial syllable (e.g., *</w:t>
-      </w:r>
-      <w:r>
-        <w:rPr>
-          <w:i/>
-        </w:rPr>
-        <w:t>la pessade</w:t>
-      </w:r>
+        <w:t xml:space="preserve"> was used for the training block. From each of the 24 target word types a matching set of schwa </w:t>
+      </w:r>
+      <w:proofErr w:type="spellStart"/>
+      <w:r>
+        <w:t>pseudowords</w:t>
+      </w:r>
+      <w:proofErr w:type="spellEnd"/>
+      <w:r>
+        <w:t xml:space="preserve"> was derived for the lexical decision task. Each of these 24 </w:t>
+      </w:r>
+      <w:proofErr w:type="spellStart"/>
+      <w:r>
+        <w:t>pseudoword</w:t>
+      </w:r>
+      <w:proofErr w:type="spellEnd"/>
+      <w:r>
+        <w:t xml:space="preserve"> sets contained a full </w:t>
+      </w:r>
+      <w:proofErr w:type="spellStart"/>
+      <w:r>
+        <w:t>bisyllabic</w:t>
+      </w:r>
+      <w:proofErr w:type="spellEnd"/>
+      <w:r>
+        <w:t xml:space="preserve"> variant with schwa in initial syllable (e.g., *</w:t>
+      </w:r>
+      <w:r>
+        <w:rPr>
+          <w:i/>
+        </w:rPr>
+        <w:t xml:space="preserve">la </w:t>
+      </w:r>
+      <w:proofErr w:type="spellStart"/>
+      <w:r>
+        <w:rPr>
+          <w:i/>
+        </w:rPr>
+        <w:t>pessade</w:t>
+      </w:r>
+      <w:proofErr w:type="spellEnd"/>
       <w:r>
         <w:t>) and a reduced variant, in which schwa was absent (e.g., *</w:t>
       </w:r>
@@ -648,10 +879,26 @@
         <w:rPr>
           <w:i/>
         </w:rPr>
-        <w:t>la p'ssade</w:t>
-      </w:r>
-      <w:r>
-        <w:t>). The full variants of each of these 24 pseudoword sets were created by combining the initial syllable of the full target variants from which they were derived with an existing syllable of French according to the following criteria:</w:t>
+        <w:t xml:space="preserve">la </w:t>
+      </w:r>
+      <w:proofErr w:type="spellStart"/>
+      <w:r>
+        <w:rPr>
+          <w:i/>
+        </w:rPr>
+        <w:t>p'ssade</w:t>
+      </w:r>
+      <w:proofErr w:type="spellEnd"/>
+      <w:r>
+        <w:t xml:space="preserve">). The full variants of each of these 24 </w:t>
+      </w:r>
+      <w:proofErr w:type="spellStart"/>
+      <w:r>
+        <w:t>pseudoword</w:t>
+      </w:r>
+      <w:proofErr w:type="spellEnd"/>
+      <w:r>
+        <w:t xml:space="preserve"> sets were created by combining the initial syllable of the full target variants from which they were derived with an existing syllable of French according to the following criteria:</w:t>
       </w:r>
       <w:r>
         <w:rPr>
@@ -672,8 +919,17 @@
           <w:rFonts w:ascii="Calibri" w:hAnsi="Calibri" w:cs="Arial"/>
           <w:spacing w:val="-2"/>
         </w:rPr>
-        <w:t xml:space="preserve"> bisyllabic</w:t>
-      </w:r>
+        <w:t xml:space="preserve"> </w:t>
+      </w:r>
+      <w:proofErr w:type="spellStart"/>
+      <w:r>
+        <w:rPr>
+          <w:rFonts w:ascii="Calibri" w:hAnsi="Calibri" w:cs="Arial"/>
+          <w:spacing w:val="-2"/>
+        </w:rPr>
+        <w:t>bisyllabic</w:t>
+      </w:r>
+      <w:proofErr w:type="spellEnd"/>
       <w:r>
         <w:rPr>
           <w:rFonts w:ascii="Calibri" w:hAnsi="Calibri" w:cs="Arial"/>
@@ -701,7 +957,25 @@
           <w:i/>
           <w:spacing w:val="-2"/>
         </w:rPr>
-        <w:t>la pe-</w:t>
+        <w:t xml:space="preserve">la </w:t>
+      </w:r>
+      <w:proofErr w:type="spellStart"/>
+      <w:r>
+        <w:rPr>
+          <w:rFonts w:ascii="Calibri" w:hAnsi="Calibri" w:cs="Arial"/>
+          <w:i/>
+          <w:spacing w:val="-2"/>
+        </w:rPr>
+        <w:t>pe</w:t>
+      </w:r>
+      <w:proofErr w:type="spellEnd"/>
+      <w:r>
+        <w:rPr>
+          <w:rFonts w:ascii="Calibri" w:hAnsi="Calibri" w:cs="Arial"/>
+          <w:i/>
+          <w:spacing w:val="-2"/>
+        </w:rPr>
+        <w:t>-</w:t>
       </w:r>
       <w:r>
         <w:rPr>
@@ -719,6 +993,7 @@
         </w:rPr>
         <w:t xml:space="preserve">, </w:t>
       </w:r>
+      <w:proofErr w:type="spellStart"/>
       <w:r>
         <w:rPr>
           <w:rFonts w:ascii="Calibri" w:hAnsi="Calibri" w:cs="Arial"/>
@@ -731,15 +1006,32 @@
           <w:rFonts w:ascii="Calibri" w:hAnsi="Calibri" w:cs="Arial"/>
           <w:spacing w:val="-2"/>
         </w:rPr>
-        <w:t xml:space="preserve">word: </w:t>
-      </w:r>
-      <w:r>
-        <w:rPr>
-          <w:rFonts w:ascii="Calibri" w:hAnsi="Calibri" w:cs="Arial"/>
-          <w:i/>
-          <w:spacing w:val="-2"/>
-        </w:rPr>
-        <w:t>la *pe-</w:t>
+        <w:t>word</w:t>
+      </w:r>
+      <w:proofErr w:type="spellEnd"/>
+      <w:r>
+        <w:rPr>
+          <w:rFonts w:ascii="Calibri" w:hAnsi="Calibri" w:cs="Arial"/>
+          <w:spacing w:val="-2"/>
+        </w:rPr>
+        <w:t xml:space="preserve">: </w:t>
+      </w:r>
+      <w:r>
+        <w:rPr>
+          <w:rFonts w:ascii="Calibri" w:hAnsi="Calibri" w:cs="Arial"/>
+          <w:i/>
+          <w:spacing w:val="-2"/>
+        </w:rPr>
+        <w:t>la *</w:t>
+      </w:r>
+      <w:proofErr w:type="spellStart"/>
+      <w:r>
+        <w:rPr>
+          <w:rFonts w:ascii="Calibri" w:hAnsi="Calibri" w:cs="Arial"/>
+          <w:i/>
+          <w:spacing w:val="-2"/>
+        </w:rPr>
+        <w:t>pe-</w:t>
       </w:r>
       <w:r>
         <w:rPr>
@@ -750,6 +1042,7 @@
         </w:rPr>
         <w:t>ssade</w:t>
       </w:r>
+      <w:proofErr w:type="spellEnd"/>
       <w:r>
         <w:rPr>
           <w:rFonts w:ascii="Calibri" w:hAnsi="Calibri" w:cs="Arial"/>
@@ -783,14 +1076,62 @@
           <w:rFonts w:ascii="Calibri" w:hAnsi="Calibri" w:cs="Arial"/>
           <w:spacing w:val="-2"/>
         </w:rPr>
-        <w:t>other target varian in the experiment</w:t>
-      </w:r>
-      <w:r>
-        <w:rPr>
-          <w:rFonts w:ascii="Calibri" w:hAnsi="Calibri" w:cs="Arial"/>
-          <w:spacing w:val="-2"/>
-        </w:rPr>
-        <w:t>. The inclusion of pseudowords that closely matched the target word types ensured that there would not be any systematic difference between target stimuli and pseudoword stimuli and therefore prevented participants from developing trivial strategies du</w:t>
+        <w:t xml:space="preserve">other target </w:t>
+      </w:r>
+      <w:proofErr w:type="spellStart"/>
+      <w:r>
+        <w:rPr>
+          <w:rFonts w:ascii="Calibri" w:hAnsi="Calibri" w:cs="Arial"/>
+          <w:spacing w:val="-2"/>
+        </w:rPr>
+        <w:t>varian</w:t>
+      </w:r>
+      <w:proofErr w:type="spellEnd"/>
+      <w:r>
+        <w:rPr>
+          <w:rFonts w:ascii="Calibri" w:hAnsi="Calibri" w:cs="Arial"/>
+          <w:spacing w:val="-2"/>
+        </w:rPr>
+        <w:t xml:space="preserve"> in the experiment</w:t>
+      </w:r>
+      <w:r>
+        <w:rPr>
+          <w:rFonts w:ascii="Calibri" w:hAnsi="Calibri" w:cs="Arial"/>
+          <w:spacing w:val="-2"/>
+        </w:rPr>
+        <w:t xml:space="preserve">. The inclusion of </w:t>
+      </w:r>
+      <w:proofErr w:type="spellStart"/>
+      <w:r>
+        <w:rPr>
+          <w:rFonts w:ascii="Calibri" w:hAnsi="Calibri" w:cs="Arial"/>
+          <w:spacing w:val="-2"/>
+        </w:rPr>
+        <w:t>pseudowords</w:t>
+      </w:r>
+      <w:proofErr w:type="spellEnd"/>
+      <w:r>
+        <w:rPr>
+          <w:rFonts w:ascii="Calibri" w:hAnsi="Calibri" w:cs="Arial"/>
+          <w:spacing w:val="-2"/>
+        </w:rPr>
+        <w:t xml:space="preserve"> that closely matched the target word types ensured that there would not be any systematic difference between target stimuli and </w:t>
+      </w:r>
+      <w:proofErr w:type="spellStart"/>
+      <w:r>
+        <w:rPr>
+          <w:rFonts w:ascii="Calibri" w:hAnsi="Calibri" w:cs="Arial"/>
+          <w:spacing w:val="-2"/>
+        </w:rPr>
+        <w:t>pseudoword</w:t>
+      </w:r>
+      <w:proofErr w:type="spellEnd"/>
+      <w:r>
+        <w:rPr>
+          <w:rFonts w:ascii="Calibri" w:hAnsi="Calibri" w:cs="Arial"/>
+          <w:spacing w:val="-2"/>
+        </w:rPr>
+        <w:t xml:space="preserve"> stimuli and therefore prevented participants from developing trivial strategies du</w:t>
       </w:r>
       <w:r>
         <w:rPr>
@@ -818,8 +1159,17 @@
           <w:rFonts w:ascii="Calibri" w:hAnsi="Calibri" w:cs="Arial"/>
           <w:spacing w:val="-2"/>
         </w:rPr>
-        <w:t xml:space="preserve"> 72 pseudowords</w:t>
-      </w:r>
+        <w:t xml:space="preserve"> 72 </w:t>
+      </w:r>
+      <w:proofErr w:type="spellStart"/>
+      <w:r>
+        <w:rPr>
+          <w:rFonts w:ascii="Calibri" w:hAnsi="Calibri" w:cs="Arial"/>
+          <w:spacing w:val="-2"/>
+        </w:rPr>
+        <w:t>pseudowords</w:t>
+      </w:r>
+      <w:proofErr w:type="spellEnd"/>
       <w:r>
         <w:rPr>
           <w:rFonts w:ascii="Calibri" w:hAnsi="Calibri" w:cs="Arial"/>
@@ -850,6 +1200,7 @@
           <w:tab w:val="left" w:pos="0"/>
         </w:tabs>
         <w:suppressAutoHyphens/>
+        <w:spacing w:line="480" w:lineRule="auto"/>
         <w:ind w:firstLine="284"/>
         <w:jc w:val="both"/>
         <w:rPr>
@@ -913,13 +1264,36 @@
           <w:rFonts w:ascii="Times New Roman" w:hAnsi="Times New Roman" w:cs="Times New Roman"/>
           <w:spacing w:val="-2"/>
         </w:rPr>
-        <w:t>. For each of the target word types and the corresponding pseudoword types,</w:t>
-      </w:r>
+        <w:t xml:space="preserve">. For each of the target word types and the corresponding </w:t>
+      </w:r>
+      <w:proofErr w:type="spellStart"/>
       <w:r>
         <w:rPr>
           <w:rFonts w:ascii="Times New Roman" w:hAnsi="Times New Roman" w:cs="Times New Roman"/>
-        </w:rPr>
-        <w:t xml:space="preserve"> she produced both reduced and full variants. The reduced</w:t>
+          <w:spacing w:val="-2"/>
+        </w:rPr>
+        <w:t>pseudoword</w:t>
+      </w:r>
+      <w:proofErr w:type="spellEnd"/>
+      <w:r>
+        <w:rPr>
+          <w:rFonts w:ascii="Times New Roman" w:hAnsi="Times New Roman" w:cs="Times New Roman"/>
+          <w:spacing w:val="-2"/>
+        </w:rPr>
+        <w:t xml:space="preserve"> types,</w:t>
+      </w:r>
+      <w:r>
+        <w:rPr>
+          <w:rFonts w:ascii="Times New Roman" w:hAnsi="Times New Roman" w:cs="Times New Roman"/>
+        </w:rPr>
+        <w:t xml:space="preserve"> she produced both reduced and full </w:t>
+      </w:r>
+      <w:r>
+        <w:rPr>
+          <w:rFonts w:ascii="Times New Roman" w:hAnsi="Times New Roman" w:cs="Times New Roman"/>
+        </w:rPr>
+        <w:lastRenderedPageBreak/>
+        <w:t>variants. The reduced</w:t>
       </w:r>
       <w:r>
         <w:rPr>
@@ -969,7 +1343,32 @@
           <w:rFonts w:ascii="Times New Roman" w:hAnsi="Times New Roman" w:cs="Times New Roman"/>
         </w:rPr>
         <w:softHyphen/>
-        <w:t>ants was 858ms (range: 553 - 1026).</w:t>
+        <w:t>ants was 858ms (range: 553 - 1026)</w:t>
+      </w:r>
+      <w:r>
+        <w:rPr>
+          <w:rFonts w:ascii="Times New Roman" w:hAnsi="Times New Roman" w:cs="Times New Roman"/>
+        </w:rPr>
+        <w:t xml:space="preserve"> (</w:t>
+      </w:r>
+      <w:r>
+        <w:rPr>
+          <w:rFonts w:ascii="Times New Roman" w:hAnsi="Times New Roman" w:cs="Times New Roman"/>
+          <w:i/>
+        </w:rPr>
+        <w:t>note: Add information about schwa duration?</w:t>
+      </w:r>
+      <w:r>
+        <w:rPr>
+          <w:rFonts w:ascii="Times New Roman" w:hAnsi="Times New Roman" w:cs="Times New Roman"/>
+        </w:rPr>
+        <w:t>)</w:t>
+      </w:r>
+      <w:r>
+        <w:rPr>
+          <w:rFonts w:ascii="Times New Roman" w:hAnsi="Times New Roman" w:cs="Times New Roman"/>
+        </w:rPr>
+        <w:t>.</w:t>
       </w:r>
     </w:p>
     <w:p>
@@ -991,7 +1390,6 @@
         <w:rPr>
           <w:rFonts w:ascii="Calibri" w:hAnsi="Calibri" w:cs="Arial"/>
         </w:rPr>
-        <w:lastRenderedPageBreak/>
         <w:t>We created fo</w:t>
       </w:r>
       <w:r>
@@ -1023,7 +1421,23 @@
           <w:rFonts w:cs="Arial"/>
           <w:spacing w:val="-2"/>
         </w:rPr>
-        <w:t>different pseudorandomized sequence of the 192 experimental trials</w:t>
+        <w:t xml:space="preserve">different </w:t>
+      </w:r>
+      <w:proofErr w:type="spellStart"/>
+      <w:r>
+        <w:rPr>
+          <w:rFonts w:cs="Arial"/>
+          <w:spacing w:val="-2"/>
+        </w:rPr>
+        <w:t>pseudorandomized</w:t>
+      </w:r>
+      <w:proofErr w:type="spellEnd"/>
+      <w:r>
+        <w:rPr>
+          <w:rFonts w:cs="Arial"/>
+          <w:spacing w:val="-2"/>
+        </w:rPr>
+        <w:t xml:space="preserve"> sequence of the 192 experimental trials</w:t>
       </w:r>
       <w:r>
         <w:rPr>
@@ -1042,7 +1456,21 @@
         <w:rPr>
           <w:rFonts w:ascii="Calibri" w:hAnsi="Calibri" w:cs="Arial"/>
         </w:rPr>
-        <w:t xml:space="preserve"> 72 word filler trials, and 96 pseudoword filler trials</w:t>
+        <w:t xml:space="preserve"> 72 word filler trials, and 96 </w:t>
+      </w:r>
+      <w:proofErr w:type="spellStart"/>
+      <w:r>
+        <w:rPr>
+          <w:rFonts w:ascii="Calibri" w:hAnsi="Calibri" w:cs="Arial"/>
+        </w:rPr>
+        <w:t>pseudoword</w:t>
+      </w:r>
+      <w:proofErr w:type="spellEnd"/>
+      <w:r>
+        <w:rPr>
+          <w:rFonts w:ascii="Calibri" w:hAnsi="Calibri" w:cs="Arial"/>
+        </w:rPr>
+        <w:t xml:space="preserve"> filler trials</w:t>
       </w:r>
       <w:r>
         <w:rPr>
@@ -1060,14 +1488,76 @@
         <w:rPr>
           <w:rFonts w:ascii="Calibri" w:hAnsi="Calibri" w:cs="Arial"/>
         </w:rPr>
-        <w:t xml:space="preserve">The use of various pseudorandomized sequences was aimed at minimizing effects of trial order on the experimental variables. </w:t>
-      </w:r>
-      <w:r>
-        <w:rPr>
-          <w:rFonts w:cs="Arial"/>
-          <w:spacing w:val="-2"/>
-        </w:rPr>
-        <w:t xml:space="preserve">The four masterlists were pseudoranomized according to the following criteria: at least the first three trials were filler trials, there were no consecutive target trials, and there were at most eight consecutive word or pseudoword trials.  </w:t>
+        <w:t xml:space="preserve">The use of various </w:t>
+      </w:r>
+      <w:proofErr w:type="spellStart"/>
+      <w:r>
+        <w:rPr>
+          <w:rFonts w:ascii="Calibri" w:hAnsi="Calibri" w:cs="Arial"/>
+        </w:rPr>
+        <w:t>pseudorandomized</w:t>
+      </w:r>
+      <w:proofErr w:type="spellEnd"/>
+      <w:r>
+        <w:rPr>
+          <w:rFonts w:ascii="Calibri" w:hAnsi="Calibri" w:cs="Arial"/>
+        </w:rPr>
+        <w:t xml:space="preserve"> sequences was aimed at minimizing effects of trial order on the experimental variables. </w:t>
+      </w:r>
+      <w:r>
+        <w:rPr>
+          <w:rFonts w:cs="Arial"/>
+          <w:spacing w:val="-2"/>
+        </w:rPr>
+        <w:t xml:space="preserve">The four </w:t>
+      </w:r>
+      <w:proofErr w:type="spellStart"/>
+      <w:r>
+        <w:rPr>
+          <w:rFonts w:cs="Arial"/>
+          <w:spacing w:val="-2"/>
+        </w:rPr>
+        <w:t>masterlists</w:t>
+      </w:r>
+      <w:proofErr w:type="spellEnd"/>
+      <w:r>
+        <w:rPr>
+          <w:rFonts w:cs="Arial"/>
+          <w:spacing w:val="-2"/>
+        </w:rPr>
+        <w:t xml:space="preserve"> were </w:t>
+      </w:r>
+      <w:proofErr w:type="spellStart"/>
+      <w:r>
+        <w:rPr>
+          <w:rFonts w:cs="Arial"/>
+          <w:spacing w:val="-2"/>
+        </w:rPr>
+        <w:t>pseudoranomized</w:t>
+      </w:r>
+      <w:proofErr w:type="spellEnd"/>
+      <w:r>
+        <w:rPr>
+          <w:rFonts w:cs="Arial"/>
+          <w:spacing w:val="-2"/>
+        </w:rPr>
+        <w:t xml:space="preserve"> according to the following criteria: at least the first three trials were filler trials, there were no consecutive target trials, and there were at most eight consecutive word or </w:t>
+      </w:r>
+      <w:proofErr w:type="spellStart"/>
+      <w:r>
+        <w:rPr>
+          <w:rFonts w:cs="Arial"/>
+          <w:spacing w:val="-2"/>
+        </w:rPr>
+        <w:t>pseudoword</w:t>
+      </w:r>
+      <w:proofErr w:type="spellEnd"/>
+      <w:r>
+        <w:rPr>
+          <w:rFonts w:cs="Arial"/>
+          <w:spacing w:val="-2"/>
+        </w:rPr>
+        <w:t xml:space="preserve"> trials.  </w:t>
       </w:r>
       <w:r>
         <w:rPr>
@@ -1088,7 +1578,55 @@
           <w:rFonts w:cs="Arial"/>
           <w:spacing w:val="-2"/>
         </w:rPr>
-        <w:t xml:space="preserve"> masterlist, two experimental mirror sublists were created. In each of the two sublists, half of the target stimuli were </w:t>
+        <w:t xml:space="preserve"> </w:t>
+      </w:r>
+      <w:proofErr w:type="spellStart"/>
+      <w:r>
+        <w:rPr>
+          <w:rFonts w:cs="Arial"/>
+          <w:spacing w:val="-2"/>
+        </w:rPr>
+        <w:t>masterlist</w:t>
+      </w:r>
+      <w:proofErr w:type="spellEnd"/>
+      <w:r>
+        <w:rPr>
+          <w:rFonts w:cs="Arial"/>
+          <w:spacing w:val="-2"/>
+        </w:rPr>
+        <w:t xml:space="preserve">, two experimental mirror </w:t>
+      </w:r>
+      <w:proofErr w:type="spellStart"/>
+      <w:r>
+        <w:rPr>
+          <w:rFonts w:cs="Arial"/>
+          <w:spacing w:val="-2"/>
+        </w:rPr>
+        <w:t>sublists</w:t>
+      </w:r>
+      <w:proofErr w:type="spellEnd"/>
+      <w:r>
+        <w:rPr>
+          <w:rFonts w:cs="Arial"/>
+          <w:spacing w:val="-2"/>
+        </w:rPr>
+        <w:t xml:space="preserve"> were created. In each of the two </w:t>
+      </w:r>
+      <w:proofErr w:type="spellStart"/>
+      <w:r>
+        <w:rPr>
+          <w:rFonts w:cs="Arial"/>
+          <w:spacing w:val="-2"/>
+        </w:rPr>
+        <w:t>sublists</w:t>
+      </w:r>
+      <w:proofErr w:type="spellEnd"/>
+      <w:r>
+        <w:rPr>
+          <w:rFonts w:cs="Arial"/>
+          <w:spacing w:val="-2"/>
+        </w:rPr>
+        <w:t xml:space="preserve">, half of the target stimuli were </w:t>
       </w:r>
       <w:r>
         <w:rPr>
@@ -1112,6 +1650,7 @@
         </w:rPr>
         <w:t xml:space="preserve">la </w:t>
       </w:r>
+      <w:proofErr w:type="spellStart"/>
       <w:r>
         <w:rPr>
           <w:rFonts w:cs="Arial"/>
@@ -1136,6 +1675,7 @@
         </w:rPr>
         <w:t>louse</w:t>
       </w:r>
+      <w:proofErr w:type="spellEnd"/>
       <w:r>
         <w:rPr>
           <w:rFonts w:cs="Arial"/>
@@ -1191,7 +1731,16 @@
           <w:i/>
           <w:spacing w:val="-2"/>
         </w:rPr>
-        <w:t>la p</w:t>
+        <w:t xml:space="preserve">la </w:t>
+      </w:r>
+      <w:proofErr w:type="spellStart"/>
+      <w:r>
+        <w:rPr>
+          <w:rFonts w:cs="Arial"/>
+          <w:i/>
+          <w:spacing w:val="-2"/>
+        </w:rPr>
+        <w:t>p</w:t>
       </w:r>
       <w:r>
         <w:rPr>
@@ -1209,13 +1758,31 @@
         </w:rPr>
         <w:t>louse</w:t>
       </w:r>
-      <w:r>
-        <w:rPr>
-          <w:rFonts w:cs="Arial"/>
-          <w:spacing w:val="-2"/>
-        </w:rPr>
-        <w:t xml:space="preserve">). Similiarly, half of the 24 </w:t>
-      </w:r>
+      <w:proofErr w:type="spellEnd"/>
+      <w:r>
+        <w:rPr>
+          <w:rFonts w:cs="Arial"/>
+          <w:spacing w:val="-2"/>
+        </w:rPr>
+        <w:t xml:space="preserve">). </w:t>
+      </w:r>
+      <w:proofErr w:type="spellStart"/>
+      <w:r>
+        <w:rPr>
+          <w:rFonts w:cs="Arial"/>
+          <w:spacing w:val="-2"/>
+        </w:rPr>
+        <w:t>Similiarly</w:t>
+      </w:r>
+      <w:proofErr w:type="spellEnd"/>
+      <w:r>
+        <w:rPr>
+          <w:rFonts w:cs="Arial"/>
+          <w:spacing w:val="-2"/>
+        </w:rPr>
+        <w:t xml:space="preserve">, half of the 24 </w:t>
+      </w:r>
+      <w:proofErr w:type="spellStart"/>
       <w:r>
         <w:rPr>
           <w:rFonts w:cs="Arial"/>
@@ -1223,6 +1790,7 @@
         </w:rPr>
         <w:t>pseudowords</w:t>
       </w:r>
+      <w:proofErr w:type="spellEnd"/>
       <w:r>
         <w:rPr>
           <w:rFonts w:cs="Arial"/>
@@ -1243,8 +1811,18 @@
           <w:i/>
           <w:spacing w:val="-2"/>
         </w:rPr>
-        <w:t>la pessade</w:t>
-      </w:r>
+        <w:t xml:space="preserve">la </w:t>
+      </w:r>
+      <w:proofErr w:type="spellStart"/>
+      <w:r>
+        <w:rPr>
+          <w:rFonts w:cs="Arial"/>
+          <w:i/>
+          <w:spacing w:val="-2"/>
+        </w:rPr>
+        <w:t>pessade</w:t>
+      </w:r>
+      <w:proofErr w:type="spellEnd"/>
       <w:r>
         <w:rPr>
           <w:rFonts w:cs="Arial"/>
@@ -1272,8 +1850,18 @@
           <w:i/>
           <w:spacing w:val="-2"/>
         </w:rPr>
-        <w:t>la p'ssade</w:t>
-      </w:r>
+        <w:t xml:space="preserve">la </w:t>
+      </w:r>
+      <w:proofErr w:type="spellStart"/>
+      <w:r>
+        <w:rPr>
+          <w:rFonts w:cs="Arial"/>
+          <w:i/>
+          <w:spacing w:val="-2"/>
+        </w:rPr>
+        <w:t>p'ssade</w:t>
+      </w:r>
+      <w:proofErr w:type="spellEnd"/>
       <w:r>
         <w:rPr>
           <w:rFonts w:cs="Arial"/>
@@ -1328,7 +1916,23 @@
           <w:rFonts w:cs="Arial"/>
           <w:spacing w:val="-2"/>
         </w:rPr>
-        <w:t xml:space="preserve"> in one sublist </w:t>
+        <w:t xml:space="preserve"> in one </w:t>
+      </w:r>
+      <w:proofErr w:type="spellStart"/>
+      <w:r>
+        <w:rPr>
+          <w:rFonts w:cs="Arial"/>
+          <w:spacing w:val="-2"/>
+        </w:rPr>
+        <w:t>sublist</w:t>
+      </w:r>
+      <w:proofErr w:type="spellEnd"/>
+      <w:r>
+        <w:rPr>
+          <w:rFonts w:cs="Arial"/>
+          <w:spacing w:val="-2"/>
+        </w:rPr>
+        <w:t xml:space="preserve"> </w:t>
       </w:r>
       <w:r>
         <w:rPr>
@@ -1356,12 +1960,28 @@
           <w:rFonts w:cs="Arial"/>
           <w:spacing w:val="-2"/>
         </w:rPr>
-        <w:t xml:space="preserve"> in the other sublist. </w:t>
+        <w:t xml:space="preserve"> in the other </w:t>
+      </w:r>
+      <w:proofErr w:type="spellStart"/>
+      <w:r>
+        <w:rPr>
+          <w:rFonts w:cs="Arial"/>
+          <w:spacing w:val="-2"/>
+        </w:rPr>
+        <w:t>sublist</w:t>
+      </w:r>
+      <w:proofErr w:type="spellEnd"/>
+      <w:r>
+        <w:rPr>
+          <w:rFonts w:cs="Arial"/>
+          <w:spacing w:val="-2"/>
+        </w:rPr>
+        <w:t xml:space="preserve">. </w:t>
       </w:r>
     </w:p>
     <w:p>
       <w:pPr>
-        <w:pStyle w:val="Heading5"/>
+        <w:pStyle w:val="Kop5"/>
         <w:spacing w:line="480" w:lineRule="auto"/>
       </w:pPr>
       <w:r>
@@ -1442,6 +2062,7 @@
         </w:rPr>
         <w:t xml:space="preserve">Stimulus presentation and data collection of all the tasks were controlled using </w:t>
       </w:r>
+      <w:proofErr w:type="spellStart"/>
       <w:r>
         <w:rPr>
           <w:rFonts w:cs="Arial"/>
@@ -1449,12 +2070,14 @@
         </w:rPr>
         <w:t>Eprime</w:t>
       </w:r>
+      <w:proofErr w:type="spellEnd"/>
       <w:r>
         <w:rPr>
           <w:rFonts w:cs="Arial"/>
         </w:rPr>
         <w:t xml:space="preserve"> and </w:t>
       </w:r>
+      <w:proofErr w:type="spellStart"/>
       <w:r>
         <w:rPr>
           <w:rFonts w:cs="Arial"/>
@@ -1462,6 +2085,7 @@
         </w:rPr>
         <w:t>Psychopy</w:t>
       </w:r>
+      <w:proofErr w:type="spellEnd"/>
       <w:r>
         <w:rPr>
           <w:rFonts w:cs="Arial"/>
@@ -1483,6 +2107,7 @@
     </w:p>
     <w:p>
       <w:pPr>
+        <w:spacing w:line="480" w:lineRule="auto"/>
         <w:ind w:firstLine="284"/>
         <w:jc w:val="both"/>
         <w:rPr>
@@ -1493,6 +2118,7 @@
         <w:rPr>
           <w:rFonts w:ascii="Times New Roman" w:hAnsi="Times New Roman" w:cs="Times New Roman"/>
         </w:rPr>
+        <w:lastRenderedPageBreak/>
         <w:t xml:space="preserve">Participants were individually trained and tested on two consecutive days. </w:t>
       </w:r>
       <w:r>
@@ -1559,14 +2185,21 @@
         <w:rPr>
           <w:rFonts w:cs="Arial"/>
         </w:rPr>
-        <w:t xml:space="preserve">target variant was auditorily presented. 500ms after the offset of the target variant, the corresponding Dutch translation appeared in the middle of the screen for 1500ms. After another </w:t>
-      </w:r>
-      <w:r>
-        <w:rPr>
-          <w:rFonts w:cs="Arial"/>
-        </w:rPr>
-        <w:lastRenderedPageBreak/>
-        <w:t xml:space="preserve">1000ms, the next trial started. During the course of this first part of the training </w:t>
+        <w:t xml:space="preserve">target variant was </w:t>
+      </w:r>
+      <w:proofErr w:type="spellStart"/>
+      <w:r>
+        <w:rPr>
+          <w:rFonts w:cs="Arial"/>
+        </w:rPr>
+        <w:t>auditorily</w:t>
+      </w:r>
+      <w:proofErr w:type="spellEnd"/>
+      <w:r>
+        <w:rPr>
+          <w:rFonts w:cs="Arial"/>
+        </w:rPr>
+        <w:t xml:space="preserve"> presented. 500ms after the offset of the target variant, the corresponding Dutch translation appeared in the middle of the screen for 1500ms. After another 1000ms, the next trial started. During the course of this first part of the training </w:t>
       </w:r>
       <w:r>
         <w:rPr>
@@ -1607,6 +2240,7 @@
           <w:tab w:val="left" w:pos="0"/>
         </w:tabs>
         <w:suppressAutoHyphens/>
+        <w:spacing w:line="480" w:lineRule="auto"/>
         <w:ind w:firstLine="284"/>
         <w:jc w:val="both"/>
         <w:rPr>
@@ -1817,15 +2451,38 @@
         <w:rPr>
           <w:rFonts w:ascii="Calibri" w:hAnsi="Calibri" w:cs="Arial"/>
         </w:rPr>
-        <w:t xml:space="preserve"> Participants were instructed to decide as quickly and accurately as possible whether the stimulus they heard was a word or a nonword. They were explicitly instructed to press the </w:t>
-      </w:r>
-      <w:r>
-        <w:rPr>
-          <w:rFonts w:ascii="Calibri" w:hAnsi="Calibri" w:cs="Arial"/>
-          <w:i/>
+        <w:t xml:space="preserve"> Participants were instructed to decide as quickly and accurately as possible whether the stimulus </w:t>
+      </w:r>
+      <w:r>
+        <w:rPr>
+          <w:rFonts w:ascii="Calibri" w:hAnsi="Calibri" w:cs="Arial"/>
+        </w:rPr>
+        <w:lastRenderedPageBreak/>
+        <w:t xml:space="preserve">they heard was a word or a </w:t>
+      </w:r>
+      <w:proofErr w:type="spellStart"/>
+      <w:r>
+        <w:rPr>
+          <w:rFonts w:ascii="Calibri" w:hAnsi="Calibri" w:cs="Arial"/>
         </w:rPr>
         <w:t>nonword</w:t>
       </w:r>
+      <w:proofErr w:type="spellEnd"/>
+      <w:r>
+        <w:rPr>
+          <w:rFonts w:ascii="Calibri" w:hAnsi="Calibri" w:cs="Arial"/>
+        </w:rPr>
+        <w:t xml:space="preserve">. They were explicitly instructed to press the </w:t>
+      </w:r>
+      <w:proofErr w:type="spellStart"/>
+      <w:r>
+        <w:rPr>
+          <w:rFonts w:ascii="Calibri" w:hAnsi="Calibri" w:cs="Arial"/>
+          <w:i/>
+        </w:rPr>
+        <w:t>nonword</w:t>
+      </w:r>
+      <w:proofErr w:type="spellEnd"/>
       <w:r>
         <w:rPr>
           <w:rFonts w:ascii="Calibri" w:hAnsi="Calibri" w:cs="Arial"/>
@@ -1856,12 +2513,29 @@
           <w:rFonts w:cs="Arial"/>
           <w:spacing w:val="-2"/>
         </w:rPr>
-        <w:t>Each trial in the lexical decision task consisted of a visual warning signal that appeared for 200ms on the screen. 100ms after the signal, a stimulus was auditorily presented. Participants then had to make their decision. 200ms after participants had pressed a button on the response box, the next trial started.</w:t>
+        <w:t xml:space="preserve">Each trial in the lexical decision task consisted of a visual warning signal that appeared for 200ms on the screen. 100ms after the signal, a stimulus was </w:t>
+      </w:r>
+      <w:proofErr w:type="spellStart"/>
+      <w:r>
+        <w:rPr>
+          <w:rFonts w:cs="Arial"/>
+          <w:spacing w:val="-2"/>
+        </w:rPr>
+        <w:t>auditorily</w:t>
+      </w:r>
+      <w:proofErr w:type="spellEnd"/>
+      <w:r>
+        <w:rPr>
+          <w:rFonts w:cs="Arial"/>
+          <w:spacing w:val="-2"/>
+        </w:rPr>
+        <w:t xml:space="preserve"> presented. Participants then had to make their decision. 200ms after participants had pressed a button on the response box, the next trial started.</w:t>
       </w:r>
     </w:p>
     <w:p>
       <w:pPr>
-        <w:pStyle w:val="Heading5"/>
+        <w:pStyle w:val="Kop5"/>
+        <w:spacing w:line="480" w:lineRule="auto"/>
       </w:pPr>
       <w:r>
         <w:t xml:space="preserve">Additional </w:t>
@@ -1908,9 +2582,15 @@
       <w:r>
         <w:t xml:space="preserve">the </w:t>
       </w:r>
-      <w:r>
-        <w:t>LexTale test of proficiency for French (</w:t>
-      </w:r>
+      <w:proofErr w:type="spellStart"/>
+      <w:r>
+        <w:t>LexTale</w:t>
+      </w:r>
+      <w:proofErr w:type="spellEnd"/>
+      <w:r>
+        <w:t xml:space="preserve"> test of proficiency for French (</w:t>
+      </w:r>
+      <w:proofErr w:type="spellStart"/>
       <w:r>
         <w:rPr>
           <w:rFonts w:cs="Arial"/>
@@ -1919,6 +2599,7 @@
         </w:rPr>
         <w:t>Brysbaert</w:t>
       </w:r>
+      <w:proofErr w:type="spellEnd"/>
       <w:r>
         <w:rPr>
           <w:rFonts w:ascii="Arial" w:hAnsi="Arial" w:cs="Arial"/>
@@ -1932,26 +2613,34 @@
         <w:t xml:space="preserve"> 2013)</w:t>
       </w:r>
       <w:r>
-        <w:t xml:space="preserve">, and </w:t>
-      </w:r>
-      <w:r>
-        <w:t xml:space="preserve">by means of a questionnaire, in which </w:t>
-      </w:r>
-      <w:r>
-        <w:lastRenderedPageBreak/>
-        <w:t>participants had</w:t>
-      </w:r>
-      <w:r>
-        <w:t xml:space="preserve"> to provide a self estimated score of proficiency </w:t>
+        <w:t xml:space="preserve"> and </w:t>
+      </w:r>
+      <w:r>
+        <w:t>by means of a questionnaire</w:t>
+      </w:r>
+      <w:r>
+        <w:t xml:space="preserve"> in which participants had</w:t>
+      </w:r>
+      <w:r>
+        <w:t xml:space="preserve"> to provide a self-</w:t>
+      </w:r>
+      <w:r>
+        <w:t xml:space="preserve">estimated score of proficiency </w:t>
       </w:r>
       <w:r>
         <w:t>in</w:t>
       </w:r>
       <w:r>
-        <w:t xml:space="preserve"> reading, writing, speaking and actively listening to French</w:t>
-      </w:r>
-      <w:r>
-        <w:t xml:space="preserve">. </w:t>
+        <w:t xml:space="preserve"> reading, writing, speaking and </w:t>
+      </w:r>
+      <w:r>
+        <w:t xml:space="preserve">listening </w:t>
+      </w:r>
+      <w:r>
+        <w:t>to French</w:t>
+      </w:r>
+      <w:r>
+        <w:t xml:space="preserve"> on a scale from 1 to 6.</w:t>
       </w:r>
     </w:p>
     <w:p>
@@ -1965,79 +2654,127 @@
       <w:r>
         <w:t xml:space="preserve"> </w:t>
       </w:r>
-      <w:r>
-        <w:t>LexTale test</w:t>
+      <w:proofErr w:type="spellStart"/>
+      <w:r>
+        <w:t>LexTale</w:t>
+      </w:r>
+      <w:proofErr w:type="spellEnd"/>
+      <w:r>
+        <w:t xml:space="preserve"> test</w:t>
+      </w:r>
+      <w:r>
+        <w:t xml:space="preserve"> of proficiency for French</w:t>
+      </w:r>
+      <w:r>
+        <w:t xml:space="preserve"> is a visual lexical decision task including 56 French words and 28 French looking </w:t>
+      </w:r>
+      <w:proofErr w:type="spellStart"/>
+      <w:r>
+        <w:t>nonwords</w:t>
+      </w:r>
+      <w:proofErr w:type="spellEnd"/>
+      <w:r>
+        <w:t xml:space="preserve">.  We calculated the score for </w:t>
+      </w:r>
+      <w:r>
+        <w:t>a participant</w:t>
+      </w:r>
+      <w:r>
+        <w:t xml:space="preserve"> by </w:t>
+      </w:r>
+      <w:r>
+        <w:t xml:space="preserve">subtracting two times the number of </w:t>
+      </w:r>
+      <w:proofErr w:type="spellStart"/>
+      <w:r>
+        <w:t>nonwords</w:t>
+      </w:r>
+      <w:proofErr w:type="spellEnd"/>
+      <w:r>
+        <w:t xml:space="preserve"> that she incorrectly identified as words</w:t>
       </w:r>
       <w:r>
         <w:t xml:space="preserve"> </w:t>
       </w:r>
       <w:r>
-        <w:t>of proficiency for French</w:t>
-      </w:r>
-      <w:r>
-        <w:t xml:space="preserve"> is a visual lexical decision task including 56 French words and 28 French looking nonwords.  We calculated the score for </w:t>
-      </w:r>
-      <w:r>
-        <w:t>a participant</w:t>
-      </w:r>
-      <w:r>
-        <w:t xml:space="preserve"> by </w:t>
-      </w:r>
-      <w:r>
-        <w:t>subtracting two times the number of nonwords that she incorrectly identified as words</w:t>
+        <w:t xml:space="preserve">from </w:t>
+      </w:r>
+      <w:r>
+        <w:t xml:space="preserve">the number of words </w:t>
+      </w:r>
+      <w:r>
+        <w:t xml:space="preserve">that </w:t>
+      </w:r>
+      <w:r>
+        <w:t xml:space="preserve">she </w:t>
+      </w:r>
+      <w:r>
+        <w:t>correctly identified as words (</w:t>
+      </w:r>
+      <w:proofErr w:type="spellStart"/>
+      <w:r>
+        <w:t>N</w:t>
+      </w:r>
+      <w:r>
+        <w:rPr>
+          <w:vertAlign w:val="subscript"/>
+        </w:rPr>
+        <w:t>words</w:t>
+      </w:r>
+      <w:proofErr w:type="spellEnd"/>
+      <w:r>
+        <w:rPr>
+          <w:vertAlign w:val="subscript"/>
+        </w:rPr>
+        <w:t xml:space="preserve"> selected </w:t>
+      </w:r>
+      <w:r>
+        <w:t xml:space="preserve">- 2 * </w:t>
+      </w:r>
+      <w:proofErr w:type="spellStart"/>
+      <w:r>
+        <w:t>N</w:t>
+      </w:r>
+      <w:r>
+        <w:rPr>
+          <w:vertAlign w:val="subscript"/>
+        </w:rPr>
+        <w:t>nonwor</w:t>
+      </w:r>
+      <w:r>
+        <w:rPr>
+          <w:vertAlign w:val="subscript"/>
+        </w:rPr>
+        <w:t>ds</w:t>
+      </w:r>
+      <w:proofErr w:type="spellEnd"/>
+      <w:r>
+        <w:rPr>
+          <w:vertAlign w:val="subscript"/>
+        </w:rPr>
+        <w:t xml:space="preserve"> selected</w:t>
+      </w:r>
+      <w:r>
+        <w:t>)</w:t>
       </w:r>
       <w:r>
         <w:t xml:space="preserve"> </w:t>
       </w:r>
       <w:r>
-        <w:t xml:space="preserve">from </w:t>
-      </w:r>
-      <w:r>
-        <w:t xml:space="preserve">the number of words </w:t>
-      </w:r>
-      <w:r>
-        <w:t xml:space="preserve">that </w:t>
-      </w:r>
-      <w:r>
-        <w:t xml:space="preserve">she </w:t>
-      </w:r>
-      <w:r>
-        <w:t>correctly identified as words (N</w:t>
-      </w:r>
-      <w:r>
-        <w:rPr>
-          <w:vertAlign w:val="subscript"/>
-        </w:rPr>
-        <w:t xml:space="preserve">words selected </w:t>
-      </w:r>
-      <w:r>
-        <w:t>- 2 * N</w:t>
-      </w:r>
-      <w:r>
-        <w:rPr>
-          <w:vertAlign w:val="subscript"/>
-        </w:rPr>
-        <w:t>nonwor</w:t>
-      </w:r>
-      <w:r>
-        <w:rPr>
-          <w:vertAlign w:val="subscript"/>
-        </w:rPr>
-        <w:t>ds selected</w:t>
-      </w:r>
-      <w:r>
-        <w:t>)</w:t>
-      </w:r>
+        <w:t xml:space="preserve">. </w:t>
+      </w:r>
+      <w:r>
+        <w:t xml:space="preserve">The same formula is used by </w:t>
+      </w:r>
+      <w:proofErr w:type="spellStart"/>
+      <w:r>
+        <w:t>Brysbaert</w:t>
+      </w:r>
+      <w:proofErr w:type="spellEnd"/>
       <w:r>
         <w:t xml:space="preserve"> </w:t>
       </w:r>
       <w:r>
-        <w:t xml:space="preserve">. </w:t>
-      </w:r>
-      <w:r>
-        <w:t xml:space="preserve">The same formula is used by Brysbaert </w:t>
-      </w:r>
-      <w:r>
         <w:t>(2013)</w:t>
       </w:r>
       <w:r>
@@ -2058,8 +2795,13 @@
       <w:r>
         <w:t xml:space="preserve">participants in our experiment with the students tested in </w:t>
       </w:r>
-      <w:r>
-        <w:t>Brysbaert (2013)</w:t>
+      <w:proofErr w:type="spellStart"/>
+      <w:r>
+        <w:t>Brysbaert</w:t>
+      </w:r>
+      <w:proofErr w:type="spellEnd"/>
+      <w:r>
+        <w:t xml:space="preserve"> (2013)</w:t>
       </w:r>
       <w:r>
         <w:t xml:space="preserve"> allow</w:t>
@@ -2092,7 +2834,15 @@
         <w:t xml:space="preserve">, which </w:t>
       </w:r>
       <w:r>
-        <w:t>corresponds to the first decile of scores from</w:t>
+        <w:t xml:space="preserve">corresponds to the first </w:t>
+      </w:r>
+      <w:proofErr w:type="spellStart"/>
+      <w:r>
+        <w:t>decile</w:t>
+      </w:r>
+      <w:proofErr w:type="spellEnd"/>
+      <w:r>
+        <w:t xml:space="preserve"> of scores from</w:t>
       </w:r>
       <w:r>
         <w:t xml:space="preserve"> the</w:t>
@@ -2109,6 +2859,7 @@
         </w:rPr>
         <w:t xml:space="preserve">in </w:t>
       </w:r>
+      <w:proofErr w:type="spellStart"/>
       <w:r>
         <w:rPr>
           <w:rFonts w:cs="Arial"/>
@@ -2116,6 +2867,7 @@
         </w:rPr>
         <w:t>Brysbaert</w:t>
       </w:r>
+      <w:proofErr w:type="spellEnd"/>
       <w:r>
         <w:rPr>
           <w:rFonts w:cs="Arial"/>
@@ -2144,7 +2896,26 @@
         <w:rPr>
           <w:i/>
         </w:rPr>
-        <w:t>I have to elaborate on this a bit.</w:t>
+        <w:t xml:space="preserve">I </w:t>
+      </w:r>
+      <w:r>
+        <w:rPr>
+          <w:i/>
+        </w:rPr>
+        <w:t xml:space="preserve">maybe </w:t>
+      </w:r>
+      <w:r>
+        <w:rPr>
+          <w:i/>
+        </w:rPr>
+        <w:t xml:space="preserve">have to elaborate on this </w:t>
+      </w:r>
+      <w:r>
+        <w:rPr>
+          <w:i/>
+        </w:rPr>
+        <w:lastRenderedPageBreak/>
+        <w:t>a bit.</w:t>
       </w:r>
       <w:r>
         <w:t>)</w:t>
@@ -2226,34 +2997,28 @@
         <w:jc w:val="both"/>
       </w:pPr>
       <w:r>
-        <w:t xml:space="preserve">Proficiency of participants was further assessed by means of a questionnaire, in which </w:t>
-      </w:r>
-      <w:r>
-        <w:t>they</w:t>
-      </w:r>
-      <w:r>
-        <w:t xml:space="preserve"> had to </w:t>
-      </w:r>
-      <w:r>
-        <w:t>give an estimation of</w:t>
-      </w:r>
-      <w:r>
-        <w:t xml:space="preserve"> their level of proficiency in </w:t>
-      </w:r>
-      <w:r>
-        <w:t>writing, reading</w:t>
-      </w:r>
-      <w:r>
-        <w:t xml:space="preserve">, </w:t>
-      </w:r>
-      <w:r>
-        <w:t>speaking and actively listening to French</w:t>
-      </w:r>
-      <w:r>
-        <w:t xml:space="preserve"> on a scale from 1 to 6. The average score of these four values was taken as an indicator of the level of proficiency of each participant. On average, proficien</w:t>
-      </w:r>
-      <w:r>
-        <w:t>cy based on this score was 2.05</w:t>
+        <w:t xml:space="preserve">We took the average </w:t>
+      </w:r>
+      <w:r>
+        <w:t>score</w:t>
+      </w:r>
+      <w:r>
+        <w:t xml:space="preserve"> in reading, writing, speaking and listening to French of a participant provided in a questionnaire</w:t>
+      </w:r>
+      <w:r>
+        <w:t xml:space="preserve"> as an indicator of the level of proficiency of </w:t>
+      </w:r>
+      <w:r>
+        <w:t>that</w:t>
+      </w:r>
+      <w:r>
+        <w:t xml:space="preserve"> participant. </w:t>
+      </w:r>
+      <w:r>
+        <w:t xml:space="preserve">The average proficiency of all 54 participants </w:t>
+      </w:r>
+      <w:r>
+        <w:t>based on this score was 2.05</w:t>
       </w:r>
       <w:r>
         <w:t xml:space="preserve"> </w:t>
@@ -2268,13 +3033,25 @@
         <w:t xml:space="preserve"> </w:t>
       </w:r>
       <w:r>
-        <w:t>Importantly, there was no significant difference between scores of participants in the +spelling group</w:t>
+        <w:t>Importantly, there was no significant difference between</w:t>
+      </w:r>
+      <w:r>
+        <w:t xml:space="preserve"> the</w:t>
+      </w:r>
+      <w:r>
+        <w:t xml:space="preserve"> scores of participants in the +spelling group</w:t>
       </w:r>
       <w:r>
         <w:t xml:space="preserve"> and</w:t>
       </w:r>
       <w:r>
-        <w:t xml:space="preserve"> scores of participants in the –spelling group (+spelling: </w:t>
+        <w:t xml:space="preserve"> </w:t>
+      </w:r>
+      <w:r>
+        <w:t xml:space="preserve">the </w:t>
+      </w:r>
+      <w:r>
+        <w:t xml:space="preserve">scores of participants in the –spelling group (+spelling: </w:t>
       </w:r>
       <w:r>
         <w:t>2.12</w:t>
@@ -2287,7 +3064,10 @@
         <w:t xml:space="preserve">–spelling: </w:t>
       </w:r>
       <w:r>
-        <w:t>1,98</w:t>
+        <w:t>1.</w:t>
+      </w:r>
+      <w:r>
+        <w:t>98</w:t>
       </w:r>
       <w:r>
         <w:t xml:space="preserve">; </w:t>
@@ -2319,19 +3099,46 @@
         <w:spacing w:after="0" w:line="480" w:lineRule="auto"/>
         <w:jc w:val="both"/>
       </w:pPr>
-      <w:r>
-        <w:t>a</w:t>
-      </w:r>
       <w:bookmarkStart w:id="0" w:name="_GoBack"/>
       <w:bookmarkEnd w:id="0"/>
       <w:r>
-        <w:t xml:space="preserve">The vocabulary task was conducted after the test block and served to determine to which extent participants had learnt the associations between the target variants and Dutch translations presented to them in the training block.  </w:t>
-      </w:r>
-      <w:r>
-        <w:rPr>
-          <w:rFonts w:cs="Arial"/>
-        </w:rPr>
-        <w:t xml:space="preserve">All of the </w:t>
+        <w:t xml:space="preserve">The assessment of participants’ proficiency in French described in the previous two paragraphs served to ensure that proficiency was not a confounding factor in our analyses of the effect of spelling. A further potential for confound could be </w:t>
+      </w:r>
+      <w:r>
+        <w:t>a difference in learning success between participants in the +spelling and participants in the –spelling group</w:t>
+      </w:r>
+      <w:r>
+        <w:t>.</w:t>
+      </w:r>
+      <w:r>
+        <w:t xml:space="preserve"> In order to assess whether participants of both groups learnt the words presented to them in the training equally well, we conducted</w:t>
+      </w:r>
+      <w:r>
+        <w:t xml:space="preserve"> </w:t>
+      </w:r>
+      <w:r>
+        <w:t>a</w:t>
+      </w:r>
+      <w:r>
+        <w:t xml:space="preserve"> vocabulary task </w:t>
+      </w:r>
+      <w:r>
+        <w:t>prior to the lexical decision task on Day 2. In this task,</w:t>
+      </w:r>
+      <w:r>
+        <w:t xml:space="preserve"> </w:t>
+      </w:r>
+      <w:r>
+        <w:rPr>
+          <w:rFonts w:cs="Arial"/>
+        </w:rPr>
+        <w:t xml:space="preserve">each </w:t>
+      </w:r>
+      <w:r>
+        <w:rPr>
+          <w:rFonts w:cs="Arial"/>
+        </w:rPr>
+        <w:t xml:space="preserve">of the </w:t>
       </w:r>
       <w:r>
         <w:rPr>
@@ -2343,30 +3150,72 @@
         <w:rPr>
           <w:rFonts w:cs="Arial"/>
         </w:rPr>
-        <w:t xml:space="preserve"> variants that participants had been exposed to in the training block were again presented. Participants were informed that they would hear the words again that they had learnt on the previous day</w:t>
-      </w:r>
-      <w:r>
-        <w:rPr>
-          <w:rFonts w:cs="Arial"/>
-        </w:rPr>
-        <w:t>,</w:t>
-      </w:r>
-      <w:r>
-        <w:rPr>
-          <w:rFonts w:cs="Arial"/>
-        </w:rPr>
-        <w:t xml:space="preserve"> and that they would have to identify </w:t>
-      </w:r>
-      <w:r>
-        <w:rPr>
-          <w:rFonts w:cs="Arial"/>
-        </w:rPr>
-        <w:lastRenderedPageBreak/>
-        <w:t>the correct translation of each word. A trial started with a visual warning signal that was displayed for 200ms on the screen. 100ms thereafter, four Dutch words appeared on the screen, with one word being the correct translation and three words being translations of other target word types that had been presented in the training block. The four words were horizontally arranged with the position of the correct translation randomly determined by computer controlled randomization. During the course of the vocabulary test, all translations of the 24 target word types appeared as possible choices an equal number of times (4). Participants indicated their decision by mouse clicking on the translation of their choice. 200ms after the click, the next trial started. Note that only those variants that had been learnt in the training block were auditorily presented in the vocabulary test, i.e. participants from Group 1 heard the full variants, whereas Group 2 heard the reduced variants in the vocabulary test.</w:t>
+        <w:t xml:space="preserve"> variants that participants had been exposed to in the training </w:t>
+      </w:r>
+      <w:r>
+        <w:rPr>
+          <w:rFonts w:cs="Arial"/>
+        </w:rPr>
+        <w:t>phase on Day 1</w:t>
+      </w:r>
+      <w:r>
+        <w:rPr>
+          <w:rFonts w:cs="Arial"/>
+        </w:rPr>
+        <w:t xml:space="preserve"> were again presented.</w:t>
+      </w:r>
+      <w:r>
+        <w:rPr>
+          <w:rFonts w:cs="Arial"/>
+        </w:rPr>
+        <w:t xml:space="preserve"> In each trial, participants had to identify the correct translation of a given target variant out of four possible translations that were displayed on the screen. </w:t>
+      </w:r>
+      <w:r>
+        <w:rPr>
+          <w:rFonts w:cs="Arial"/>
+        </w:rPr>
+        <w:t>A trial started with a visual warning signal that was displayed for 200ms on the screen. 100ms thereafter,</w:t>
+      </w:r>
+      <w:r>
+        <w:rPr>
+          <w:rFonts w:cs="Arial"/>
+        </w:rPr>
+        <w:t xml:space="preserve"> participants heard a target variant and saw</w:t>
+      </w:r>
+      <w:r>
+        <w:rPr>
+          <w:rFonts w:cs="Arial"/>
+        </w:rPr>
+        <w:t xml:space="preserve"> four Dutch words on the screen, with one word being the correct translation and three words being translations of other target word types. The four words were horizontally arranged with the position of the correct translation randomly determined by computer controlled randomization. During the course of the vocabulary test, all </w:t>
+      </w:r>
+      <w:r>
+        <w:rPr>
+          <w:rFonts w:cs="Arial"/>
+        </w:rPr>
+        <w:t xml:space="preserve">24 </w:t>
+      </w:r>
+      <w:r>
+        <w:rPr>
+          <w:rFonts w:cs="Arial"/>
+        </w:rPr>
+        <w:t xml:space="preserve">translations of the 24 target word types appeared as possible choices </w:t>
+      </w:r>
+      <w:r>
+        <w:rPr>
+          <w:rFonts w:cs="Arial"/>
+        </w:rPr>
+        <w:t xml:space="preserve">four times. </w:t>
+      </w:r>
+      <w:r>
+        <w:rPr>
+          <w:rFonts w:cs="Arial"/>
+        </w:rPr>
+        <w:t xml:space="preserve">Participants indicated their decision by mouse clicking on the translation of their choice. 200ms after the click, the next trial started. </w:t>
       </w:r>
     </w:p>
     <w:p>
       <w:pPr>
+        <w:spacing w:line="480" w:lineRule="auto"/>
         <w:jc w:val="center"/>
         <w:rPr>
           <w:b/>
@@ -2383,6 +3232,7 @@
     </w:p>
     <w:p>
       <w:pPr>
+        <w:spacing w:line="480" w:lineRule="auto"/>
         <w:rPr>
           <w:i/>
         </w:rPr>
@@ -2401,19 +3251,74 @@
         <w:jc w:val="both"/>
       </w:pPr>
       <w:r>
-        <w:t xml:space="preserve">The overall hit rate in the vocabulary test was 87.4%. Participants in Group 1 identified the correct </w:t>
+        <w:lastRenderedPageBreak/>
+        <w:t>(</w:t>
+      </w:r>
+      <w:r>
+        <w:rPr>
+          <w:i/>
+        </w:rPr>
+        <w:t>Note: Numbers</w:t>
+      </w:r>
+      <w:r>
+        <w:rPr>
+          <w:i/>
+        </w:rPr>
+        <w:t xml:space="preserve"> in this paragrap</w:t>
+      </w:r>
+      <w:r>
+        <w:rPr>
+          <w:i/>
+        </w:rPr>
+        <w:t>h</w:t>
+      </w:r>
+      <w:r>
+        <w:rPr>
+          <w:i/>
+        </w:rPr>
+        <w:t xml:space="preserve"> are not up to date</w:t>
+      </w:r>
+      <w:r>
+        <w:rPr>
+          <w:i/>
+        </w:rPr>
+        <w:t>.</w:t>
+      </w:r>
+      <w:r>
+        <w:t xml:space="preserve">) </w:t>
+      </w:r>
+      <w:r>
+        <w:t xml:space="preserve">The overall hit rate in the vocabulary test was 87.4%. Participants in </w:t>
+      </w:r>
+      <w:r>
+        <w:t>the +spelling group</w:t>
+      </w:r>
+      <w:r>
+        <w:t xml:space="preserve"> identified the correct </w:t>
       </w:r>
       <w:r>
         <w:t>Dutch translation</w:t>
       </w:r>
       <w:r>
-        <w:t xml:space="preserve"> in 87.3% of the cases, and in Group 2 in 87.5% of the cases. According to a chi-squared test for independence, there was no correlation of hit rates and </w:t>
-      </w:r>
-      <w:r>
-        <w:rPr>
-          <w:i/>
-        </w:rPr>
-        <w:t>Group</w:t>
+        <w:t>s</w:t>
+      </w:r>
+      <w:r>
+        <w:t xml:space="preserve"> in 87.3% of the cases, and in </w:t>
+      </w:r>
+      <w:r>
+        <w:t>the –spelling group</w:t>
+      </w:r>
+      <w:r>
+        <w:t xml:space="preserve"> in 87.5% of the cases. According to a chi-squared test for independence, there was no correlation of hit rates and </w:t>
+      </w:r>
+      <w:r>
+        <w:rPr>
+          <w:i/>
+        </w:rPr>
+        <w:t xml:space="preserve">Spelling </w:t>
+      </w:r>
+      <w:r>
+        <w:t>group</w:t>
       </w:r>
       <w:r>
         <w:rPr>
@@ -2431,13 +3336,32 @@
         <w:t>2</w:t>
       </w:r>
       <w:r>
-        <w:t xml:space="preserve"> = 0; df = 1; p</w:t>
+        <w:t xml:space="preserve"> = 0; </w:t>
+      </w:r>
+      <w:proofErr w:type="spellStart"/>
+      <w:r>
+        <w:t>df</w:t>
+      </w:r>
+      <w:proofErr w:type="spellEnd"/>
+      <w:r>
+        <w:t xml:space="preserve"> = 1; </w:t>
+      </w:r>
+      <w:proofErr w:type="spellStart"/>
+      <w:r>
+        <w:t>p</w:t>
       </w:r>
       <w:r>
         <w:rPr>
           <w:vertAlign w:val="subscript"/>
         </w:rPr>
-        <w:t>two-tailed</w:t>
+        <w:t>two</w:t>
+      </w:r>
+      <w:proofErr w:type="spellEnd"/>
+      <w:r>
+        <w:rPr>
+          <w:vertAlign w:val="subscript"/>
+        </w:rPr>
+        <w:t>-tailed</w:t>
       </w:r>
       <w:r>
         <w:t>= 1).</w:t>
@@ -2445,21 +3369,40 @@
     </w:p>
     <w:p>
       <w:pPr>
-        <w:keepNext/>
         <w:spacing w:after="0" w:line="480" w:lineRule="auto"/>
         <w:contextualSpacing/>
         <w:jc w:val="both"/>
-      </w:pPr>
+        <w:rPr>
+          <w:i/>
+        </w:rPr>
+      </w:pPr>
+      <w:r>
+        <w:rPr>
+          <w:i/>
+        </w:rPr>
+        <w:t>Lexical decisio</w:t>
+      </w:r>
+      <w:r>
+        <w:rPr>
+          <w:i/>
+        </w:rPr>
+        <w:t>n</w:t>
+      </w:r>
     </w:p>
     <w:p>
       <w:pPr>
         <w:spacing w:after="0" w:line="480" w:lineRule="auto"/>
-        <w:jc w:val="center"/>
-      </w:pPr>
+        <w:contextualSpacing/>
+        <w:jc w:val="both"/>
+      </w:pPr>
+      <w:r>
+        <w:t>(…)</w:t>
+      </w:r>
     </w:p>
     <w:p>
       <w:pPr>
-        <w:pStyle w:val="Heading3"/>
+        <w:pStyle w:val="Kop3"/>
+        <w:spacing w:line="480" w:lineRule="auto"/>
         <w:rPr>
           <w:color w:val="000000" w:themeColor="text1"/>
         </w:rPr>
@@ -2473,6 +3416,7 @@
     </w:p>
     <w:p>
       <w:pPr>
+        <w:spacing w:line="480" w:lineRule="auto"/>
         <w:jc w:val="center"/>
         <w:rPr>
           <w:b/>
@@ -2489,6 +3433,394 @@
     </w:p>
     <w:p>
       <w:pPr>
+        <w:pStyle w:val="Kop5"/>
+        <w:spacing w:line="480" w:lineRule="auto"/>
+        <w:rPr>
+          <w:rFonts w:asciiTheme="minorHAnsi" w:eastAsiaTheme="minorHAnsi" w:hAnsiTheme="minorHAnsi" w:cstheme="minorBidi"/>
+          <w:i w:val="0"/>
+        </w:rPr>
+      </w:pPr>
+      <w:r>
+        <w:rPr>
+          <w:i w:val="0"/>
+        </w:rPr>
+        <w:t>Participants</w:t>
+      </w:r>
+      <w:r>
+        <w:rPr>
+          <w:rFonts w:asciiTheme="minorHAnsi" w:eastAsiaTheme="minorHAnsi" w:hAnsiTheme="minorHAnsi" w:cstheme="minorBidi"/>
+          <w:i w:val="0"/>
+        </w:rPr>
+        <w:t xml:space="preserve"> </w:t>
+      </w:r>
+    </w:p>
+    <w:p>
+      <w:pPr>
+        <w:pStyle w:val="Kop5"/>
+        <w:spacing w:line="480" w:lineRule="auto"/>
+        <w:rPr>
+          <w:rFonts w:asciiTheme="minorHAnsi" w:eastAsiaTheme="minorHAnsi" w:hAnsiTheme="minorHAnsi" w:cstheme="minorBidi"/>
+          <w:i w:val="0"/>
+        </w:rPr>
+      </w:pPr>
+      <w:r>
+        <w:rPr>
+          <w:rFonts w:asciiTheme="minorHAnsi" w:eastAsiaTheme="minorHAnsi" w:hAnsiTheme="minorHAnsi" w:cstheme="minorBidi"/>
+          <w:i w:val="0"/>
+        </w:rPr>
+        <w:t>Fifty-four</w:t>
+      </w:r>
+      <w:r>
+        <w:rPr>
+          <w:rFonts w:asciiTheme="minorHAnsi" w:eastAsiaTheme="minorHAnsi" w:hAnsiTheme="minorHAnsi" w:cstheme="minorBidi"/>
+          <w:i w:val="0"/>
+        </w:rPr>
+        <w:t xml:space="preserve"> Dutch native students at </w:t>
+      </w:r>
+      <w:proofErr w:type="spellStart"/>
+      <w:r>
+        <w:rPr>
+          <w:rFonts w:asciiTheme="minorHAnsi" w:eastAsiaTheme="minorHAnsi" w:hAnsiTheme="minorHAnsi" w:cstheme="minorBidi"/>
+          <w:i w:val="0"/>
+        </w:rPr>
+        <w:t>Radboud</w:t>
+      </w:r>
+      <w:proofErr w:type="spellEnd"/>
+      <w:r>
+        <w:rPr>
+          <w:rFonts w:asciiTheme="minorHAnsi" w:eastAsiaTheme="minorHAnsi" w:hAnsiTheme="minorHAnsi" w:cstheme="minorBidi"/>
+          <w:i w:val="0"/>
+        </w:rPr>
+        <w:t xml:space="preserve"> University, Nijmegen, were paid to participate in the experiment.</w:t>
+      </w:r>
+      <w:r>
+        <w:rPr>
+          <w:rFonts w:asciiTheme="minorHAnsi" w:eastAsiaTheme="minorHAnsi" w:hAnsiTheme="minorHAnsi" w:cstheme="minorBidi"/>
+          <w:i w:val="0"/>
+        </w:rPr>
+        <w:t xml:space="preserve"> None of them were participants in the preceding experiment.</w:t>
+      </w:r>
+      <w:r>
+        <w:rPr>
+          <w:rFonts w:asciiTheme="minorHAnsi" w:eastAsiaTheme="minorHAnsi" w:hAnsiTheme="minorHAnsi" w:cstheme="minorBidi"/>
+          <w:i w:val="0"/>
+        </w:rPr>
+        <w:t xml:space="preserve"> Their average age was 20.</w:t>
+      </w:r>
+      <w:r>
+        <w:rPr>
+          <w:rFonts w:asciiTheme="minorHAnsi" w:eastAsiaTheme="minorHAnsi" w:hAnsiTheme="minorHAnsi" w:cstheme="minorBidi"/>
+          <w:i w:val="0"/>
+        </w:rPr>
+        <w:t>8</w:t>
+      </w:r>
+      <w:r>
+        <w:rPr>
+          <w:rFonts w:asciiTheme="minorHAnsi" w:eastAsiaTheme="minorHAnsi" w:hAnsiTheme="minorHAnsi" w:cstheme="minorBidi"/>
+          <w:i w:val="0"/>
+        </w:rPr>
+        <w:t xml:space="preserve"> </w:t>
+      </w:r>
+      <w:r>
+        <w:rPr>
+          <w:rFonts w:asciiTheme="minorHAnsi" w:eastAsiaTheme="minorHAnsi" w:hAnsiTheme="minorHAnsi" w:cstheme="minorBidi"/>
+          <w:i w:val="0"/>
+        </w:rPr>
+        <w:t>years</w:t>
+      </w:r>
+      <w:r>
+        <w:rPr>
+          <w:rFonts w:asciiTheme="minorHAnsi" w:eastAsiaTheme="minorHAnsi" w:hAnsiTheme="minorHAnsi" w:cstheme="minorBidi"/>
+          <w:i w:val="0"/>
+        </w:rPr>
+        <w:t xml:space="preserve"> (range: 18 - 2</w:t>
+      </w:r>
+      <w:r>
+        <w:rPr>
+          <w:rFonts w:asciiTheme="minorHAnsi" w:eastAsiaTheme="minorHAnsi" w:hAnsiTheme="minorHAnsi" w:cstheme="minorBidi"/>
+          <w:i w:val="0"/>
+        </w:rPr>
+        <w:t>9</w:t>
+      </w:r>
+      <w:r>
+        <w:rPr>
+          <w:rFonts w:asciiTheme="minorHAnsi" w:eastAsiaTheme="minorHAnsi" w:hAnsiTheme="minorHAnsi" w:cstheme="minorBidi"/>
+          <w:i w:val="0"/>
+        </w:rPr>
+        <w:t>)</w:t>
+      </w:r>
+      <w:r>
+        <w:rPr>
+          <w:rFonts w:asciiTheme="minorHAnsi" w:eastAsiaTheme="minorHAnsi" w:hAnsiTheme="minorHAnsi" w:cstheme="minorBidi"/>
+          <w:i w:val="0"/>
+        </w:rPr>
+        <w:t xml:space="preserve"> and on average they had taken French classes at school for 3.</w:t>
+      </w:r>
+      <w:r>
+        <w:rPr>
+          <w:rFonts w:asciiTheme="minorHAnsi" w:eastAsiaTheme="minorHAnsi" w:hAnsiTheme="minorHAnsi" w:cstheme="minorBidi"/>
+          <w:i w:val="0"/>
+        </w:rPr>
+        <w:t>0</w:t>
+      </w:r>
+      <w:r>
+        <w:rPr>
+          <w:rFonts w:asciiTheme="minorHAnsi" w:eastAsiaTheme="minorHAnsi" w:hAnsiTheme="minorHAnsi" w:cstheme="minorBidi"/>
+          <w:i w:val="0"/>
+        </w:rPr>
+        <w:t xml:space="preserve"> years</w:t>
+      </w:r>
+      <w:r>
+        <w:rPr>
+          <w:rFonts w:asciiTheme="minorHAnsi" w:eastAsiaTheme="minorHAnsi" w:hAnsiTheme="minorHAnsi" w:cstheme="minorBidi"/>
+          <w:i w:val="0"/>
+        </w:rPr>
+        <w:t xml:space="preserve"> (range: </w:t>
+      </w:r>
+      <w:r>
+        <w:rPr>
+          <w:rFonts w:asciiTheme="minorHAnsi" w:eastAsiaTheme="minorHAnsi" w:hAnsiTheme="minorHAnsi" w:cstheme="minorBidi"/>
+          <w:i w:val="0"/>
+        </w:rPr>
+        <w:t>2</w:t>
+      </w:r>
+      <w:r>
+        <w:rPr>
+          <w:rFonts w:asciiTheme="minorHAnsi" w:eastAsiaTheme="minorHAnsi" w:hAnsiTheme="minorHAnsi" w:cstheme="minorBidi"/>
+          <w:i w:val="0"/>
+        </w:rPr>
+        <w:t xml:space="preserve"> </w:t>
+      </w:r>
+      <w:r>
+        <w:rPr>
+          <w:rFonts w:asciiTheme="minorHAnsi" w:eastAsiaTheme="minorHAnsi" w:hAnsiTheme="minorHAnsi" w:cstheme="minorBidi"/>
+          <w:i w:val="0"/>
+        </w:rPr>
+        <w:t>to</w:t>
+      </w:r>
+      <w:r>
+        <w:rPr>
+          <w:rFonts w:asciiTheme="minorHAnsi" w:eastAsiaTheme="minorHAnsi" w:hAnsiTheme="minorHAnsi" w:cstheme="minorBidi"/>
+          <w:i w:val="0"/>
+        </w:rPr>
+        <w:t xml:space="preserve"> 6)</w:t>
+      </w:r>
+      <w:r>
+        <w:rPr>
+          <w:rFonts w:asciiTheme="minorHAnsi" w:eastAsiaTheme="minorHAnsi" w:hAnsiTheme="minorHAnsi" w:cstheme="minorBidi"/>
+          <w:i w:val="0"/>
+        </w:rPr>
+        <w:t xml:space="preserve">. </w:t>
+      </w:r>
+      <w:r>
+        <w:rPr>
+          <w:rFonts w:asciiTheme="minorHAnsi" w:eastAsiaTheme="minorHAnsi" w:hAnsiTheme="minorHAnsi" w:cstheme="minorBidi"/>
+          <w:i w:val="0"/>
+        </w:rPr>
+        <w:t>Participants were assigned to one of two groups, 27 per group</w:t>
+      </w:r>
+      <w:r>
+        <w:rPr>
+          <w:rFonts w:asciiTheme="minorHAnsi" w:eastAsiaTheme="minorHAnsi" w:hAnsiTheme="minorHAnsi" w:cstheme="minorBidi"/>
+          <w:i w:val="0"/>
+        </w:rPr>
+        <w:t xml:space="preserve">. The </w:t>
+      </w:r>
+      <w:r>
+        <w:rPr>
+          <w:rFonts w:asciiTheme="minorHAnsi" w:eastAsiaTheme="minorHAnsi" w:hAnsiTheme="minorHAnsi" w:cstheme="minorBidi"/>
+          <w:i w:val="0"/>
+        </w:rPr>
+        <w:t>average amount of years of French classes at school did not</w:t>
+      </w:r>
+      <w:r>
+        <w:rPr>
+          <w:rFonts w:asciiTheme="minorHAnsi" w:eastAsiaTheme="minorHAnsi" w:hAnsiTheme="minorHAnsi" w:cstheme="minorBidi"/>
+          <w:i w:val="0"/>
+        </w:rPr>
+        <w:t xml:space="preserve"> significantly differ between</w:t>
+      </w:r>
+      <w:r>
+        <w:rPr>
+          <w:rFonts w:asciiTheme="minorHAnsi" w:eastAsiaTheme="minorHAnsi" w:hAnsiTheme="minorHAnsi" w:cstheme="minorBidi"/>
+          <w:i w:val="0"/>
+        </w:rPr>
+        <w:t xml:space="preserve"> the two</w:t>
+      </w:r>
+      <w:r>
+        <w:rPr>
+          <w:rFonts w:asciiTheme="minorHAnsi" w:eastAsiaTheme="minorHAnsi" w:hAnsiTheme="minorHAnsi" w:cstheme="minorBidi"/>
+          <w:i w:val="0"/>
+        </w:rPr>
+        <w:t xml:space="preserve"> groups</w:t>
+      </w:r>
+      <w:r>
+        <w:rPr>
+          <w:rFonts w:asciiTheme="minorHAnsi" w:eastAsiaTheme="minorHAnsi" w:hAnsiTheme="minorHAnsi" w:cstheme="minorBidi"/>
+          <w:i w:val="0"/>
+        </w:rPr>
+        <w:t xml:space="preserve"> (</w:t>
+      </w:r>
+      <w:r>
+        <w:rPr>
+          <w:rFonts w:asciiTheme="minorHAnsi" w:eastAsiaTheme="minorHAnsi" w:hAnsiTheme="minorHAnsi" w:cstheme="minorBidi"/>
+        </w:rPr>
+        <w:t>t</w:t>
+      </w:r>
+      <w:r>
+        <w:rPr>
+          <w:rFonts w:asciiTheme="minorHAnsi" w:eastAsiaTheme="minorHAnsi" w:hAnsiTheme="minorHAnsi" w:cstheme="minorBidi"/>
+          <w:i w:val="0"/>
+        </w:rPr>
+        <w:t>[4</w:t>
+      </w:r>
+      <w:r>
+        <w:rPr>
+          <w:rFonts w:asciiTheme="minorHAnsi" w:eastAsiaTheme="minorHAnsi" w:hAnsiTheme="minorHAnsi" w:cstheme="minorBidi"/>
+          <w:i w:val="0"/>
+        </w:rPr>
+        <w:t>8</w:t>
+      </w:r>
+      <w:r>
+        <w:rPr>
+          <w:rFonts w:asciiTheme="minorHAnsi" w:eastAsiaTheme="minorHAnsi" w:hAnsiTheme="minorHAnsi" w:cstheme="minorBidi"/>
+          <w:i w:val="0"/>
+        </w:rPr>
+        <w:t>.</w:t>
+      </w:r>
+      <w:r>
+        <w:rPr>
+          <w:rFonts w:asciiTheme="minorHAnsi" w:eastAsiaTheme="minorHAnsi" w:hAnsiTheme="minorHAnsi" w:cstheme="minorBidi"/>
+          <w:i w:val="0"/>
+        </w:rPr>
+        <w:t>10</w:t>
+      </w:r>
+      <w:r>
+        <w:rPr>
+          <w:rFonts w:asciiTheme="minorHAnsi" w:eastAsiaTheme="minorHAnsi" w:hAnsiTheme="minorHAnsi" w:cstheme="minorBidi"/>
+          <w:i w:val="0"/>
+        </w:rPr>
+        <w:t>]=0.</w:t>
+      </w:r>
+      <w:r>
+        <w:rPr>
+          <w:rFonts w:asciiTheme="minorHAnsi" w:eastAsiaTheme="minorHAnsi" w:hAnsiTheme="minorHAnsi" w:cstheme="minorBidi"/>
+          <w:i w:val="0"/>
+        </w:rPr>
+        <w:t>07</w:t>
+      </w:r>
+      <w:r>
+        <w:rPr>
+          <w:rFonts w:asciiTheme="minorHAnsi" w:eastAsiaTheme="minorHAnsi" w:hAnsiTheme="minorHAnsi" w:cstheme="minorBidi"/>
+          <w:i w:val="0"/>
+        </w:rPr>
+        <w:t>).</w:t>
+      </w:r>
+      <w:r>
+        <w:rPr>
+          <w:rFonts w:asciiTheme="minorHAnsi" w:eastAsiaTheme="minorHAnsi" w:hAnsiTheme="minorHAnsi" w:cstheme="minorBidi"/>
+          <w:i w:val="0"/>
+        </w:rPr>
+        <w:t xml:space="preserve"> One group was trained with spelli</w:t>
+      </w:r>
+      <w:r>
+        <w:rPr>
+          <w:rFonts w:asciiTheme="minorHAnsi" w:eastAsiaTheme="minorHAnsi" w:hAnsiTheme="minorHAnsi" w:cstheme="minorBidi"/>
+          <w:i w:val="0"/>
+        </w:rPr>
+        <w:t>ng as additional information (+spelling</w:t>
+      </w:r>
+      <w:r>
+        <w:rPr>
+          <w:rFonts w:asciiTheme="minorHAnsi" w:eastAsiaTheme="minorHAnsi" w:hAnsiTheme="minorHAnsi" w:cstheme="minorBidi"/>
+          <w:i w:val="0"/>
+        </w:rPr>
+        <w:t>),</w:t>
+      </w:r>
+      <w:r>
+        <w:rPr>
+          <w:rFonts w:asciiTheme="minorHAnsi" w:eastAsiaTheme="minorHAnsi" w:hAnsiTheme="minorHAnsi" w:cstheme="minorBidi"/>
+          <w:i w:val="0"/>
+        </w:rPr>
+        <w:t xml:space="preserve"> and the other group was not (-spelling</w:t>
+      </w:r>
+      <w:r>
+        <w:rPr>
+          <w:rFonts w:asciiTheme="minorHAnsi" w:eastAsiaTheme="minorHAnsi" w:hAnsiTheme="minorHAnsi" w:cstheme="minorBidi"/>
+          <w:i w:val="0"/>
+        </w:rPr>
+        <w:t>).</w:t>
+      </w:r>
+    </w:p>
+    <w:p>
+      <w:pPr>
+        <w:spacing w:line="480" w:lineRule="auto"/>
+        <w:rPr>
+          <w:i/>
+        </w:rPr>
+      </w:pPr>
+      <w:r>
+        <w:rPr>
+          <w:i/>
+        </w:rPr>
+        <w:t>Materials</w:t>
+      </w:r>
+    </w:p>
+    <w:p>
+      <w:pPr>
+        <w:spacing w:line="480" w:lineRule="auto"/>
+      </w:pPr>
+      <w:r>
+        <w:t xml:space="preserve">The same </w:t>
+      </w:r>
+      <w:r>
+        <w:t>experimental</w:t>
+      </w:r>
+      <w:r>
+        <w:t xml:space="preserve"> lists</w:t>
+      </w:r>
+      <w:r>
+        <w:t xml:space="preserve"> as </w:t>
+      </w:r>
+      <w:r>
+        <w:t>in Experiment 1 were used. In addition</w:t>
+      </w:r>
+      <w:r>
+        <w:t xml:space="preserve"> to the stimuli used in Experiment 1</w:t>
+      </w:r>
+      <w:r>
+        <w:t xml:space="preserve">, </w:t>
+      </w:r>
+      <w:r>
+        <w:t xml:space="preserve">a second recording of each of the full </w:t>
+      </w:r>
+      <w:r>
+        <w:t xml:space="preserve"> target </w:t>
+      </w:r>
+      <w:r>
+        <w:t xml:space="preserve">variants was used </w:t>
+      </w:r>
+      <w:r>
+        <w:t>for</w:t>
+      </w:r>
+      <w:r>
+        <w:t xml:space="preserve"> the training phase. The other recordings were </w:t>
+      </w:r>
+      <w:r>
+        <w:t>those that were also used</w:t>
+      </w:r>
+      <w:r>
+        <w:t xml:space="preserve"> in Experiment 1, and they were used</w:t>
+      </w:r>
+      <w:r>
+        <w:t xml:space="preserve"> as stimuli</w:t>
+      </w:r>
+      <w:r>
+        <w:t xml:space="preserve"> in the lexical decision experiment.</w:t>
+      </w:r>
+    </w:p>
+    <w:p>
+      <w:pPr>
         <w:spacing w:after="0" w:line="480" w:lineRule="auto"/>
         <w:jc w:val="both"/>
         <w:rPr>
@@ -2499,19 +3831,28 @@
         <w:rPr>
           <w:i/>
         </w:rPr>
-        <w:t>Participants</w:t>
+        <w:t>Design and Procedure</w:t>
       </w:r>
     </w:p>
     <w:p>
       <w:pPr>
         <w:spacing w:after="0" w:line="480" w:lineRule="auto"/>
         <w:jc w:val="both"/>
-      </w:pPr>
-      <w:r>
-        <w:t xml:space="preserve">40 native speakers of Dutch took part in the experiment. They were mainly undergraduate students. Average age was 21.25 (range:  18 - 29). </w:t>
-      </w:r>
-      <w:r>
-        <w:t>On average, participants had 3.14 years of school education in French (range: 1 - 6)</w:t>
+        <w:rPr>
+          <w:rFonts w:cs="Arial"/>
+        </w:rPr>
+      </w:pPr>
+      <w:r>
+        <w:t>The design and procedure were identical to Experiment 1 with the exception that</w:t>
+      </w:r>
+      <w:r>
+        <w:t xml:space="preserve"> all participants exclusively heard the full variants of the 24 target word types</w:t>
+      </w:r>
+      <w:r>
+        <w:t xml:space="preserve"> in the training phase</w:t>
+      </w:r>
+      <w:r>
+        <w:t>.</w:t>
       </w:r>
     </w:p>
     <w:p>
@@ -2519,51 +3860,27 @@
         <w:spacing w:after="0" w:line="480" w:lineRule="auto"/>
         <w:jc w:val="both"/>
         <w:rPr>
-          <w:i/>
-        </w:rPr>
-      </w:pPr>
-      <w:r>
-        <w:rPr>
-          <w:i/>
-        </w:rPr>
-        <w:t>Design and Procedure</w:t>
-      </w:r>
-    </w:p>
-    <w:p>
-      <w:pPr>
-        <w:spacing w:after="0" w:line="480" w:lineRule="auto"/>
-        <w:jc w:val="both"/>
-        <w:rPr>
-          <w:rFonts w:cs="Arial"/>
-        </w:rPr>
-      </w:pPr>
-      <w:r>
+          <w:rFonts w:cs="Arial"/>
+          <w:i/>
+        </w:rPr>
+      </w:pPr>
+      <w:r>
+        <w:rPr>
+          <w:rFonts w:cs="Arial"/>
+          <w:i/>
+        </w:rPr>
         <w:lastRenderedPageBreak/>
-        <w:t>The same design and procedure as in Experiment 1 were used. However, the learning block now included the presentation of the spellings for the 24 target word types. As in Experiment 1, the learning block was divided into two parts. In the first part, participants had to memorize the target variants and the corresponding translations, whereas in the second part, participants had to provide the Dutch translations for each of the 24 target variants. In both parts, each trial consisted of a visual warning signal, which was displayed for 200ms in the middle of the screen.</w:t>
-      </w:r>
-      <w:r>
-        <w:rPr>
-          <w:rFonts w:cs="Arial"/>
-        </w:rPr>
-        <w:t xml:space="preserve"> After 100ms, the spelling of a word type appeared in the middle of the screen. 750ms thereafter, the corresponding target variant was auditorily presented. The spelling disappeared at the offset of the target variant. Participants then saw the Dutch translation (part 1) or had to type the Dutch translation in a keyboard (part 2). As in Experiment 1, participants were provided with the correct translation, in case they had typed in a wrong one. In both parts of the learning block, each target word type was repeated four times with various intervening trials between repeated target word types. </w:t>
-      </w:r>
-    </w:p>
-    <w:p>
-      <w:pPr>
-        <w:spacing w:after="0" w:line="480" w:lineRule="auto"/>
-        <w:jc w:val="both"/>
-        <w:rPr>
-          <w:rFonts w:cs="Arial"/>
-          <w:i/>
-        </w:rPr>
-      </w:pPr>
-      <w:r>
-        <w:rPr>
-          <w:rFonts w:cs="Arial"/>
-          <w:i/>
-        </w:rPr>
-        <w:t>Additional assesments</w:t>
-      </w:r>
+        <w:t xml:space="preserve">Additional </w:t>
+      </w:r>
+      <w:proofErr w:type="spellStart"/>
+      <w:r>
+        <w:rPr>
+          <w:rFonts w:cs="Arial"/>
+          <w:i/>
+        </w:rPr>
+        <w:t>assesments</w:t>
+      </w:r>
+      <w:proofErr w:type="spellEnd"/>
     </w:p>
     <w:p>
       <w:pPr>
@@ -2575,89 +3892,203 @@
         <w:rPr>
           <w:rFonts w:cs="Arial"/>
         </w:rPr>
-        <w:t xml:space="preserve">As in Experiment 1, three subsidiary tasks were conducted: </w:t>
-      </w:r>
-      <w:r>
-        <w:t>a vocabulary test,</w:t>
-      </w:r>
-      <w:r>
-        <w:t xml:space="preserve"> a transcription task and and the LexTale test of proficiency for French (</w:t>
-      </w:r>
-      <w:r>
-        <w:rPr>
-          <w:rFonts w:cs="Arial"/>
+        <w:t xml:space="preserve">As in Experiment 1, </w:t>
+      </w:r>
+      <w:r>
+        <w:rPr>
+          <w:rFonts w:cs="Arial"/>
+        </w:rPr>
+        <w:t>we assessed participants’ proficiency in Frenc</w:t>
+      </w:r>
+      <w:r>
+        <w:rPr>
+          <w:rFonts w:cs="Arial"/>
+        </w:rPr>
+        <w:t>h</w:t>
+      </w:r>
+      <w:r>
+        <w:rPr>
+          <w:rFonts w:cs="Arial"/>
+        </w:rPr>
+        <w:t xml:space="preserve">. </w:t>
+      </w:r>
+      <w:r>
+        <w:rPr>
+          <w:rFonts w:cs="Arial"/>
+        </w:rPr>
+        <w:t>The</w:t>
+      </w:r>
+      <w:r>
+        <w:t xml:space="preserve"> average score of</w:t>
+      </w:r>
+      <w:r>
+        <w:t xml:space="preserve"> participants</w:t>
+      </w:r>
+      <w:r>
+        <w:t xml:space="preserve"> in the </w:t>
+      </w:r>
+      <w:proofErr w:type="spellStart"/>
+      <w:r>
+        <w:t>LexTale</w:t>
+      </w:r>
+      <w:proofErr w:type="spellEnd"/>
+      <w:r>
+        <w:t xml:space="preserve"> </w:t>
+      </w:r>
+      <w:r>
+        <w:t xml:space="preserve">proficiency test for </w:t>
+      </w:r>
+      <w:r>
+        <w:t>was</w:t>
+      </w:r>
+      <w:r>
+        <w:t xml:space="preserve"> </w:t>
+      </w:r>
+      <w:r>
+        <w:t>of</w:t>
+      </w:r>
+      <w:r>
+        <w:t xml:space="preserve"> -3.</w:t>
+      </w:r>
+      <w:r>
+        <w:t>76</w:t>
+      </w:r>
+      <w:r>
+        <w:t xml:space="preserve"> (range: -15 to </w:t>
+      </w:r>
+      <w:r>
+        <w:t>6</w:t>
+      </w:r>
+      <w:r>
+        <w:t>)</w:t>
+      </w:r>
+      <w:r>
+        <w:t xml:space="preserve">, which corresponds to </w:t>
+      </w:r>
+      <w:r>
+        <w:t xml:space="preserve">the first </w:t>
+      </w:r>
+      <w:proofErr w:type="spellStart"/>
+      <w:r>
+        <w:t>decile</w:t>
+      </w:r>
+      <w:proofErr w:type="spellEnd"/>
+      <w:r>
+        <w:t xml:space="preserve"> of scores from 289 students with French as L2 </w:t>
+      </w:r>
+      <w:r>
+        <w:t xml:space="preserve">tested </w:t>
+      </w:r>
+      <w:r>
+        <w:rPr>
           <w:color w:val="000000" w:themeColor="text1"/>
-          <w:szCs w:val="18"/>
+        </w:rPr>
+        <w:t xml:space="preserve">in </w:t>
+      </w:r>
+      <w:proofErr w:type="spellStart"/>
+      <w:r>
+        <w:rPr>
+          <w:rFonts w:cs="Arial"/>
+          <w:color w:val="000000" w:themeColor="text1"/>
         </w:rPr>
         <w:t>Brysbaert</w:t>
       </w:r>
-      <w:r>
-        <w:rPr>
-          <w:rFonts w:ascii="Arial" w:hAnsi="Arial" w:cs="Arial"/>
+      <w:proofErr w:type="spellEnd"/>
+      <w:r>
+        <w:rPr>
+          <w:rFonts w:cs="Arial"/>
           <w:color w:val="404040"/>
           <w:sz w:val="18"/>
           <w:szCs w:val="18"/>
         </w:rPr>
-        <w:t>,</w:t>
-      </w:r>
-      <w:r>
-        <w:t xml:space="preserve"> 2013).</w:t>
-      </w:r>
-      <w:r>
-        <w:t xml:space="preserve"> The design and order of the</w:t>
-      </w:r>
-      <w:r>
-        <w:t>se</w:t>
-      </w:r>
-      <w:r>
-        <w:t xml:space="preserve"> three</w:t>
-      </w:r>
-      <w:r>
-        <w:t xml:space="preserve"> tasks</w:t>
-      </w:r>
-      <w:r>
-        <w:t xml:space="preserve"> were the same as in Experiment 1. </w:t>
-      </w:r>
-      <w:r>
-        <w:t>The only exception was the vocabulary test, in which participants now heard both the reduced and the unreduced variant of each word type they had learnt.</w:t>
+        <w:t xml:space="preserve"> </w:t>
+      </w:r>
+      <w:r>
+        <w:t>(2013).</w:t>
+      </w:r>
+      <w:r>
+        <w:t xml:space="preserve"> The scores did not significantly differ between the +spelling and the –spelling group (+spelling: -2.93, </w:t>
+      </w:r>
+      <w:r>
+        <w:t>–</w:t>
+      </w:r>
+      <w:r>
+        <w:t xml:space="preserve">spelling: </w:t>
+      </w:r>
+      <w:r>
+        <w:br/>
+      </w:r>
+      <w:r>
+        <w:t xml:space="preserve">-4.59; </w:t>
+      </w:r>
+      <w:r>
+        <w:rPr>
+          <w:i/>
+        </w:rPr>
+        <w:t>t</w:t>
+      </w:r>
+      <w:r>
+        <w:t>[50.02] = 1.12)</w:t>
+      </w:r>
+      <w:r>
+        <w:t>.</w:t>
+      </w:r>
+      <w:r>
+        <w:t xml:space="preserve"> The average score based on the questionnaires was 2.06</w:t>
+      </w:r>
+      <w:r>
+        <w:t xml:space="preserve"> (range: 1.0 </w:t>
+      </w:r>
+      <w:r>
+        <w:t>to</w:t>
+      </w:r>
+      <w:r>
+        <w:t xml:space="preserve"> 3.75)</w:t>
+      </w:r>
+      <w:r>
+        <w:t xml:space="preserve">, and it didn’t significantly differ between groups, either (+spelling: 2.07, -spelling: -2.04; </w:t>
+      </w:r>
+      <w:r>
+        <w:rPr>
+          <w:i/>
+        </w:rPr>
+        <w:t>t</w:t>
+      </w:r>
+      <w:r>
+        <w:t>[5</w:t>
+      </w:r>
+      <w:r>
+        <w:t>1</w:t>
+      </w:r>
+      <w:r>
+        <w:t>.</w:t>
+      </w:r>
+      <w:r>
+        <w:t>60</w:t>
+      </w:r>
+      <w:r>
+        <w:t xml:space="preserve">] = </w:t>
+      </w:r>
+      <w:r>
+        <w:t>0.18</w:t>
+      </w:r>
+      <w:r>
+        <w:t>)</w:t>
+      </w:r>
+      <w:r>
+        <w:t>.</w:t>
+      </w:r>
+      <w:r>
+        <w:t xml:space="preserve"> </w:t>
       </w:r>
     </w:p>
     <w:p>
       <w:pPr>
         <w:spacing w:after="0" w:line="480" w:lineRule="auto"/>
-        <w:ind w:firstLine="708"/>
         <w:jc w:val="both"/>
       </w:pPr>
       <w:r>
-        <w:t xml:space="preserve">The average score of participants in the LexTale task  was -3.4 (range: -15 to 10). This score corresponds to the first decile of scores from 289 students with French as L2 </w:t>
-      </w:r>
-      <w:r>
-        <w:t xml:space="preserve">tested </w:t>
-      </w:r>
-      <w:r>
-        <w:rPr>
-          <w:color w:val="000000" w:themeColor="text1"/>
-        </w:rPr>
-        <w:t xml:space="preserve">in </w:t>
-      </w:r>
-      <w:r>
-        <w:rPr>
-          <w:rFonts w:cs="Arial"/>
-          <w:color w:val="000000" w:themeColor="text1"/>
-        </w:rPr>
-        <w:t>Brysbaert</w:t>
-      </w:r>
-      <w:r>
-        <w:rPr>
-          <w:rFonts w:cs="Arial"/>
-          <w:color w:val="404040"/>
-          <w:sz w:val="18"/>
-          <w:szCs w:val="18"/>
-        </w:rPr>
-        <w:t xml:space="preserve"> </w:t>
-      </w:r>
-      <w:r>
-        <w:t>(2013).</w:t>
+        <w:t>The learning success of participants was assessed by the same vocabulary task that was used in Experiment 1.</w:t>
       </w:r>
       <w:r>
         <w:t xml:space="preserve"> </w:t>
@@ -2666,12 +4097,8 @@
     <w:p>
       <w:pPr>
         <w:spacing w:after="0" w:line="480" w:lineRule="auto"/>
-        <w:ind w:firstLine="708"/>
         <w:jc w:val="both"/>
       </w:pPr>
-      <w:r>
-        <w:t>Proficiency of participants was further assessed by means of a questionnaire, in which participants had to estimate their level of proficiency in reading, writing, listening and speaking in French on a scale from 1 to 6. The average score of these four values was taken as an indicator of the level of proficiency of each participant. On average, proficiency based on this score was 2.18 (range: 1.0 - 3.75).</w:t>
-      </w:r>
     </w:p>
     <w:p>
       <w:pPr>
@@ -2679,7 +4106,7 @@
       </w:pPr>
     </w:p>
     <w:sectPr>
-      <w:footerReference w:type="default" r:id="rId9"/>
+      <w:footerReference w:type="default" r:id="rId8"/>
       <w:pgSz w:w="11906" w:h="16838"/>
       <w:pgMar w:top="1440" w:right="1440" w:bottom="1440" w:left="1440" w:header="720" w:footer="720" w:gutter="0"/>
       <w:cols w:space="720"/>
@@ -2690,7 +4117,7 @@
 </file>
 
 <file path=word/endnotes.xml><?xml version="1.0" encoding="utf-8"?>
-<w:endnotes xmlns:wpc="http://schemas.microsoft.com/office/word/2010/wordprocessingCanvas" xmlns:mc="http://schemas.openxmlformats.org/markup-compatibility/2006" xmlns:o="urn:schemas-microsoft-com:office:office" xmlns:r="http://schemas.openxmlformats.org/officeDocument/2006/relationships" xmlns:m="http://schemas.openxmlformats.org/officeDocument/2006/math" xmlns:v="urn:schemas-microsoft-com:vml" xmlns:wp14="http://schemas.microsoft.com/office/word/2010/wordprocessingDrawing" xmlns:wp="http://schemas.openxmlformats.org/drawingml/2006/wordprocessingDrawing" xmlns:w10="urn:schemas-microsoft-com:office:word" xmlns:w="http://schemas.openxmlformats.org/wordprocessingml/2006/main" xmlns:w14="http://schemas.microsoft.com/office/word/2010/wordml" xmlns:wpg="http://schemas.microsoft.com/office/word/2010/wordprocessingGroup" xmlns:wpi="http://schemas.microsoft.com/office/word/2010/wordprocessingInk" xmlns:wne="http://schemas.microsoft.com/office/word/2006/wordml" xmlns:wps="http://schemas.microsoft.com/office/word/2010/wordprocessingShape" mc:Ignorable="w14 wp14">
+<w:endnotes xmlns:ve="http://schemas.openxmlformats.org/markup-compatibility/2006" xmlns:o="urn:schemas-microsoft-com:office:office" xmlns:r="http://schemas.openxmlformats.org/officeDocument/2006/relationships" xmlns:m="http://schemas.openxmlformats.org/officeDocument/2006/math" xmlns:v="urn:schemas-microsoft-com:vml" xmlns:wp="http://schemas.openxmlformats.org/drawingml/2006/wordprocessingDrawing" xmlns:w10="urn:schemas-microsoft-com:office:word" xmlns:w="http://schemas.openxmlformats.org/wordprocessingml/2006/main" xmlns:wne="http://schemas.microsoft.com/office/word/2006/wordml">
   <w:endnote w:type="separator" w:id="-1">
     <w:p>
       <w:pPr>
@@ -2715,7 +4142,7 @@
 </file>
 
 <file path=word/footer1.xml><?xml version="1.0" encoding="utf-8"?>
-<w:ftr xmlns:wpc="http://schemas.microsoft.com/office/word/2010/wordprocessingCanvas" xmlns:mc="http://schemas.openxmlformats.org/markup-compatibility/2006" xmlns:o="urn:schemas-microsoft-com:office:office" xmlns:r="http://schemas.openxmlformats.org/officeDocument/2006/relationships" xmlns:m="http://schemas.openxmlformats.org/officeDocument/2006/math" xmlns:v="urn:schemas-microsoft-com:vml" xmlns:wp14="http://schemas.microsoft.com/office/word/2010/wordprocessingDrawing" xmlns:wp="http://schemas.openxmlformats.org/drawingml/2006/wordprocessingDrawing" xmlns:w10="urn:schemas-microsoft-com:office:word" xmlns:w="http://schemas.openxmlformats.org/wordprocessingml/2006/main" xmlns:w14="http://schemas.microsoft.com/office/word/2010/wordml" xmlns:wpg="http://schemas.microsoft.com/office/word/2010/wordprocessingGroup" xmlns:wpi="http://schemas.microsoft.com/office/word/2010/wordprocessingInk" xmlns:wne="http://schemas.microsoft.com/office/word/2006/wordml" xmlns:wps="http://schemas.microsoft.com/office/word/2010/wordprocessingShape" mc:Ignorable="w14 wp14">
+<w:ftr xmlns:ve="http://schemas.openxmlformats.org/markup-compatibility/2006" xmlns:o="urn:schemas-microsoft-com:office:office" xmlns:r="http://schemas.openxmlformats.org/officeDocument/2006/relationships" xmlns:m="http://schemas.openxmlformats.org/officeDocument/2006/math" xmlns:v="urn:schemas-microsoft-com:vml" xmlns:wp="http://schemas.openxmlformats.org/drawingml/2006/wordprocessingDrawing" xmlns:w10="urn:schemas-microsoft-com:office:word" xmlns:w="http://schemas.openxmlformats.org/wordprocessingml/2006/main" xmlns:wne="http://schemas.microsoft.com/office/word/2006/wordml">
   <w:sdt>
     <w:sdtPr>
       <w:id w:val="1721168327"/>
@@ -2732,43 +4159,30 @@
     <w:sdtContent>
       <w:p>
         <w:pPr>
-          <w:pStyle w:val="Footer"/>
+          <w:pStyle w:val="Voettekst"/>
           <w:jc w:val="right"/>
         </w:pPr>
-        <w:r>
-          <w:fldChar w:fldCharType="begin"/>
-        </w:r>
-        <w:r>
-          <w:instrText xml:space="preserve"> PAGE   \* MERGEFORMAT </w:instrText>
-        </w:r>
-        <w:r>
-          <w:fldChar w:fldCharType="separate"/>
-        </w:r>
-        <w:r>
-          <w:rPr>
-            <w:noProof/>
-          </w:rPr>
-          <w:t>5</w:t>
-        </w:r>
-        <w:r>
-          <w:rPr>
-            <w:noProof/>
-          </w:rPr>
-          <w:fldChar w:fldCharType="end"/>
-        </w:r>
+        <w:fldSimple w:instr=" PAGE   \* MERGEFORMAT ">
+          <w:r>
+            <w:rPr>
+              <w:noProof/>
+            </w:rPr>
+            <w:t>7</w:t>
+          </w:r>
+        </w:fldSimple>
       </w:p>
     </w:sdtContent>
   </w:sdt>
   <w:p>
     <w:pPr>
-      <w:pStyle w:val="Footer"/>
+      <w:pStyle w:val="Voettekst"/>
     </w:pPr>
   </w:p>
 </w:ftr>
 </file>
 
 <file path=word/footnotes.xml><?xml version="1.0" encoding="utf-8"?>
-<w:footnotes xmlns:wpc="http://schemas.microsoft.com/office/word/2010/wordprocessingCanvas" xmlns:mc="http://schemas.openxmlformats.org/markup-compatibility/2006" xmlns:o="urn:schemas-microsoft-com:office:office" xmlns:r="http://schemas.openxmlformats.org/officeDocument/2006/relationships" xmlns:m="http://schemas.openxmlformats.org/officeDocument/2006/math" xmlns:v="urn:schemas-microsoft-com:vml" xmlns:wp14="http://schemas.microsoft.com/office/word/2010/wordprocessingDrawing" xmlns:wp="http://schemas.openxmlformats.org/drawingml/2006/wordprocessingDrawing" xmlns:w10="urn:schemas-microsoft-com:office:word" xmlns:w="http://schemas.openxmlformats.org/wordprocessingml/2006/main" xmlns:w14="http://schemas.microsoft.com/office/word/2010/wordml" xmlns:wpg="http://schemas.microsoft.com/office/word/2010/wordprocessingGroup" xmlns:wpi="http://schemas.microsoft.com/office/word/2010/wordprocessingInk" xmlns:wne="http://schemas.microsoft.com/office/word/2006/wordml" xmlns:wps="http://schemas.microsoft.com/office/word/2010/wordprocessingShape" mc:Ignorable="w14 wp14">
+<w:footnotes xmlns:ve="http://schemas.openxmlformats.org/markup-compatibility/2006" xmlns:o="urn:schemas-microsoft-com:office:office" xmlns:r="http://schemas.openxmlformats.org/officeDocument/2006/relationships" xmlns:m="http://schemas.openxmlformats.org/officeDocument/2006/math" xmlns:v="urn:schemas-microsoft-com:vml" xmlns:wp="http://schemas.openxmlformats.org/drawingml/2006/wordprocessingDrawing" xmlns:w10="urn:schemas-microsoft-com:office:word" xmlns:w="http://schemas.openxmlformats.org/wordprocessingml/2006/main" xmlns:wne="http://schemas.microsoft.com/office/word/2006/wordml">
   <w:footnote w:type="separator" w:id="-1">
     <w:p>
       <w:pPr>
@@ -2793,7 +4207,7 @@
 </file>
 
 <file path=word/numbering.xml><?xml version="1.0" encoding="utf-8"?>
-<w:numbering xmlns:wpc="http://schemas.microsoft.com/office/word/2010/wordprocessingCanvas" xmlns:mc="http://schemas.openxmlformats.org/markup-compatibility/2006" xmlns:o="urn:schemas-microsoft-com:office:office" xmlns:r="http://schemas.openxmlformats.org/officeDocument/2006/relationships" xmlns:m="http://schemas.openxmlformats.org/officeDocument/2006/math" xmlns:v="urn:schemas-microsoft-com:vml" xmlns:wp14="http://schemas.microsoft.com/office/word/2010/wordprocessingDrawing" xmlns:wp="http://schemas.openxmlformats.org/drawingml/2006/wordprocessingDrawing" xmlns:w10="urn:schemas-microsoft-com:office:word" xmlns:w="http://schemas.openxmlformats.org/wordprocessingml/2006/main" xmlns:w14="http://schemas.microsoft.com/office/word/2010/wordml" xmlns:wpg="http://schemas.microsoft.com/office/word/2010/wordprocessingGroup" xmlns:wpi="http://schemas.microsoft.com/office/word/2010/wordprocessingInk" xmlns:wne="http://schemas.microsoft.com/office/word/2006/wordml" xmlns:wps="http://schemas.microsoft.com/office/word/2010/wordprocessingShape" mc:Ignorable="w14 wp14">
+<w:numbering xmlns:ve="http://schemas.openxmlformats.org/markup-compatibility/2006" xmlns:o="urn:schemas-microsoft-com:office:office" xmlns:r="http://schemas.openxmlformats.org/officeDocument/2006/relationships" xmlns:m="http://schemas.openxmlformats.org/officeDocument/2006/math" xmlns:v="urn:schemas-microsoft-com:vml" xmlns:wp="http://schemas.openxmlformats.org/drawingml/2006/wordprocessingDrawing" xmlns:w10="urn:schemas-microsoft-com:office:word" xmlns:w="http://schemas.openxmlformats.org/wordprocessingml/2006/main" xmlns:wne="http://schemas.microsoft.com/office/word/2006/wordml">
   <w:abstractNum w:abstractNumId="0">
     <w:nsid w:val="3B5D2B07"/>
     <w:multiLevelType w:val="hybridMultilevel"/>
@@ -3092,7 +4506,7 @@
 </file>
 
 <file path=word/styles.xml><?xml version="1.0" encoding="utf-8"?>
-<w:styles xmlns:mc="http://schemas.openxmlformats.org/markup-compatibility/2006" xmlns:r="http://schemas.openxmlformats.org/officeDocument/2006/relationships" xmlns:w="http://schemas.openxmlformats.org/wordprocessingml/2006/main" xmlns:w14="http://schemas.microsoft.com/office/word/2010/wordml" mc:Ignorable="w14">
+<w:styles xmlns:r="http://schemas.openxmlformats.org/officeDocument/2006/relationships" xmlns:w="http://schemas.openxmlformats.org/wordprocessingml/2006/main">
   <w:docDefaults>
     <w:rPrDefault>
       <w:rPr>
@@ -3247,16 +4661,16 @@
     <w:lsdException w:name="Bibliography" w:uiPriority="37"/>
     <w:lsdException w:name="TOC Heading" w:uiPriority="39" w:qFormat="1"/>
   </w:latentStyles>
-  <w:style w:type="paragraph" w:default="1" w:styleId="Normal">
+  <w:style w:type="paragraph" w:default="1" w:styleId="Standaard">
     <w:name w:val="Normal"/>
     <w:qFormat/>
     <w:rsid w:val="005442B4"/>
   </w:style>
-  <w:style w:type="paragraph" w:styleId="Heading1">
+  <w:style w:type="paragraph" w:styleId="Kop1">
     <w:name w:val="heading 1"/>
-    <w:basedOn w:val="Normal"/>
-    <w:next w:val="Normal"/>
-    <w:link w:val="Heading1Char"/>
+    <w:basedOn w:val="Standaard"/>
+    <w:next w:val="Standaard"/>
+    <w:link w:val="Kop1Char"/>
     <w:uiPriority w:val="9"/>
     <w:qFormat/>
     <w:rsid w:val="00556844"/>
@@ -3275,11 +4689,11 @@
       <w:szCs w:val="28"/>
     </w:rPr>
   </w:style>
-  <w:style w:type="paragraph" w:styleId="Heading2">
+  <w:style w:type="paragraph" w:styleId="Kop2">
     <w:name w:val="heading 2"/>
-    <w:basedOn w:val="Normal"/>
-    <w:next w:val="Normal"/>
-    <w:link w:val="Heading2Char"/>
+    <w:basedOn w:val="Standaard"/>
+    <w:next w:val="Standaard"/>
+    <w:link w:val="Kop2Char"/>
     <w:uiPriority w:val="9"/>
     <w:unhideWhenUsed/>
     <w:qFormat/>
@@ -3299,11 +4713,11 @@
       <w:szCs w:val="26"/>
     </w:rPr>
   </w:style>
-  <w:style w:type="paragraph" w:styleId="Heading3">
+  <w:style w:type="paragraph" w:styleId="Kop3">
     <w:name w:val="heading 3"/>
-    <w:basedOn w:val="Normal"/>
-    <w:next w:val="Normal"/>
-    <w:link w:val="Heading3Char"/>
+    <w:basedOn w:val="Standaard"/>
+    <w:next w:val="Standaard"/>
+    <w:link w:val="Kop3Char"/>
     <w:uiPriority w:val="9"/>
     <w:unhideWhenUsed/>
     <w:qFormat/>
@@ -3321,11 +4735,11 @@
       <w:color w:val="4F81BD" w:themeColor="accent1"/>
     </w:rPr>
   </w:style>
-  <w:style w:type="paragraph" w:styleId="Heading4">
+  <w:style w:type="paragraph" w:styleId="Kop4">
     <w:name w:val="heading 4"/>
-    <w:basedOn w:val="Normal"/>
-    <w:next w:val="Normal"/>
-    <w:link w:val="Heading4Char"/>
+    <w:basedOn w:val="Standaard"/>
+    <w:next w:val="Standaard"/>
+    <w:link w:val="Kop4Char"/>
     <w:uiPriority w:val="9"/>
     <w:unhideWhenUsed/>
     <w:qFormat/>
@@ -3345,11 +4759,11 @@
       <w:color w:val="4F81BD" w:themeColor="accent1"/>
     </w:rPr>
   </w:style>
-  <w:style w:type="paragraph" w:styleId="Heading5">
+  <w:style w:type="paragraph" w:styleId="Kop5">
     <w:name w:val="heading 5"/>
-    <w:basedOn w:val="Normal"/>
-    <w:next w:val="Normal"/>
-    <w:link w:val="Heading5Char"/>
+    <w:basedOn w:val="Standaard"/>
+    <w:next w:val="Standaard"/>
+    <w:link w:val="Kop5Char"/>
     <w:uiPriority w:val="9"/>
     <w:unhideWhenUsed/>
     <w:qFormat/>
@@ -3365,17 +4779,18 @@
       <w:i/>
     </w:rPr>
   </w:style>
-  <w:style w:type="character" w:default="1" w:styleId="DefaultParagraphFont">
+  <w:style w:type="character" w:default="1" w:styleId="Standaardalinea-lettertype">
     <w:name w:val="Default Paragraph Font"/>
     <w:uiPriority w:val="1"/>
     <w:semiHidden/>
     <w:unhideWhenUsed/>
   </w:style>
-  <w:style w:type="table" w:default="1" w:styleId="TableNormal">
+  <w:style w:type="table" w:default="1" w:styleId="Standaardtabel">
     <w:name w:val="Normal Table"/>
     <w:uiPriority w:val="99"/>
     <w:semiHidden/>
     <w:unhideWhenUsed/>
+    <w:qFormat/>
     <w:tblPr>
       <w:tblInd w:w="0" w:type="dxa"/>
       <w:tblCellMar>
@@ -3386,15 +4801,15 @@
       </w:tblCellMar>
     </w:tblPr>
   </w:style>
-  <w:style w:type="numbering" w:default="1" w:styleId="NoList">
+  <w:style w:type="numbering" w:default="1" w:styleId="Geenlijst">
     <w:name w:val="No List"/>
     <w:uiPriority w:val="99"/>
     <w:semiHidden/>
     <w:unhideWhenUsed/>
   </w:style>
-  <w:style w:type="paragraph" w:styleId="ListParagraph">
+  <w:style w:type="paragraph" w:styleId="Lijstalinea">
     <w:name w:val="List Paragraph"/>
-    <w:basedOn w:val="Normal"/>
+    <w:basedOn w:val="Standaard"/>
     <w:uiPriority w:val="34"/>
     <w:qFormat/>
     <w:rsid w:val="00BC03CF"/>
@@ -3405,7 +4820,7 @@
   </w:style>
   <w:style w:type="character" w:styleId="Hyperlink">
     <w:name w:val="Hyperlink"/>
-    <w:basedOn w:val="DefaultParagraphFont"/>
+    <w:basedOn w:val="Standaardalinea-lettertype"/>
     <w:uiPriority w:val="99"/>
     <w:unhideWhenUsed/>
     <w:rsid w:val="00A175C4"/>
@@ -3414,10 +4829,10 @@
       <w:u w:val="single"/>
     </w:rPr>
   </w:style>
-  <w:style w:type="character" w:customStyle="1" w:styleId="Heading1Char">
-    <w:name w:val="Heading 1 Char"/>
-    <w:basedOn w:val="DefaultParagraphFont"/>
-    <w:link w:val="Heading1"/>
+  <w:style w:type="character" w:customStyle="1" w:styleId="Kop1Char">
+    <w:name w:val="Kop 1 Char"/>
+    <w:basedOn w:val="Standaardalinea-lettertype"/>
+    <w:link w:val="Kop1"/>
     <w:uiPriority w:val="9"/>
     <w:rsid w:val="00556844"/>
     <w:rPr>
@@ -3429,10 +4844,10 @@
       <w:szCs w:val="28"/>
     </w:rPr>
   </w:style>
-  <w:style w:type="character" w:customStyle="1" w:styleId="Heading2Char">
-    <w:name w:val="Heading 2 Char"/>
-    <w:basedOn w:val="DefaultParagraphFont"/>
-    <w:link w:val="Heading2"/>
+  <w:style w:type="character" w:customStyle="1" w:styleId="Kop2Char">
+    <w:name w:val="Kop 2 Char"/>
+    <w:basedOn w:val="Standaardalinea-lettertype"/>
+    <w:link w:val="Kop2"/>
     <w:uiPriority w:val="9"/>
     <w:rsid w:val="00556844"/>
     <w:rPr>
@@ -3444,10 +4859,10 @@
       <w:szCs w:val="26"/>
     </w:rPr>
   </w:style>
-  <w:style w:type="paragraph" w:styleId="BalloonText">
+  <w:style w:type="paragraph" w:styleId="Ballontekst">
     <w:name w:val="Balloon Text"/>
-    <w:basedOn w:val="Normal"/>
-    <w:link w:val="BalloonTextChar"/>
+    <w:basedOn w:val="Standaard"/>
+    <w:link w:val="BallontekstChar"/>
     <w:uiPriority w:val="99"/>
     <w:semiHidden/>
     <w:unhideWhenUsed/>
@@ -3461,10 +4876,10 @@
       <w:szCs w:val="16"/>
     </w:rPr>
   </w:style>
-  <w:style w:type="character" w:customStyle="1" w:styleId="BalloonTextChar">
-    <w:name w:val="Balloon Text Char"/>
-    <w:basedOn w:val="DefaultParagraphFont"/>
-    <w:link w:val="BalloonText"/>
+  <w:style w:type="character" w:customStyle="1" w:styleId="BallontekstChar">
+    <w:name w:val="Ballontekst Char"/>
+    <w:basedOn w:val="Standaardalinea-lettertype"/>
+    <w:link w:val="Ballontekst"/>
     <w:uiPriority w:val="99"/>
     <w:semiHidden/>
     <w:rsid w:val="00391177"/>
@@ -3474,10 +4889,10 @@
       <w:szCs w:val="16"/>
     </w:rPr>
   </w:style>
-  <w:style w:type="paragraph" w:styleId="Header">
+  <w:style w:type="paragraph" w:styleId="Koptekst">
     <w:name w:val="header"/>
-    <w:basedOn w:val="Normal"/>
-    <w:link w:val="HeaderChar"/>
+    <w:basedOn w:val="Standaard"/>
+    <w:link w:val="KoptekstChar"/>
     <w:uiPriority w:val="99"/>
     <w:unhideWhenUsed/>
     <w:rsid w:val="00F53449"/>
@@ -3489,17 +4904,17 @@
       <w:spacing w:after="0" w:line="240" w:lineRule="auto"/>
     </w:pPr>
   </w:style>
-  <w:style w:type="character" w:customStyle="1" w:styleId="HeaderChar">
-    <w:name w:val="Header Char"/>
-    <w:basedOn w:val="DefaultParagraphFont"/>
-    <w:link w:val="Header"/>
+  <w:style w:type="character" w:customStyle="1" w:styleId="KoptekstChar">
+    <w:name w:val="Koptekst Char"/>
+    <w:basedOn w:val="Standaardalinea-lettertype"/>
+    <w:link w:val="Koptekst"/>
     <w:uiPriority w:val="99"/>
     <w:rsid w:val="00F53449"/>
   </w:style>
-  <w:style w:type="paragraph" w:styleId="Footer">
+  <w:style w:type="paragraph" w:styleId="Voettekst">
     <w:name w:val="footer"/>
-    <w:basedOn w:val="Normal"/>
-    <w:link w:val="FooterChar"/>
+    <w:basedOn w:val="Standaard"/>
+    <w:link w:val="VoettekstChar"/>
     <w:uiPriority w:val="99"/>
     <w:unhideWhenUsed/>
     <w:rsid w:val="00F53449"/>
@@ -3511,17 +4926,17 @@
       <w:spacing w:after="0" w:line="240" w:lineRule="auto"/>
     </w:pPr>
   </w:style>
-  <w:style w:type="character" w:customStyle="1" w:styleId="FooterChar">
-    <w:name w:val="Footer Char"/>
-    <w:basedOn w:val="DefaultParagraphFont"/>
-    <w:link w:val="Footer"/>
+  <w:style w:type="character" w:customStyle="1" w:styleId="VoettekstChar">
+    <w:name w:val="Voettekst Char"/>
+    <w:basedOn w:val="Standaardalinea-lettertype"/>
+    <w:link w:val="Voettekst"/>
     <w:uiPriority w:val="99"/>
     <w:rsid w:val="00F53449"/>
   </w:style>
-  <w:style w:type="character" w:customStyle="1" w:styleId="Heading3Char">
-    <w:name w:val="Heading 3 Char"/>
-    <w:basedOn w:val="DefaultParagraphFont"/>
-    <w:link w:val="Heading3"/>
+  <w:style w:type="character" w:customStyle="1" w:styleId="Kop3Char">
+    <w:name w:val="Kop 3 Char"/>
+    <w:basedOn w:val="Standaardalinea-lettertype"/>
+    <w:link w:val="Kop3"/>
     <w:uiPriority w:val="9"/>
     <w:rsid w:val="008952FF"/>
     <w:rPr>
@@ -3531,10 +4946,10 @@
       <w:color w:val="4F81BD" w:themeColor="accent1"/>
     </w:rPr>
   </w:style>
-  <w:style w:type="character" w:customStyle="1" w:styleId="Heading5Char">
-    <w:name w:val="Heading 5 Char"/>
-    <w:basedOn w:val="DefaultParagraphFont"/>
-    <w:link w:val="Heading5"/>
+  <w:style w:type="character" w:customStyle="1" w:styleId="Kop5Char">
+    <w:name w:val="Kop 5 Char"/>
+    <w:basedOn w:val="Standaardalinea-lettertype"/>
+    <w:link w:val="Kop5"/>
     <w:uiPriority w:val="9"/>
     <w:rsid w:val="008952FF"/>
     <w:rPr>
@@ -3542,10 +4957,10 @@
       <w:i/>
     </w:rPr>
   </w:style>
-  <w:style w:type="paragraph" w:styleId="Caption">
+  <w:style w:type="paragraph" w:styleId="Bijschrift">
     <w:name w:val="caption"/>
-    <w:basedOn w:val="Normal"/>
-    <w:next w:val="Normal"/>
+    <w:basedOn w:val="Standaard"/>
+    <w:next w:val="Standaard"/>
     <w:uiPriority w:val="35"/>
     <w:unhideWhenUsed/>
     <w:qFormat/>
@@ -3563,10 +4978,10 @@
       <w:szCs w:val="18"/>
     </w:rPr>
   </w:style>
-  <w:style w:type="character" w:customStyle="1" w:styleId="Heading4Char">
-    <w:name w:val="Heading 4 Char"/>
-    <w:basedOn w:val="DefaultParagraphFont"/>
-    <w:link w:val="Heading4"/>
+  <w:style w:type="character" w:customStyle="1" w:styleId="Kop4Char">
+    <w:name w:val="Kop 4 Char"/>
+    <w:basedOn w:val="Standaardalinea-lettertype"/>
+    <w:link w:val="Kop4"/>
     <w:uiPriority w:val="9"/>
     <w:rsid w:val="00C72D46"/>
     <w:rPr>
@@ -3578,9 +4993,9 @@
       <w:color w:val="4F81BD" w:themeColor="accent1"/>
     </w:rPr>
   </w:style>
-  <w:style w:type="table" w:styleId="TableGrid">
+  <w:style w:type="table" w:styleId="Tabelraster">
     <w:name w:val="Table Grid"/>
-    <w:basedOn w:val="TableNormal"/>
+    <w:basedOn w:val="Standaardtabel"/>
     <w:uiPriority w:val="59"/>
     <w:rsid w:val="00C72D46"/>
     <w:pPr>
@@ -3590,6 +5005,7 @@
       <w:rFonts w:eastAsiaTheme="minorEastAsia"/>
     </w:rPr>
     <w:tblPr>
+      <w:tblInd w:w="0" w:type="dxa"/>
       <w:tblBorders>
         <w:top w:val="single" w:sz="4" w:space="0" w:color="auto"/>
         <w:left w:val="single" w:sz="4" w:space="0" w:color="auto"/>
@@ -3598,6 +5014,12 @@
         <w:insideH w:val="single" w:sz="4" w:space="0" w:color="auto"/>
         <w:insideV w:val="single" w:sz="4" w:space="0" w:color="auto"/>
       </w:tblBorders>
+      <w:tblCellMar>
+        <w:top w:w="0" w:type="dxa"/>
+        <w:left w:w="108" w:type="dxa"/>
+        <w:bottom w:w="0" w:type="dxa"/>
+        <w:right w:w="108" w:type="dxa"/>
+      </w:tblCellMar>
     </w:tblPr>
   </w:style>
 </w:styles>
@@ -4404,7 +5826,7 @@
 </file>
 
 <file path=customXml/itemProps1.xml><?xml version="1.0" encoding="utf-8"?>
-<ds:datastoreItem xmlns:ds="http://schemas.openxmlformats.org/officeDocument/2006/customXml" ds:itemID="{7DF25829-3D89-45AB-8233-331A8A09EF95}">
+<ds:datastoreItem xmlns:ds="http://schemas.openxmlformats.org/officeDocument/2006/customXml" ds:itemID="{ED87AE1F-58A1-4937-B9B1-12EA18B017F7}">
   <ds:schemaRefs>
     <ds:schemaRef ds:uri="http://schemas.openxmlformats.org/officeDocument/2006/bibliography"/>
   </ds:schemaRefs>

</xml_diff>

<commit_message>
Added code for verification of voctest, lextale, questinf number of participants
</commit_message>
<xml_diff>
--- a/writing/Methods12-10-2015.docx
+++ b/writing/Methods12-10-2015.docx
@@ -1,10 +1,10 @@
 
 <file path=word/document.xml><?xml version="1.0" encoding="utf-8"?>
-<w:document xmlns:ve="http://schemas.openxmlformats.org/markup-compatibility/2006" xmlns:o="urn:schemas-microsoft-com:office:office" xmlns:r="http://schemas.openxmlformats.org/officeDocument/2006/relationships" xmlns:m="http://schemas.openxmlformats.org/officeDocument/2006/math" xmlns:v="urn:schemas-microsoft-com:vml" xmlns:wp="http://schemas.openxmlformats.org/drawingml/2006/wordprocessingDrawing" xmlns:w10="urn:schemas-microsoft-com:office:word" xmlns:w="http://schemas.openxmlformats.org/wordprocessingml/2006/main" xmlns:wne="http://schemas.microsoft.com/office/word/2006/wordml">
+<w:document xmlns:wpc="http://schemas.microsoft.com/office/word/2010/wordprocessingCanvas" xmlns:mc="http://schemas.openxmlformats.org/markup-compatibility/2006" xmlns:o="urn:schemas-microsoft-com:office:office" xmlns:r="http://schemas.openxmlformats.org/officeDocument/2006/relationships" xmlns:m="http://schemas.openxmlformats.org/officeDocument/2006/math" xmlns:v="urn:schemas-microsoft-com:vml" xmlns:wp14="http://schemas.microsoft.com/office/word/2010/wordprocessingDrawing" xmlns:wp="http://schemas.openxmlformats.org/drawingml/2006/wordprocessingDrawing" xmlns:w10="urn:schemas-microsoft-com:office:word" xmlns:w="http://schemas.openxmlformats.org/wordprocessingml/2006/main" xmlns:w14="http://schemas.microsoft.com/office/word/2010/wordml" xmlns:wpg="http://schemas.microsoft.com/office/word/2010/wordprocessingGroup" xmlns:wpi="http://schemas.microsoft.com/office/word/2010/wordprocessingInk" xmlns:wne="http://schemas.microsoft.com/office/word/2006/wordml" xmlns:wps="http://schemas.microsoft.com/office/word/2010/wordprocessingShape" mc:Ignorable="w14 wp14">
   <w:body>
     <w:p>
       <w:pPr>
-        <w:pStyle w:val="Kop3"/>
+        <w:pStyle w:val="Heading3"/>
         <w:spacing w:line="480" w:lineRule="auto"/>
         <w:jc w:val="both"/>
         <w:rPr>
@@ -37,7 +37,7 @@
     </w:p>
     <w:p>
       <w:pPr>
-        <w:pStyle w:val="Kop5"/>
+        <w:pStyle w:val="Heading5"/>
         <w:spacing w:line="480" w:lineRule="auto"/>
       </w:pPr>
       <w:r>
@@ -46,7 +46,7 @@
     </w:p>
     <w:p>
       <w:pPr>
-        <w:pStyle w:val="Kop5"/>
+        <w:pStyle w:val="Heading5"/>
         <w:spacing w:line="480" w:lineRule="auto"/>
         <w:rPr>
           <w:rFonts w:asciiTheme="minorHAnsi" w:eastAsiaTheme="minorHAnsi" w:hAnsiTheme="minorHAnsi" w:cstheme="minorBidi"/>
@@ -65,23 +65,7 @@
           <w:rFonts w:asciiTheme="minorHAnsi" w:eastAsiaTheme="minorHAnsi" w:hAnsiTheme="minorHAnsi" w:cstheme="minorBidi"/>
           <w:i w:val="0"/>
         </w:rPr>
-        <w:t xml:space="preserve"> Dutch native students at </w:t>
-      </w:r>
-      <w:proofErr w:type="spellStart"/>
-      <w:r>
-        <w:rPr>
-          <w:rFonts w:asciiTheme="minorHAnsi" w:eastAsiaTheme="minorHAnsi" w:hAnsiTheme="minorHAnsi" w:cstheme="minorBidi"/>
-          <w:i w:val="0"/>
-        </w:rPr>
-        <w:t>Radboud</w:t>
-      </w:r>
-      <w:proofErr w:type="spellEnd"/>
-      <w:r>
-        <w:rPr>
-          <w:rFonts w:asciiTheme="minorHAnsi" w:eastAsiaTheme="minorHAnsi" w:hAnsiTheme="minorHAnsi" w:cstheme="minorBidi"/>
-          <w:i w:val="0"/>
-        </w:rPr>
-        <w:t xml:space="preserve"> University, Nijmegen, were paid to participate in the experiment. Their average age was 20.</w:t>
+        <w:t xml:space="preserve"> Dutch native students at Radboud University, Nijmegen, were paid to participate in the experiment. Their average age was 20.</w:t>
       </w:r>
       <w:r>
         <w:rPr>
@@ -323,7 +307,7 @@
     </w:p>
     <w:p>
       <w:pPr>
-        <w:pStyle w:val="Kop5"/>
+        <w:pStyle w:val="Heading5"/>
         <w:spacing w:line="480" w:lineRule="auto"/>
       </w:pPr>
       <w:r>
@@ -375,23 +359,7 @@
         <w:t>Of these words, 24</w:t>
       </w:r>
       <w:r>
-        <w:t xml:space="preserve"> were </w:t>
-      </w:r>
-      <w:proofErr w:type="spellStart"/>
-      <w:r>
-        <w:t>bisyllabic</w:t>
-      </w:r>
-      <w:proofErr w:type="spellEnd"/>
-      <w:r>
-        <w:t xml:space="preserve"> with schwa in initial syllable (e.g., la </w:t>
-      </w:r>
-      <w:proofErr w:type="spellStart"/>
-      <w:r>
-        <w:t>pelouse</w:t>
-      </w:r>
-      <w:proofErr w:type="spellEnd"/>
-      <w:r>
-        <w:t>)</w:t>
+        <w:t xml:space="preserve"> were bisyllabic with schwa in initial syllable (e.g., la pelouse)</w:t>
       </w:r>
       <w:r>
         <w:t>.</w:t>
@@ -421,16 +389,8 @@
         <w:rPr>
           <w:i/>
         </w:rPr>
-        <w:t xml:space="preserve">la </w:t>
-      </w:r>
-      <w:proofErr w:type="spellStart"/>
-      <w:r>
-        <w:rPr>
-          <w:i/>
-        </w:rPr>
-        <w:t>pelouse</w:t>
-      </w:r>
-      <w:proofErr w:type="spellEnd"/>
+        <w:t>la pelouse</w:t>
+      </w:r>
       <w:r>
         <w:t xml:space="preserve">) </w:t>
       </w:r>
@@ -486,15 +446,7 @@
         <w:t xml:space="preserve">in the lexical decision task </w:t>
       </w:r>
       <w:r>
-        <w:t xml:space="preserve">and they comprised 42 </w:t>
-      </w:r>
-      <w:proofErr w:type="spellStart"/>
-      <w:r>
-        <w:t>bisyllabic</w:t>
-      </w:r>
-      <w:proofErr w:type="spellEnd"/>
-      <w:r>
-        <w:t xml:space="preserve"> and 30 monosyllabic words. The </w:t>
+        <w:t xml:space="preserve">and they comprised 42 bisyllabic and 30 monosyllabic words. The </w:t>
       </w:r>
       <w:r>
         <w:t xml:space="preserve">selection of </w:t>
@@ -603,15 +555,7 @@
         <w:t>ose</w:t>
       </w:r>
       <w:r>
-        <w:t xml:space="preserve"> 24 </w:t>
-      </w:r>
-      <w:proofErr w:type="spellStart"/>
-      <w:r>
-        <w:t>bisyllabic</w:t>
-      </w:r>
-      <w:proofErr w:type="spellEnd"/>
-      <w:r>
-        <w:t xml:space="preserve"> schwa words</w:t>
+        <w:t xml:space="preserve"> 24 bisyllabic schwa words</w:t>
       </w:r>
       <w:r>
         <w:t xml:space="preserve"> from the set of 200 words</w:t>
@@ -683,16 +627,8 @@
         <w:rPr>
           <w:i/>
         </w:rPr>
-        <w:t xml:space="preserve">orpus des </w:t>
-      </w:r>
-      <w:proofErr w:type="spellStart"/>
-      <w:r>
-        <w:rPr>
-          <w:i/>
-        </w:rPr>
-        <w:t>livres</w:t>
-      </w:r>
-      <w:proofErr w:type="spellEnd"/>
+        <w:t>orpus des livres</w:t>
+      </w:r>
       <w:r>
         <w:t xml:space="preserve"> and the </w:t>
       </w:r>
@@ -706,32 +642,16 @@
         <w:rPr>
           <w:i/>
         </w:rPr>
-        <w:t xml:space="preserve">orpus des </w:t>
-      </w:r>
-      <w:proofErr w:type="spellStart"/>
-      <w:r>
-        <w:rPr>
-          <w:i/>
-        </w:rPr>
-        <w:t>sous-titres</w:t>
-      </w:r>
-      <w:proofErr w:type="spellEnd"/>
+        <w:t>orpus des sous-titres</w:t>
+      </w:r>
       <w:r>
         <w:t xml:space="preserve">, respectively in the </w:t>
       </w:r>
-      <w:proofErr w:type="spellStart"/>
-      <w:r>
-        <w:rPr>
-          <w:i/>
-        </w:rPr>
-        <w:t>Lexique</w:t>
-      </w:r>
-      <w:proofErr w:type="spellEnd"/>
-      <w:r>
-        <w:rPr>
-          <w:i/>
-        </w:rPr>
-        <w:t xml:space="preserve"> 3</w:t>
+      <w:r>
+        <w:rPr>
+          <w:i/>
+        </w:rPr>
+        <w:t>Lexique 3</w:t>
       </w:r>
       <w:r>
         <w:t xml:space="preserve"> database. </w:t>
@@ -764,16 +684,8 @@
         <w:rPr>
           <w:i/>
         </w:rPr>
-        <w:t xml:space="preserve">orpus des </w:t>
-      </w:r>
-      <w:proofErr w:type="spellStart"/>
-      <w:r>
-        <w:rPr>
-          <w:i/>
-        </w:rPr>
-        <w:t>sous-titres</w:t>
-      </w:r>
-      <w:proofErr w:type="spellEnd"/>
+        <w:t>orpus des sous-titres</w:t>
+      </w:r>
       <w:r>
         <w:t xml:space="preserve"> and the </w:t>
       </w:r>
@@ -787,16 +699,8 @@
         <w:rPr>
           <w:i/>
         </w:rPr>
-        <w:t xml:space="preserve">orpus des </w:t>
-      </w:r>
-      <w:proofErr w:type="spellStart"/>
-      <w:r>
-        <w:rPr>
-          <w:i/>
-        </w:rPr>
-        <w:t>livres</w:t>
-      </w:r>
-      <w:proofErr w:type="spellEnd"/>
+        <w:t>orpus des livres</w:t>
+      </w:r>
       <w:r>
         <w:t>, respectively.</w:t>
       </w:r>
@@ -832,46 +736,14 @@
         <w:t>which</w:t>
       </w:r>
       <w:r>
-        <w:t xml:space="preserve"> was used for the training block. From each of the 24 target word types a matching set of schwa </w:t>
-      </w:r>
-      <w:proofErr w:type="spellStart"/>
-      <w:r>
-        <w:t>pseudowords</w:t>
-      </w:r>
-      <w:proofErr w:type="spellEnd"/>
-      <w:r>
-        <w:t xml:space="preserve"> was derived for the lexical decision task. Each of these 24 </w:t>
-      </w:r>
-      <w:proofErr w:type="spellStart"/>
-      <w:r>
-        <w:t>pseudoword</w:t>
-      </w:r>
-      <w:proofErr w:type="spellEnd"/>
-      <w:r>
-        <w:t xml:space="preserve"> sets contained a full </w:t>
-      </w:r>
-      <w:proofErr w:type="spellStart"/>
-      <w:r>
-        <w:t>bisyllabic</w:t>
-      </w:r>
-      <w:proofErr w:type="spellEnd"/>
-      <w:r>
-        <w:t xml:space="preserve"> variant with schwa in initial syllable (e.g., *</w:t>
-      </w:r>
-      <w:r>
-        <w:rPr>
-          <w:i/>
-        </w:rPr>
-        <w:t xml:space="preserve">la </w:t>
-      </w:r>
-      <w:proofErr w:type="spellStart"/>
-      <w:r>
-        <w:rPr>
-          <w:i/>
-        </w:rPr>
-        <w:t>pessade</w:t>
-      </w:r>
-      <w:proofErr w:type="spellEnd"/>
+        <w:t xml:space="preserve"> was used for the training block. From each of the 24 target word types a matching set of schwa pseudowords was derived for the lexical decision task. Each of these 24 pseudoword sets contained a full bisyllabic variant with schwa in initial syllable (e.g., *</w:t>
+      </w:r>
+      <w:r>
+        <w:rPr>
+          <w:i/>
+        </w:rPr>
+        <w:t>la pessade</w:t>
+      </w:r>
       <w:r>
         <w:t>) and a reduced variant, in which schwa was absent (e.g., *</w:t>
       </w:r>
@@ -879,26 +751,10 @@
         <w:rPr>
           <w:i/>
         </w:rPr>
-        <w:t xml:space="preserve">la </w:t>
-      </w:r>
-      <w:proofErr w:type="spellStart"/>
-      <w:r>
-        <w:rPr>
-          <w:i/>
-        </w:rPr>
-        <w:t>p'ssade</w:t>
-      </w:r>
-      <w:proofErr w:type="spellEnd"/>
-      <w:r>
-        <w:t xml:space="preserve">). The full variants of each of these 24 </w:t>
-      </w:r>
-      <w:proofErr w:type="spellStart"/>
-      <w:r>
-        <w:t>pseudoword</w:t>
-      </w:r>
-      <w:proofErr w:type="spellEnd"/>
-      <w:r>
-        <w:t xml:space="preserve"> sets were created by combining the initial syllable of the full target variants from which they were derived with an existing syllable of French according to the following criteria:</w:t>
+        <w:t>la p'ssade</w:t>
+      </w:r>
+      <w:r>
+        <w:t>). The full variants of each of these 24 pseudoword sets were created by combining the initial syllable of the full target variants from which they were derived with an existing syllable of French according to the following criteria:</w:t>
       </w:r>
       <w:r>
         <w:rPr>
@@ -919,257 +775,154 @@
           <w:rFonts w:ascii="Calibri" w:hAnsi="Calibri" w:cs="Arial"/>
           <w:spacing w:val="-2"/>
         </w:rPr>
-        <w:t xml:space="preserve"> </w:t>
-      </w:r>
-      <w:proofErr w:type="spellStart"/>
+        <w:t xml:space="preserve"> bisyllabic</w:t>
+      </w:r>
       <w:r>
         <w:rPr>
           <w:rFonts w:ascii="Calibri" w:hAnsi="Calibri" w:cs="Arial"/>
           <w:spacing w:val="-2"/>
         </w:rPr>
-        <w:t>bisyllabic</w:t>
-      </w:r>
-      <w:proofErr w:type="spellEnd"/>
+        <w:t xml:space="preserve"> noun in French with the same gender as the corresponding target word type, the syllable had the same CV-structure as the second syllable of the corresponding target </w:t>
+      </w:r>
       <w:r>
         <w:rPr>
           <w:rFonts w:ascii="Calibri" w:hAnsi="Calibri" w:cs="Arial"/>
           <w:spacing w:val="-2"/>
         </w:rPr>
-        <w:t xml:space="preserve"> noun in French with the same gender as the corresponding target word type, the syllable had the same CV-structure as the second syllable of the corresponding target </w:t>
+        <w:t>variant</w:t>
       </w:r>
       <w:r>
         <w:rPr>
           <w:rFonts w:ascii="Calibri" w:hAnsi="Calibri" w:cs="Arial"/>
           <w:spacing w:val="-2"/>
         </w:rPr>
-        <w:t>variant</w:t>
+        <w:t xml:space="preserve"> (e.g., word: </w:t>
       </w:r>
       <w:r>
         <w:rPr>
           <w:rFonts w:ascii="Calibri" w:hAnsi="Calibri" w:cs="Arial"/>
-          <w:spacing w:val="-2"/>
-        </w:rPr>
-        <w:t xml:space="preserve"> (e.g., word: </w:t>
+          <w:i/>
+          <w:spacing w:val="-2"/>
+        </w:rPr>
+        <w:t>la pe-</w:t>
       </w:r>
       <w:r>
         <w:rPr>
           <w:rFonts w:ascii="Calibri" w:hAnsi="Calibri" w:cs="Arial"/>
           <w:i/>
           <w:spacing w:val="-2"/>
-        </w:rPr>
-        <w:t xml:space="preserve">la </w:t>
-      </w:r>
-      <w:proofErr w:type="spellStart"/>
+          <w:u w:val="single"/>
+        </w:rPr>
+        <w:t>louse</w:t>
+      </w:r>
       <w:r>
         <w:rPr>
           <w:rFonts w:ascii="Calibri" w:hAnsi="Calibri" w:cs="Arial"/>
-          <w:i/>
-          <w:spacing w:val="-2"/>
-        </w:rPr>
-        <w:t>pe</w:t>
-      </w:r>
-      <w:proofErr w:type="spellEnd"/>
+          <w:spacing w:val="-2"/>
+        </w:rPr>
+        <w:t xml:space="preserve">, </w:t>
+      </w:r>
       <w:r>
         <w:rPr>
           <w:rFonts w:ascii="Calibri" w:hAnsi="Calibri" w:cs="Arial"/>
-          <w:i/>
-          <w:spacing w:val="-2"/>
-        </w:rPr>
-        <w:t>-</w:t>
+          <w:spacing w:val="-2"/>
+        </w:rPr>
+        <w:t>pseudo</w:t>
       </w:r>
       <w:r>
         <w:rPr>
           <w:rFonts w:ascii="Calibri" w:hAnsi="Calibri" w:cs="Arial"/>
+          <w:spacing w:val="-2"/>
+        </w:rPr>
+        <w:t xml:space="preserve">word: </w:t>
+      </w:r>
+      <w:r>
+        <w:rPr>
+          <w:rFonts w:ascii="Calibri" w:hAnsi="Calibri" w:cs="Arial"/>
+          <w:i/>
+          <w:spacing w:val="-2"/>
+        </w:rPr>
+        <w:t>la *pe-</w:t>
+      </w:r>
+      <w:r>
+        <w:rPr>
+          <w:rFonts w:ascii="Calibri" w:hAnsi="Calibri" w:cs="Arial"/>
           <w:i/>
           <w:spacing w:val="-2"/>
           <w:u w:val="single"/>
         </w:rPr>
-        <w:t>louse</w:t>
+        <w:t>ssade</w:t>
       </w:r>
       <w:r>
         <w:rPr>
           <w:rFonts w:ascii="Calibri" w:hAnsi="Calibri" w:cs="Arial"/>
           <w:spacing w:val="-2"/>
         </w:rPr>
-        <w:t xml:space="preserve">, </w:t>
-      </w:r>
-      <w:proofErr w:type="spellStart"/>
+        <w:t>)</w:t>
+      </w:r>
       <w:r>
         <w:rPr>
           <w:rFonts w:ascii="Calibri" w:hAnsi="Calibri" w:cs="Arial"/>
           <w:spacing w:val="-2"/>
         </w:rPr>
-        <w:t>pseudo</w:t>
+        <w:t>,</w:t>
       </w:r>
       <w:r>
         <w:rPr>
           <w:rFonts w:ascii="Calibri" w:hAnsi="Calibri" w:cs="Arial"/>
           <w:spacing w:val="-2"/>
         </w:rPr>
-        <w:t>word</w:t>
-      </w:r>
-      <w:proofErr w:type="spellEnd"/>
+        <w:t xml:space="preserve"> and</w:t>
+      </w:r>
       <w:r>
         <w:rPr>
           <w:rFonts w:ascii="Calibri" w:hAnsi="Calibri" w:cs="Arial"/>
           <w:spacing w:val="-2"/>
         </w:rPr>
-        <w:t xml:space="preserve">: </w:t>
+        <w:t xml:space="preserve"> the syllable did not occur as the second syllable of any </w:t>
       </w:r>
       <w:r>
         <w:rPr>
           <w:rFonts w:ascii="Calibri" w:hAnsi="Calibri" w:cs="Arial"/>
-          <w:i/>
-          <w:spacing w:val="-2"/>
-        </w:rPr>
-        <w:t>la *</w:t>
-      </w:r>
-      <w:proofErr w:type="spellStart"/>
+          <w:spacing w:val="-2"/>
+        </w:rPr>
+        <w:t>other target varian in the experiment</w:t>
+      </w:r>
       <w:r>
         <w:rPr>
           <w:rFonts w:ascii="Calibri" w:hAnsi="Calibri" w:cs="Arial"/>
-          <w:i/>
-          <w:spacing w:val="-2"/>
-        </w:rPr>
-        <w:t>pe-</w:t>
+          <w:spacing w:val="-2"/>
+        </w:rPr>
+        <w:t>. The inclusion of pseudowords that closely matched the target word types ensured that there would not be any systematic difference between target stimuli and pseudoword stimuli and therefore prevented participants from developing trivial strategies du</w:t>
       </w:r>
       <w:r>
         <w:rPr>
           <w:rFonts w:ascii="Calibri" w:hAnsi="Calibri" w:cs="Arial"/>
-          <w:i/>
-          <w:spacing w:val="-2"/>
-          <w:u w:val="single"/>
-        </w:rPr>
-        <w:t>ssade</w:t>
-      </w:r>
-      <w:proofErr w:type="spellEnd"/>
+          <w:spacing w:val="-2"/>
+        </w:rPr>
+        <w:t xml:space="preserve">ring the lexical decision task. </w:t>
+      </w:r>
       <w:r>
         <w:rPr>
           <w:rFonts w:ascii="Calibri" w:hAnsi="Calibri" w:cs="Arial"/>
           <w:spacing w:val="-2"/>
         </w:rPr>
-        <w:t>)</w:t>
+        <w:t>The experimental stimuli further</w:t>
       </w:r>
       <w:r>
         <w:rPr>
           <w:rFonts w:ascii="Calibri" w:hAnsi="Calibri" w:cs="Arial"/>
           <w:spacing w:val="-2"/>
         </w:rPr>
-        <w:t>,</w:t>
+        <w:t xml:space="preserve"> comprised</w:t>
       </w:r>
       <w:r>
         <w:rPr>
           <w:rFonts w:ascii="Calibri" w:hAnsi="Calibri" w:cs="Arial"/>
           <w:spacing w:val="-2"/>
         </w:rPr>
-        <w:t xml:space="preserve"> and</w:t>
-      </w:r>
-      <w:r>
-        <w:rPr>
-          <w:rFonts w:ascii="Calibri" w:hAnsi="Calibri" w:cs="Arial"/>
-          <w:spacing w:val="-2"/>
-        </w:rPr>
-        <w:t xml:space="preserve"> the syllable did not occur as the second syllable of any </w:t>
-      </w:r>
-      <w:r>
-        <w:rPr>
-          <w:rFonts w:ascii="Calibri" w:hAnsi="Calibri" w:cs="Arial"/>
-          <w:spacing w:val="-2"/>
-        </w:rPr>
-        <w:t xml:space="preserve">other target </w:t>
-      </w:r>
-      <w:proofErr w:type="spellStart"/>
-      <w:r>
-        <w:rPr>
-          <w:rFonts w:ascii="Calibri" w:hAnsi="Calibri" w:cs="Arial"/>
-          <w:spacing w:val="-2"/>
-        </w:rPr>
-        <w:t>varian</w:t>
-      </w:r>
-      <w:proofErr w:type="spellEnd"/>
-      <w:r>
-        <w:rPr>
-          <w:rFonts w:ascii="Calibri" w:hAnsi="Calibri" w:cs="Arial"/>
-          <w:spacing w:val="-2"/>
-        </w:rPr>
-        <w:t xml:space="preserve"> in the experiment</w:t>
-      </w:r>
-      <w:r>
-        <w:rPr>
-          <w:rFonts w:ascii="Calibri" w:hAnsi="Calibri" w:cs="Arial"/>
-          <w:spacing w:val="-2"/>
-        </w:rPr>
-        <w:t xml:space="preserve">. The inclusion of </w:t>
-      </w:r>
-      <w:proofErr w:type="spellStart"/>
-      <w:r>
-        <w:rPr>
-          <w:rFonts w:ascii="Calibri" w:hAnsi="Calibri" w:cs="Arial"/>
-          <w:spacing w:val="-2"/>
-        </w:rPr>
-        <w:t>pseudowords</w:t>
-      </w:r>
-      <w:proofErr w:type="spellEnd"/>
-      <w:r>
-        <w:rPr>
-          <w:rFonts w:ascii="Calibri" w:hAnsi="Calibri" w:cs="Arial"/>
-          <w:spacing w:val="-2"/>
-        </w:rPr>
-        <w:t xml:space="preserve"> that closely matched the target word types ensured that there would not be any systematic difference between target stimuli and </w:t>
-      </w:r>
-      <w:proofErr w:type="spellStart"/>
-      <w:r>
-        <w:rPr>
-          <w:rFonts w:ascii="Calibri" w:hAnsi="Calibri" w:cs="Arial"/>
-          <w:spacing w:val="-2"/>
-        </w:rPr>
-        <w:t>pseudoword</w:t>
-      </w:r>
-      <w:proofErr w:type="spellEnd"/>
-      <w:r>
-        <w:rPr>
-          <w:rFonts w:ascii="Calibri" w:hAnsi="Calibri" w:cs="Arial"/>
-          <w:spacing w:val="-2"/>
-        </w:rPr>
-        <w:t xml:space="preserve"> stimuli and therefore prevented participants from developing trivial strategies du</w:t>
-      </w:r>
-      <w:r>
-        <w:rPr>
-          <w:rFonts w:ascii="Calibri" w:hAnsi="Calibri" w:cs="Arial"/>
-          <w:spacing w:val="-2"/>
-        </w:rPr>
-        <w:t xml:space="preserve">ring the lexical decision task. </w:t>
-      </w:r>
-      <w:r>
-        <w:rPr>
-          <w:rFonts w:ascii="Calibri" w:hAnsi="Calibri" w:cs="Arial"/>
-          <w:spacing w:val="-2"/>
-        </w:rPr>
-        <w:t>The experimental stimuli further</w:t>
-      </w:r>
-      <w:r>
-        <w:rPr>
-          <w:rFonts w:ascii="Calibri" w:hAnsi="Calibri" w:cs="Arial"/>
-          <w:spacing w:val="-2"/>
-        </w:rPr>
-        <w:t xml:space="preserve"> comprised</w:t>
-      </w:r>
-      <w:r>
-        <w:rPr>
-          <w:rFonts w:ascii="Calibri" w:hAnsi="Calibri" w:cs="Arial"/>
-          <w:spacing w:val="-2"/>
-        </w:rPr>
-        <w:t xml:space="preserve"> 72 </w:t>
-      </w:r>
-      <w:proofErr w:type="spellStart"/>
-      <w:r>
-        <w:rPr>
-          <w:rFonts w:ascii="Calibri" w:hAnsi="Calibri" w:cs="Arial"/>
-          <w:spacing w:val="-2"/>
-        </w:rPr>
-        <w:t>pseudowords</w:t>
-      </w:r>
-      <w:proofErr w:type="spellEnd"/>
+        <w:t xml:space="preserve"> 72 pseudowords</w:t>
+      </w:r>
       <w:r>
         <w:rPr>
           <w:rFonts w:ascii="Calibri" w:hAnsi="Calibri" w:cs="Arial"/>
@@ -1264,23 +1017,7 @@
           <w:rFonts w:ascii="Times New Roman" w:hAnsi="Times New Roman" w:cs="Times New Roman"/>
           <w:spacing w:val="-2"/>
         </w:rPr>
-        <w:t xml:space="preserve">. For each of the target word types and the corresponding </w:t>
-      </w:r>
-      <w:proofErr w:type="spellStart"/>
-      <w:r>
-        <w:rPr>
-          <w:rFonts w:ascii="Times New Roman" w:hAnsi="Times New Roman" w:cs="Times New Roman"/>
-          <w:spacing w:val="-2"/>
-        </w:rPr>
-        <w:t>pseudoword</w:t>
-      </w:r>
-      <w:proofErr w:type="spellEnd"/>
-      <w:r>
-        <w:rPr>
-          <w:rFonts w:ascii="Times New Roman" w:hAnsi="Times New Roman" w:cs="Times New Roman"/>
-          <w:spacing w:val="-2"/>
-        </w:rPr>
-        <w:t xml:space="preserve"> types,</w:t>
+        <w:t>. For each of the target word types and the corresponding pseudoword types,</w:t>
       </w:r>
       <w:r>
         <w:rPr>
@@ -1421,23 +1158,7 @@
           <w:rFonts w:cs="Arial"/>
           <w:spacing w:val="-2"/>
         </w:rPr>
-        <w:t xml:space="preserve">different </w:t>
-      </w:r>
-      <w:proofErr w:type="spellStart"/>
-      <w:r>
-        <w:rPr>
-          <w:rFonts w:cs="Arial"/>
-          <w:spacing w:val="-2"/>
-        </w:rPr>
-        <w:t>pseudorandomized</w:t>
-      </w:r>
-      <w:proofErr w:type="spellEnd"/>
-      <w:r>
-        <w:rPr>
-          <w:rFonts w:cs="Arial"/>
-          <w:spacing w:val="-2"/>
-        </w:rPr>
-        <w:t xml:space="preserve"> sequence of the 192 experimental trials</w:t>
+        <w:t>different pseudorandomized sequence of the 192 experimental trials</w:t>
       </w:r>
       <w:r>
         <w:rPr>
@@ -1456,122 +1177,272 @@
         <w:rPr>
           <w:rFonts w:ascii="Calibri" w:hAnsi="Calibri" w:cs="Arial"/>
         </w:rPr>
-        <w:t xml:space="preserve"> 72 word filler trials, and 96 </w:t>
-      </w:r>
-      <w:proofErr w:type="spellStart"/>
+        <w:t xml:space="preserve"> 72 word filler trials, and 96 pseudoword filler trials</w:t>
+      </w:r>
       <w:r>
         <w:rPr>
           <w:rFonts w:ascii="Calibri" w:hAnsi="Calibri" w:cs="Arial"/>
         </w:rPr>
-        <w:t>pseudoword</w:t>
-      </w:r>
-      <w:proofErr w:type="spellEnd"/>
+        <w:t>)</w:t>
+      </w:r>
       <w:r>
         <w:rPr>
           <w:rFonts w:ascii="Calibri" w:hAnsi="Calibri" w:cs="Arial"/>
         </w:rPr>
-        <w:t xml:space="preserve"> filler trials</w:t>
+        <w:t xml:space="preserve">. </w:t>
       </w:r>
       <w:r>
         <w:rPr>
           <w:rFonts w:ascii="Calibri" w:hAnsi="Calibri" w:cs="Arial"/>
         </w:rPr>
+        <w:t xml:space="preserve">The use of various pseudorandomized sequences was aimed at minimizing effects of trial order on the experimental variables. </w:t>
+      </w:r>
+      <w:r>
+        <w:rPr>
+          <w:rFonts w:cs="Arial"/>
+          <w:spacing w:val="-2"/>
+        </w:rPr>
+        <w:t xml:space="preserve">The four masterlists were pseudoranomized according to the following criteria: at least the first three trials were filler trials, there were no consecutive target trials, and there were at most eight consecutive word or pseudoword trials.  </w:t>
+      </w:r>
+      <w:r>
+        <w:rPr>
+          <w:rFonts w:cs="Arial"/>
+          <w:spacing w:val="-2"/>
+        </w:rPr>
+        <w:t xml:space="preserve"> For each</w:t>
+      </w:r>
+      <w:r>
+        <w:rPr>
+          <w:rFonts w:cs="Arial"/>
+          <w:spacing w:val="-2"/>
+        </w:rPr>
+        <w:t xml:space="preserve"> of the four</w:t>
+      </w:r>
+      <w:r>
+        <w:rPr>
+          <w:rFonts w:cs="Arial"/>
+          <w:spacing w:val="-2"/>
+        </w:rPr>
+        <w:t xml:space="preserve"> masterlist, two experimental mirror sublists were created. In each of the two sublists, half of the target stimuli were </w:t>
+      </w:r>
+      <w:r>
+        <w:rPr>
+          <w:rFonts w:cs="Arial"/>
+          <w:spacing w:val="-2"/>
+        </w:rPr>
+        <w:t>full variants</w:t>
+      </w:r>
+      <w:r>
+        <w:rPr>
+          <w:rFonts w:cs="Arial"/>
+          <w:spacing w:val="-2"/>
+        </w:rPr>
+        <w:t xml:space="preserve"> (e.g. </w:t>
+      </w:r>
+      <w:r>
+        <w:rPr>
+          <w:rFonts w:cs="Arial"/>
+          <w:i/>
+          <w:spacing w:val="-2"/>
+        </w:rPr>
+        <w:t xml:space="preserve">la </w:t>
+      </w:r>
+      <w:r>
+        <w:rPr>
+          <w:rFonts w:cs="Arial"/>
+          <w:i/>
+          <w:spacing w:val="-2"/>
+        </w:rPr>
+        <w:t>p</w:t>
+      </w:r>
+      <w:r>
+        <w:rPr>
+          <w:rFonts w:cs="Arial"/>
+          <w:i/>
+          <w:spacing w:val="-2"/>
+        </w:rPr>
+        <w:t>e</w:t>
+      </w:r>
+      <w:r>
+        <w:rPr>
+          <w:rFonts w:cs="Arial"/>
+          <w:i/>
+          <w:spacing w:val="-2"/>
+        </w:rPr>
+        <w:t>louse</w:t>
+      </w:r>
+      <w:r>
+        <w:rPr>
+          <w:rFonts w:cs="Arial"/>
+          <w:spacing w:val="-2"/>
+        </w:rPr>
+        <w:t>),</w:t>
+      </w:r>
+      <w:r>
+        <w:rPr>
+          <w:rFonts w:cs="Arial"/>
+          <w:spacing w:val="-2"/>
+        </w:rPr>
+        <w:t xml:space="preserve"> and</w:t>
+      </w:r>
+      <w:r>
+        <w:rPr>
+          <w:rFonts w:cs="Arial"/>
+          <w:spacing w:val="-2"/>
+        </w:rPr>
+        <w:t xml:space="preserve"> half w</w:t>
+      </w:r>
+      <w:r>
+        <w:rPr>
+          <w:rFonts w:cs="Arial"/>
+          <w:spacing w:val="-2"/>
+        </w:rPr>
+        <w:t>ere</w:t>
+      </w:r>
+      <w:r>
+        <w:rPr>
+          <w:rFonts w:cs="Arial"/>
+          <w:spacing w:val="-2"/>
+        </w:rPr>
+        <w:t xml:space="preserve"> reduced</w:t>
+      </w:r>
+      <w:r>
+        <w:rPr>
+          <w:rFonts w:cs="Arial"/>
+          <w:spacing w:val="-2"/>
+        </w:rPr>
+        <w:t xml:space="preserve"> variants</w:t>
+      </w:r>
+      <w:r>
+        <w:rPr>
+          <w:rFonts w:cs="Arial"/>
+          <w:spacing w:val="-2"/>
+        </w:rPr>
+        <w:t xml:space="preserve"> (e.g., </w:t>
+      </w:r>
+      <w:r>
+        <w:rPr>
+          <w:rFonts w:cs="Arial"/>
+          <w:i/>
+          <w:spacing w:val="-2"/>
+        </w:rPr>
+        <w:t>la p</w:t>
+      </w:r>
+      <w:r>
+        <w:rPr>
+          <w:rFonts w:cs="Arial"/>
+          <w:i/>
+          <w:spacing w:val="-2"/>
+        </w:rPr>
+        <w:t>'</w:t>
+      </w:r>
+      <w:r>
+        <w:rPr>
+          <w:rFonts w:cs="Arial"/>
+          <w:i/>
+          <w:spacing w:val="-2"/>
+        </w:rPr>
+        <w:t>louse</w:t>
+      </w:r>
+      <w:r>
+        <w:rPr>
+          <w:rFonts w:cs="Arial"/>
+          <w:spacing w:val="-2"/>
+        </w:rPr>
+        <w:t xml:space="preserve">). Similiarly, half of the 24 </w:t>
+      </w:r>
+      <w:r>
+        <w:rPr>
+          <w:rFonts w:cs="Arial"/>
+          <w:spacing w:val="-2"/>
+        </w:rPr>
+        <w:t>pseudowords</w:t>
+      </w:r>
+      <w:r>
+        <w:rPr>
+          <w:rFonts w:cs="Arial"/>
+          <w:spacing w:val="-2"/>
+        </w:rPr>
+        <w:t xml:space="preserve"> </w:t>
+      </w:r>
+      <w:r>
+        <w:rPr>
+          <w:rFonts w:cs="Arial"/>
+          <w:spacing w:val="-2"/>
+        </w:rPr>
+        <w:t>that had been derived from the target word types were full variants (e.g., *</w:t>
+      </w:r>
+      <w:r>
+        <w:rPr>
+          <w:rFonts w:cs="Arial"/>
+          <w:i/>
+          <w:spacing w:val="-2"/>
+        </w:rPr>
+        <w:t>la pessade</w:t>
+      </w:r>
+      <w:r>
+        <w:rPr>
+          <w:rFonts w:cs="Arial"/>
+          <w:spacing w:val="-2"/>
+        </w:rPr>
         <w:t>)</w:t>
       </w:r>
       <w:r>
         <w:rPr>
-          <w:rFonts w:ascii="Calibri" w:hAnsi="Calibri" w:cs="Arial"/>
-        </w:rPr>
-        <w:t xml:space="preserve">. </w:t>
-      </w:r>
-      <w:r>
-        <w:rPr>
-          <w:rFonts w:ascii="Calibri" w:hAnsi="Calibri" w:cs="Arial"/>
-        </w:rPr>
-        <w:t xml:space="preserve">The use of various </w:t>
-      </w:r>
-      <w:proofErr w:type="spellStart"/>
-      <w:r>
-        <w:rPr>
-          <w:rFonts w:ascii="Calibri" w:hAnsi="Calibri" w:cs="Arial"/>
-        </w:rPr>
-        <w:t>pseudorandomized</w:t>
-      </w:r>
-      <w:proofErr w:type="spellEnd"/>
-      <w:r>
-        <w:rPr>
-          <w:rFonts w:ascii="Calibri" w:hAnsi="Calibri" w:cs="Arial"/>
-        </w:rPr>
-        <w:t xml:space="preserve"> sequences was aimed at minimizing effects of trial order on the experimental variables. </w:t>
-      </w:r>
-      <w:r>
-        <w:rPr>
-          <w:rFonts w:cs="Arial"/>
-          <w:spacing w:val="-2"/>
-        </w:rPr>
-        <w:t xml:space="preserve">The four </w:t>
-      </w:r>
-      <w:proofErr w:type="spellStart"/>
-      <w:r>
-        <w:rPr>
-          <w:rFonts w:cs="Arial"/>
-          <w:spacing w:val="-2"/>
-        </w:rPr>
-        <w:t>masterlists</w:t>
-      </w:r>
-      <w:proofErr w:type="spellEnd"/>
-      <w:r>
-        <w:rPr>
-          <w:rFonts w:cs="Arial"/>
-          <w:spacing w:val="-2"/>
-        </w:rPr>
-        <w:t xml:space="preserve"> were </w:t>
-      </w:r>
-      <w:proofErr w:type="spellStart"/>
-      <w:r>
-        <w:rPr>
-          <w:rFonts w:cs="Arial"/>
-          <w:spacing w:val="-2"/>
-        </w:rPr>
-        <w:t>pseudoranomized</w:t>
-      </w:r>
-      <w:proofErr w:type="spellEnd"/>
-      <w:r>
-        <w:rPr>
-          <w:rFonts w:cs="Arial"/>
-          <w:spacing w:val="-2"/>
-        </w:rPr>
-        <w:t xml:space="preserve"> according to the following criteria: at least the first three trials were filler trials, there were no consecutive target trials, and there were at most eight consecutive word or </w:t>
-      </w:r>
-      <w:proofErr w:type="spellStart"/>
-      <w:r>
-        <w:rPr>
-          <w:rFonts w:cs="Arial"/>
-          <w:spacing w:val="-2"/>
-        </w:rPr>
-        <w:t>pseudoword</w:t>
-      </w:r>
-      <w:proofErr w:type="spellEnd"/>
-      <w:r>
-        <w:rPr>
-          <w:rFonts w:cs="Arial"/>
-          <w:spacing w:val="-2"/>
-        </w:rPr>
-        <w:t xml:space="preserve"> trials.  </w:t>
-      </w:r>
-      <w:r>
-        <w:rPr>
-          <w:rFonts w:cs="Arial"/>
-          <w:spacing w:val="-2"/>
-        </w:rPr>
-        <w:t xml:space="preserve"> For each</w:t>
-      </w:r>
-      <w:r>
-        <w:rPr>
-          <w:rFonts w:cs="Arial"/>
-          <w:spacing w:val="-2"/>
-        </w:rPr>
-        <w:t xml:space="preserve"> of the four</w:t>
+          <w:rFonts w:cs="Arial"/>
+          <w:spacing w:val="-2"/>
+        </w:rPr>
+        <w:t>, and half were reduced</w:t>
+      </w:r>
+      <w:r>
+        <w:rPr>
+          <w:rFonts w:cs="Arial"/>
+          <w:spacing w:val="-2"/>
+        </w:rPr>
+        <w:t xml:space="preserve"> variants (e.g., </w:t>
+      </w:r>
+      <w:r>
+        <w:rPr>
+          <w:rFonts w:cs="Arial"/>
+          <w:i/>
+          <w:spacing w:val="-2"/>
+        </w:rPr>
+        <w:t>la p'ssade</w:t>
+      </w:r>
+      <w:r>
+        <w:rPr>
+          <w:rFonts w:cs="Arial"/>
+          <w:spacing w:val="-2"/>
+        </w:rPr>
+        <w:t>)</w:t>
+      </w:r>
+      <w:r>
+        <w:rPr>
+          <w:rFonts w:cs="Arial"/>
+          <w:spacing w:val="-2"/>
+        </w:rPr>
+        <w:t xml:space="preserve">.  </w:t>
+      </w:r>
+      <w:r>
+        <w:rPr>
+          <w:rFonts w:cs="Arial"/>
+          <w:spacing w:val="-2"/>
+        </w:rPr>
+        <w:t xml:space="preserve">Each target word type occurred in its full and reduced variant an equal number of times across lists. </w:t>
+      </w:r>
+      <w:r>
+        <w:rPr>
+          <w:rFonts w:cs="Arial"/>
+          <w:spacing w:val="-2"/>
+        </w:rPr>
+        <w:t xml:space="preserve">However, a target word type that </w:t>
+      </w:r>
+      <w:r>
+        <w:rPr>
+          <w:rFonts w:cs="Arial"/>
+          <w:spacing w:val="-2"/>
+        </w:rPr>
+        <w:t>occurred as</w:t>
       </w:r>
       <w:r>
         <w:rPr>
@@ -1580,217 +1451,27 @@
         </w:rPr>
         <w:t xml:space="preserve"> </w:t>
       </w:r>
-      <w:proofErr w:type="spellStart"/>
-      <w:r>
-        <w:rPr>
-          <w:rFonts w:cs="Arial"/>
-          <w:spacing w:val="-2"/>
-        </w:rPr>
-        <w:t>masterlist</w:t>
-      </w:r>
-      <w:proofErr w:type="spellEnd"/>
-      <w:r>
-        <w:rPr>
-          <w:rFonts w:cs="Arial"/>
-          <w:spacing w:val="-2"/>
-        </w:rPr>
-        <w:t xml:space="preserve">, two experimental mirror </w:t>
-      </w:r>
-      <w:proofErr w:type="spellStart"/>
-      <w:r>
-        <w:rPr>
-          <w:rFonts w:cs="Arial"/>
-          <w:spacing w:val="-2"/>
-        </w:rPr>
-        <w:t>sublists</w:t>
-      </w:r>
-      <w:proofErr w:type="spellEnd"/>
-      <w:r>
-        <w:rPr>
-          <w:rFonts w:cs="Arial"/>
-          <w:spacing w:val="-2"/>
-        </w:rPr>
-        <w:t xml:space="preserve"> were created. In each of the two </w:t>
-      </w:r>
-      <w:proofErr w:type="spellStart"/>
-      <w:r>
-        <w:rPr>
-          <w:rFonts w:cs="Arial"/>
-          <w:spacing w:val="-2"/>
-        </w:rPr>
-        <w:t>sublists</w:t>
-      </w:r>
-      <w:proofErr w:type="spellEnd"/>
-      <w:r>
-        <w:rPr>
-          <w:rFonts w:cs="Arial"/>
-          <w:spacing w:val="-2"/>
-        </w:rPr>
-        <w:t xml:space="preserve">, half of the target stimuli were </w:t>
-      </w:r>
-      <w:r>
-        <w:rPr>
-          <w:rFonts w:cs="Arial"/>
-          <w:spacing w:val="-2"/>
-        </w:rPr>
-        <w:t>full variants</w:t>
-      </w:r>
-      <w:r>
-        <w:rPr>
-          <w:rFonts w:cs="Arial"/>
-          <w:spacing w:val="-2"/>
-        </w:rPr>
-        <w:t xml:space="preserve"> (e.g. </w:t>
-      </w:r>
-      <w:r>
-        <w:rPr>
-          <w:rFonts w:cs="Arial"/>
-          <w:i/>
-          <w:spacing w:val="-2"/>
-        </w:rPr>
-        <w:t xml:space="preserve">la </w:t>
-      </w:r>
-      <w:proofErr w:type="spellStart"/>
-      <w:r>
-        <w:rPr>
-          <w:rFonts w:cs="Arial"/>
-          <w:i/>
-          <w:spacing w:val="-2"/>
-        </w:rPr>
-        <w:t>p</w:t>
-      </w:r>
-      <w:r>
-        <w:rPr>
-          <w:rFonts w:cs="Arial"/>
-          <w:i/>
-          <w:spacing w:val="-2"/>
-        </w:rPr>
-        <w:t>e</w:t>
-      </w:r>
-      <w:r>
-        <w:rPr>
-          <w:rFonts w:cs="Arial"/>
-          <w:i/>
-          <w:spacing w:val="-2"/>
-        </w:rPr>
-        <w:t>louse</w:t>
-      </w:r>
-      <w:proofErr w:type="spellEnd"/>
-      <w:r>
-        <w:rPr>
-          <w:rFonts w:cs="Arial"/>
-          <w:spacing w:val="-2"/>
-        </w:rPr>
-        <w:t>),</w:t>
-      </w:r>
-      <w:r>
-        <w:rPr>
-          <w:rFonts w:cs="Arial"/>
-          <w:spacing w:val="-2"/>
-        </w:rPr>
-        <w:t xml:space="preserve"> and</w:t>
-      </w:r>
-      <w:r>
-        <w:rPr>
-          <w:rFonts w:cs="Arial"/>
-          <w:spacing w:val="-2"/>
-        </w:rPr>
-        <w:t xml:space="preserve"> half w</w:t>
-      </w:r>
-      <w:r>
-        <w:rPr>
-          <w:rFonts w:cs="Arial"/>
-          <w:spacing w:val="-2"/>
-        </w:rPr>
-        <w:t>ere</w:t>
-      </w:r>
-      <w:r>
-        <w:rPr>
-          <w:rFonts w:cs="Arial"/>
-          <w:spacing w:val="-2"/>
-        </w:rPr>
-        <w:t xml:space="preserve"> reduced</w:t>
-      </w:r>
-      <w:r>
-        <w:rPr>
-          <w:rFonts w:cs="Arial"/>
-          <w:spacing w:val="-2"/>
-        </w:rPr>
-        <w:t xml:space="preserve"> variants</w:t>
-      </w:r>
-      <w:r>
-        <w:rPr>
-          <w:rFonts w:cs="Arial"/>
-          <w:spacing w:val="-2"/>
-        </w:rPr>
-        <w:t xml:space="preserve"> (e.g., </w:t>
-      </w:r>
-      <w:r>
-        <w:rPr>
-          <w:rFonts w:cs="Arial"/>
-          <w:i/>
-          <w:spacing w:val="-2"/>
-        </w:rPr>
-        <w:t xml:space="preserve">la </w:t>
-      </w:r>
-      <w:proofErr w:type="spellStart"/>
-      <w:r>
-        <w:rPr>
-          <w:rFonts w:cs="Arial"/>
-          <w:i/>
-          <w:spacing w:val="-2"/>
-        </w:rPr>
-        <w:t>p</w:t>
-      </w:r>
-      <w:r>
-        <w:rPr>
-          <w:rFonts w:cs="Arial"/>
-          <w:i/>
-          <w:spacing w:val="-2"/>
-        </w:rPr>
-        <w:t>'</w:t>
-      </w:r>
-      <w:r>
-        <w:rPr>
-          <w:rFonts w:cs="Arial"/>
-          <w:i/>
-          <w:spacing w:val="-2"/>
-        </w:rPr>
-        <w:t>louse</w:t>
-      </w:r>
-      <w:proofErr w:type="spellEnd"/>
-      <w:r>
-        <w:rPr>
-          <w:rFonts w:cs="Arial"/>
-          <w:spacing w:val="-2"/>
-        </w:rPr>
-        <w:t xml:space="preserve">). </w:t>
-      </w:r>
-      <w:proofErr w:type="spellStart"/>
-      <w:r>
-        <w:rPr>
-          <w:rFonts w:cs="Arial"/>
-          <w:spacing w:val="-2"/>
-        </w:rPr>
-        <w:t>Similiarly</w:t>
-      </w:r>
-      <w:proofErr w:type="spellEnd"/>
-      <w:r>
-        <w:rPr>
-          <w:rFonts w:cs="Arial"/>
-          <w:spacing w:val="-2"/>
-        </w:rPr>
-        <w:t xml:space="preserve">, half of the 24 </w:t>
-      </w:r>
-      <w:proofErr w:type="spellStart"/>
-      <w:r>
-        <w:rPr>
-          <w:rFonts w:cs="Arial"/>
-          <w:spacing w:val="-2"/>
-        </w:rPr>
-        <w:t>pseudowords</w:t>
-      </w:r>
-      <w:proofErr w:type="spellEnd"/>
+      <w:r>
+        <w:rPr>
+          <w:rFonts w:cs="Arial"/>
+          <w:spacing w:val="-2"/>
+        </w:rPr>
+        <w:t>full variant</w:t>
+      </w:r>
+      <w:r>
+        <w:rPr>
+          <w:rFonts w:cs="Arial"/>
+          <w:spacing w:val="-2"/>
+        </w:rPr>
+        <w:t xml:space="preserve"> in one sublist </w:t>
+      </w:r>
+      <w:r>
+        <w:rPr>
+          <w:rFonts w:cs="Arial"/>
+          <w:spacing w:val="-2"/>
+        </w:rPr>
+        <w:t>occurred as</w:t>
+      </w:r>
       <w:r>
         <w:rPr>
           <w:rFonts w:cs="Arial"/>
@@ -1803,156 +1484,6 @@
           <w:rFonts w:cs="Arial"/>
           <w:spacing w:val="-2"/>
         </w:rPr>
-        <w:t>that had been derived from the target word types were full variants (e.g., *</w:t>
-      </w:r>
-      <w:r>
-        <w:rPr>
-          <w:rFonts w:cs="Arial"/>
-          <w:i/>
-          <w:spacing w:val="-2"/>
-        </w:rPr>
-        <w:t xml:space="preserve">la </w:t>
-      </w:r>
-      <w:proofErr w:type="spellStart"/>
-      <w:r>
-        <w:rPr>
-          <w:rFonts w:cs="Arial"/>
-          <w:i/>
-          <w:spacing w:val="-2"/>
-        </w:rPr>
-        <w:t>pessade</w:t>
-      </w:r>
-      <w:proofErr w:type="spellEnd"/>
-      <w:r>
-        <w:rPr>
-          <w:rFonts w:cs="Arial"/>
-          <w:spacing w:val="-2"/>
-        </w:rPr>
-        <w:t>)</w:t>
-      </w:r>
-      <w:r>
-        <w:rPr>
-          <w:rFonts w:cs="Arial"/>
-          <w:spacing w:val="-2"/>
-        </w:rPr>
-        <w:t>, and half were reduced</w:t>
-      </w:r>
-      <w:r>
-        <w:rPr>
-          <w:rFonts w:cs="Arial"/>
-          <w:spacing w:val="-2"/>
-        </w:rPr>
-        <w:t xml:space="preserve"> variants (e.g., </w:t>
-      </w:r>
-      <w:r>
-        <w:rPr>
-          <w:rFonts w:cs="Arial"/>
-          <w:i/>
-          <w:spacing w:val="-2"/>
-        </w:rPr>
-        <w:t xml:space="preserve">la </w:t>
-      </w:r>
-      <w:proofErr w:type="spellStart"/>
-      <w:r>
-        <w:rPr>
-          <w:rFonts w:cs="Arial"/>
-          <w:i/>
-          <w:spacing w:val="-2"/>
-        </w:rPr>
-        <w:t>p'ssade</w:t>
-      </w:r>
-      <w:proofErr w:type="spellEnd"/>
-      <w:r>
-        <w:rPr>
-          <w:rFonts w:cs="Arial"/>
-          <w:spacing w:val="-2"/>
-        </w:rPr>
-        <w:t>)</w:t>
-      </w:r>
-      <w:r>
-        <w:rPr>
-          <w:rFonts w:cs="Arial"/>
-          <w:spacing w:val="-2"/>
-        </w:rPr>
-        <w:t xml:space="preserve">.  </w:t>
-      </w:r>
-      <w:r>
-        <w:rPr>
-          <w:rFonts w:cs="Arial"/>
-          <w:spacing w:val="-2"/>
-        </w:rPr>
-        <w:t xml:space="preserve">Each target word type occurred in its full and reduced variant an equal number of times across lists. </w:t>
-      </w:r>
-      <w:r>
-        <w:rPr>
-          <w:rFonts w:cs="Arial"/>
-          <w:spacing w:val="-2"/>
-        </w:rPr>
-        <w:t xml:space="preserve">However, a target word type that </w:t>
-      </w:r>
-      <w:r>
-        <w:rPr>
-          <w:rFonts w:cs="Arial"/>
-          <w:spacing w:val="-2"/>
-        </w:rPr>
-        <w:t>occurred as</w:t>
-      </w:r>
-      <w:r>
-        <w:rPr>
-          <w:rFonts w:cs="Arial"/>
-          <w:spacing w:val="-2"/>
-        </w:rPr>
-        <w:t xml:space="preserve"> </w:t>
-      </w:r>
-      <w:r>
-        <w:rPr>
-          <w:rFonts w:cs="Arial"/>
-          <w:spacing w:val="-2"/>
-        </w:rPr>
-        <w:t>full variant</w:t>
-      </w:r>
-      <w:r>
-        <w:rPr>
-          <w:rFonts w:cs="Arial"/>
-          <w:spacing w:val="-2"/>
-        </w:rPr>
-        <w:t xml:space="preserve"> in one </w:t>
-      </w:r>
-      <w:proofErr w:type="spellStart"/>
-      <w:r>
-        <w:rPr>
-          <w:rFonts w:cs="Arial"/>
-          <w:spacing w:val="-2"/>
-        </w:rPr>
-        <w:t>sublist</w:t>
-      </w:r>
-      <w:proofErr w:type="spellEnd"/>
-      <w:r>
-        <w:rPr>
-          <w:rFonts w:cs="Arial"/>
-          <w:spacing w:val="-2"/>
-        </w:rPr>
-        <w:t xml:space="preserve"> </w:t>
-      </w:r>
-      <w:r>
-        <w:rPr>
-          <w:rFonts w:cs="Arial"/>
-          <w:spacing w:val="-2"/>
-        </w:rPr>
-        <w:t>occurred as</w:t>
-      </w:r>
-      <w:r>
-        <w:rPr>
-          <w:rFonts w:cs="Arial"/>
-          <w:spacing w:val="-2"/>
-        </w:rPr>
-        <w:t xml:space="preserve"> </w:t>
-      </w:r>
-      <w:r>
-        <w:rPr>
-          <w:rFonts w:cs="Arial"/>
-          <w:spacing w:val="-2"/>
-        </w:rPr>
         <w:t>reduced variant</w:t>
       </w:r>
       <w:r>
@@ -1960,28 +1491,12 @@
           <w:rFonts w:cs="Arial"/>
           <w:spacing w:val="-2"/>
         </w:rPr>
-        <w:t xml:space="preserve"> in the other </w:t>
-      </w:r>
-      <w:proofErr w:type="spellStart"/>
-      <w:r>
-        <w:rPr>
-          <w:rFonts w:cs="Arial"/>
-          <w:spacing w:val="-2"/>
-        </w:rPr>
-        <w:t>sublist</w:t>
-      </w:r>
-      <w:proofErr w:type="spellEnd"/>
-      <w:r>
-        <w:rPr>
-          <w:rFonts w:cs="Arial"/>
-          <w:spacing w:val="-2"/>
-        </w:rPr>
-        <w:t xml:space="preserve">. </w:t>
-      </w:r>
-    </w:p>
-    <w:p>
-      <w:pPr>
-        <w:pStyle w:val="Kop5"/>
+        <w:t xml:space="preserve"> in the other sublist. </w:t>
+      </w:r>
+    </w:p>
+    <w:p>
+      <w:pPr>
+        <w:pStyle w:val="Heading5"/>
         <w:spacing w:line="480" w:lineRule="auto"/>
       </w:pPr>
       <w:r>
@@ -2062,7 +1577,6 @@
         </w:rPr>
         <w:t xml:space="preserve">Stimulus presentation and data collection of all the tasks were controlled using </w:t>
       </w:r>
-      <w:proofErr w:type="spellStart"/>
       <w:r>
         <w:rPr>
           <w:rFonts w:cs="Arial"/>
@@ -2070,14 +1584,12 @@
         </w:rPr>
         <w:t>Eprime</w:t>
       </w:r>
-      <w:proofErr w:type="spellEnd"/>
       <w:r>
         <w:rPr>
           <w:rFonts w:cs="Arial"/>
         </w:rPr>
         <w:t xml:space="preserve"> and </w:t>
       </w:r>
-      <w:proofErr w:type="spellStart"/>
       <w:r>
         <w:rPr>
           <w:rFonts w:cs="Arial"/>
@@ -2085,7 +1597,6 @@
         </w:rPr>
         <w:t>Psychopy</w:t>
       </w:r>
-      <w:proofErr w:type="spellEnd"/>
       <w:r>
         <w:rPr>
           <w:rFonts w:cs="Arial"/>
@@ -2185,21 +1696,7 @@
         <w:rPr>
           <w:rFonts w:cs="Arial"/>
         </w:rPr>
-        <w:t xml:space="preserve">target variant was </w:t>
-      </w:r>
-      <w:proofErr w:type="spellStart"/>
-      <w:r>
-        <w:rPr>
-          <w:rFonts w:cs="Arial"/>
-        </w:rPr>
-        <w:t>auditorily</w:t>
-      </w:r>
-      <w:proofErr w:type="spellEnd"/>
-      <w:r>
-        <w:rPr>
-          <w:rFonts w:cs="Arial"/>
-        </w:rPr>
-        <w:t xml:space="preserve"> presented. 500ms after the offset of the target variant, the corresponding Dutch translation appeared in the middle of the screen for 1500ms. After another 1000ms, the next trial started. During the course of this first part of the training </w:t>
+        <w:t xml:space="preserve">target variant was auditorily presented. 500ms after the offset of the target variant, the corresponding Dutch translation appeared in the middle of the screen for 1500ms. After another 1000ms, the next trial started. During the course of this first part of the training </w:t>
       </w:r>
       <w:r>
         <w:rPr>
@@ -2458,53 +1955,37 @@
           <w:rFonts w:ascii="Calibri" w:hAnsi="Calibri" w:cs="Arial"/>
         </w:rPr>
         <w:lastRenderedPageBreak/>
-        <w:t xml:space="preserve">they heard was a word or a </w:t>
-      </w:r>
-      <w:proofErr w:type="spellStart"/>
+        <w:t xml:space="preserve">they heard was a word or a nonword. They were explicitly instructed to press the </w:t>
+      </w:r>
       <w:r>
         <w:rPr>
           <w:rFonts w:ascii="Calibri" w:hAnsi="Calibri" w:cs="Arial"/>
+          <w:i/>
         </w:rPr>
         <w:t>nonword</w:t>
       </w:r>
-      <w:proofErr w:type="spellEnd"/>
       <w:r>
         <w:rPr>
           <w:rFonts w:ascii="Calibri" w:hAnsi="Calibri" w:cs="Arial"/>
         </w:rPr>
-        <w:t xml:space="preserve">. They were explicitly instructed to press the </w:t>
-      </w:r>
-      <w:proofErr w:type="spellStart"/>
+        <w:t xml:space="preserve"> button when they had doubt about the lexical status of a stimulus. Participants indicated their decision by pressing one of two labeled buttons on a response box placed in front of them. The </w:t>
+      </w:r>
       <w:r>
         <w:rPr>
           <w:rFonts w:ascii="Calibri" w:hAnsi="Calibri" w:cs="Arial"/>
           <w:i/>
         </w:rPr>
-        <w:t>nonword</w:t>
-      </w:r>
-      <w:proofErr w:type="spellEnd"/>
+        <w:t>word</w:t>
+      </w:r>
       <w:r>
         <w:rPr>
           <w:rFonts w:ascii="Calibri" w:hAnsi="Calibri" w:cs="Arial"/>
         </w:rPr>
-        <w:t xml:space="preserve"> button when they had doubt about the lexical status of a stimulus. Participants indicated their decision by pressing one of two labeled buttons on a response box placed in front of them. The </w:t>
+        <w:t xml:space="preserve"> button on the response box was on the side that corresponded to the dominant hand of a participant.</w:t>
       </w:r>
       <w:r>
         <w:rPr>
           <w:rFonts w:ascii="Calibri" w:hAnsi="Calibri" w:cs="Arial"/>
-          <w:i/>
-        </w:rPr>
-        <w:t>word</w:t>
-      </w:r>
-      <w:r>
-        <w:rPr>
-          <w:rFonts w:ascii="Calibri" w:hAnsi="Calibri" w:cs="Arial"/>
-        </w:rPr>
-        <w:t xml:space="preserve"> button on the response box was on the side that corresponded to the dominant hand of a participant.</w:t>
-      </w:r>
-      <w:r>
-        <w:rPr>
-          <w:rFonts w:ascii="Calibri" w:hAnsi="Calibri" w:cs="Arial"/>
         </w:rPr>
         <w:t xml:space="preserve"> </w:t>
       </w:r>
@@ -2513,28 +1994,12 @@
           <w:rFonts w:cs="Arial"/>
           <w:spacing w:val="-2"/>
         </w:rPr>
-        <w:t xml:space="preserve">Each trial in the lexical decision task consisted of a visual warning signal that appeared for 200ms on the screen. 100ms after the signal, a stimulus was </w:t>
-      </w:r>
-      <w:proofErr w:type="spellStart"/>
-      <w:r>
-        <w:rPr>
-          <w:rFonts w:cs="Arial"/>
-          <w:spacing w:val="-2"/>
-        </w:rPr>
-        <w:t>auditorily</w:t>
-      </w:r>
-      <w:proofErr w:type="spellEnd"/>
-      <w:r>
-        <w:rPr>
-          <w:rFonts w:cs="Arial"/>
-          <w:spacing w:val="-2"/>
-        </w:rPr>
-        <w:t xml:space="preserve"> presented. Participants then had to make their decision. 200ms after participants had pressed a button on the response box, the next trial started.</w:t>
-      </w:r>
-    </w:p>
-    <w:p>
-      <w:pPr>
-        <w:pStyle w:val="Kop5"/>
+        <w:t>Each trial in the lexical decision task consisted of a visual warning signal that appeared for 200ms on the screen. 100ms after the signal, a stimulus was auditorily presented. Participants then had to make their decision. 200ms after participants had pressed a button on the response box, the next trial started.</w:t>
+      </w:r>
+    </w:p>
+    <w:p>
+      <w:pPr>
+        <w:pStyle w:val="Heading5"/>
         <w:spacing w:line="480" w:lineRule="auto"/>
       </w:pPr>
       <w:r>
@@ -2582,15 +2047,9 @@
       <w:r>
         <w:t xml:space="preserve">the </w:t>
       </w:r>
-      <w:proofErr w:type="spellStart"/>
-      <w:r>
-        <w:t>LexTale</w:t>
-      </w:r>
-      <w:proofErr w:type="spellEnd"/>
-      <w:r>
-        <w:t xml:space="preserve"> test of proficiency for French (</w:t>
-      </w:r>
-      <w:proofErr w:type="spellStart"/>
+      <w:r>
+        <w:t>LexTale test of proficiency for French (</w:t>
+      </w:r>
       <w:r>
         <w:rPr>
           <w:rFonts w:cs="Arial"/>
@@ -2599,7 +2058,6 @@
         </w:rPr>
         <w:t>Brysbaert</w:t>
       </w:r>
-      <w:proofErr w:type="spellEnd"/>
       <w:r>
         <w:rPr>
           <w:rFonts w:ascii="Arial" w:hAnsi="Arial" w:cs="Arial"/>
@@ -2654,27 +2112,14 @@
       <w:r>
         <w:t xml:space="preserve"> </w:t>
       </w:r>
-      <w:proofErr w:type="spellStart"/>
-      <w:r>
-        <w:t>LexTale</w:t>
-      </w:r>
-      <w:proofErr w:type="spellEnd"/>
-      <w:r>
-        <w:t xml:space="preserve"> test</w:t>
+      <w:r>
+        <w:t>LexTale test</w:t>
       </w:r>
       <w:r>
         <w:t xml:space="preserve"> of proficiency for French</w:t>
       </w:r>
       <w:r>
-        <w:t xml:space="preserve"> is a visual lexical decision task including 56 French words and 28 French looking </w:t>
-      </w:r>
-      <w:proofErr w:type="spellStart"/>
-      <w:r>
-        <w:t>nonwords</w:t>
-      </w:r>
-      <w:proofErr w:type="spellEnd"/>
-      <w:r>
-        <w:t xml:space="preserve">.  We calculated the score for </w:t>
+        <w:t xml:space="preserve"> is a visual lexical decision task including 56 French words and 28 French looking nonwords.  We calculated the score for </w:t>
       </w:r>
       <w:r>
         <w:t>a participant</w:t>
@@ -2683,15 +2128,7 @@
         <w:t xml:space="preserve"> by </w:t>
       </w:r>
       <w:r>
-        <w:t xml:space="preserve">subtracting two times the number of </w:t>
-      </w:r>
-      <w:proofErr w:type="spellStart"/>
-      <w:r>
-        <w:t>nonwords</w:t>
-      </w:r>
-      <w:proofErr w:type="spellEnd"/>
-      <w:r>
-        <w:t xml:space="preserve"> that she incorrectly identified as words</w:t>
+        <w:t>subtracting two times the number of nonwords that she incorrectly identified as words</w:t>
       </w:r>
       <w:r>
         <w:t xml:space="preserve"> </w:t>
@@ -2709,50 +2146,28 @@
         <w:t xml:space="preserve">she </w:t>
       </w:r>
       <w:r>
-        <w:t>correctly identified as words (</w:t>
-      </w:r>
-      <w:proofErr w:type="spellStart"/>
-      <w:r>
-        <w:t>N</w:t>
+        <w:t>correctly identified as words (N</w:t>
       </w:r>
       <w:r>
         <w:rPr>
           <w:vertAlign w:val="subscript"/>
         </w:rPr>
-        <w:t>words</w:t>
-      </w:r>
-      <w:proofErr w:type="spellEnd"/>
+        <w:t xml:space="preserve">words selected </w:t>
+      </w:r>
+      <w:r>
+        <w:t>- 2 * N</w:t>
+      </w:r>
       <w:r>
         <w:rPr>
           <w:vertAlign w:val="subscript"/>
         </w:rPr>
-        <w:t xml:space="preserve"> selected </w:t>
-      </w:r>
-      <w:r>
-        <w:t xml:space="preserve">- 2 * </w:t>
-      </w:r>
-      <w:proofErr w:type="spellStart"/>
-      <w:r>
-        <w:t>N</w:t>
+        <w:t>nonwor</w:t>
       </w:r>
       <w:r>
         <w:rPr>
           <w:vertAlign w:val="subscript"/>
         </w:rPr>
-        <w:t>nonwor</w:t>
-      </w:r>
-      <w:r>
-        <w:rPr>
-          <w:vertAlign w:val="subscript"/>
-        </w:rPr>
-        <w:t>ds</w:t>
-      </w:r>
-      <w:proofErr w:type="spellEnd"/>
-      <w:r>
-        <w:rPr>
-          <w:vertAlign w:val="subscript"/>
-        </w:rPr>
-        <w:t xml:space="preserve"> selected</w:t>
+        <w:t>ds selected</w:t>
       </w:r>
       <w:r>
         <w:t>)</w:t>
@@ -2764,110 +2179,87 @@
         <w:t xml:space="preserve">. </w:t>
       </w:r>
       <w:r>
-        <w:t xml:space="preserve">The same formula is used by </w:t>
-      </w:r>
-      <w:proofErr w:type="spellStart"/>
-      <w:r>
+        <w:t xml:space="preserve">The same formula is used by Brysbaert </w:t>
+      </w:r>
+      <w:r>
+        <w:t>(2013)</w:t>
+      </w:r>
+      <w:r>
+        <w:t xml:space="preserve"> for calculating the scores of 289 students with French as L2</w:t>
+      </w:r>
+      <w:r>
+        <w:t>.</w:t>
+      </w:r>
+      <w:r>
+        <w:t xml:space="preserve"> </w:t>
+      </w:r>
+      <w:r>
+        <w:t xml:space="preserve">A comparison of the scores of </w:t>
+      </w:r>
+      <w:r>
+        <w:t xml:space="preserve">the </w:t>
+      </w:r>
+      <w:r>
+        <w:t xml:space="preserve">participants in our experiment with the students tested in </w:t>
+      </w:r>
+      <w:r>
+        <w:t>Brysbaert (2013)</w:t>
+      </w:r>
+      <w:r>
+        <w:t xml:space="preserve"> allow</w:t>
+      </w:r>
+      <w:r>
+        <w:t>ed us</w:t>
+      </w:r>
+      <w:r>
+        <w:t xml:space="preserve"> to get an impression</w:t>
+      </w:r>
+      <w:r>
+        <w:t xml:space="preserve"> of the overall proficiency of the participants in our experiment.</w:t>
+      </w:r>
+      <w:r>
+        <w:t xml:space="preserve"> </w:t>
+      </w:r>
+      <w:r>
+        <w:t>Their average score based on the mentioned formula</w:t>
+      </w:r>
+      <w:r>
+        <w:t xml:space="preserve"> was -</w:t>
+      </w:r>
+      <w:r>
+        <w:t>2.03</w:t>
+      </w:r>
+      <w:r>
+        <w:t xml:space="preserve"> (range: -14 to 12)</w:t>
+      </w:r>
+      <w:r>
+        <w:t xml:space="preserve">, which </w:t>
+      </w:r>
+      <w:r>
+        <w:t>corresponds to the first decile of scores from</w:t>
+      </w:r>
+      <w:r>
+        <w:t xml:space="preserve"> the</w:t>
+      </w:r>
+      <w:r>
+        <w:t xml:space="preserve"> 289 students with French as L2 </w:t>
+      </w:r>
+      <w:r>
+        <w:t xml:space="preserve">tested </w:t>
+      </w:r>
+      <w:r>
+        <w:rPr>
+          <w:color w:val="000000" w:themeColor="text1"/>
+        </w:rPr>
+        <w:t xml:space="preserve">in </w:t>
+      </w:r>
+      <w:r>
+        <w:rPr>
+          <w:rFonts w:cs="Arial"/>
+          <w:color w:val="000000" w:themeColor="text1"/>
+        </w:rPr>
         <w:t>Brysbaert</w:t>
       </w:r>
-      <w:proofErr w:type="spellEnd"/>
-      <w:r>
-        <w:t xml:space="preserve"> </w:t>
-      </w:r>
-      <w:r>
-        <w:t>(2013)</w:t>
-      </w:r>
-      <w:r>
-        <w:t xml:space="preserve"> for calculating the scores of 289 students with French as L2</w:t>
-      </w:r>
-      <w:r>
-        <w:t>.</w:t>
-      </w:r>
-      <w:r>
-        <w:t xml:space="preserve"> </w:t>
-      </w:r>
-      <w:r>
-        <w:t xml:space="preserve">A comparison of the scores of </w:t>
-      </w:r>
-      <w:r>
-        <w:t xml:space="preserve">the </w:t>
-      </w:r>
-      <w:r>
-        <w:t xml:space="preserve">participants in our experiment with the students tested in </w:t>
-      </w:r>
-      <w:proofErr w:type="spellStart"/>
-      <w:r>
-        <w:t>Brysbaert</w:t>
-      </w:r>
-      <w:proofErr w:type="spellEnd"/>
-      <w:r>
-        <w:t xml:space="preserve"> (2013)</w:t>
-      </w:r>
-      <w:r>
-        <w:t xml:space="preserve"> allow</w:t>
-      </w:r>
-      <w:r>
-        <w:t>ed us</w:t>
-      </w:r>
-      <w:r>
-        <w:t xml:space="preserve"> to get an impression</w:t>
-      </w:r>
-      <w:r>
-        <w:t xml:space="preserve"> of the overall proficiency of the participants in our experiment.</w:t>
-      </w:r>
-      <w:r>
-        <w:t xml:space="preserve"> </w:t>
-      </w:r>
-      <w:r>
-        <w:t>Their average score based on the mentioned formula</w:t>
-      </w:r>
-      <w:r>
-        <w:t xml:space="preserve"> was -</w:t>
-      </w:r>
-      <w:r>
-        <w:t>2.03</w:t>
-      </w:r>
-      <w:r>
-        <w:t xml:space="preserve"> (range: -14 to 12)</w:t>
-      </w:r>
-      <w:r>
-        <w:t xml:space="preserve">, which </w:t>
-      </w:r>
-      <w:r>
-        <w:t xml:space="preserve">corresponds to the first </w:t>
-      </w:r>
-      <w:proofErr w:type="spellStart"/>
-      <w:r>
-        <w:t>decile</w:t>
-      </w:r>
-      <w:proofErr w:type="spellEnd"/>
-      <w:r>
-        <w:t xml:space="preserve"> of scores from</w:t>
-      </w:r>
-      <w:r>
-        <w:t xml:space="preserve"> the</w:t>
-      </w:r>
-      <w:r>
-        <w:t xml:space="preserve"> 289 students with French as L2 </w:t>
-      </w:r>
-      <w:r>
-        <w:t xml:space="preserve">tested </w:t>
-      </w:r>
-      <w:r>
-        <w:rPr>
-          <w:color w:val="000000" w:themeColor="text1"/>
-        </w:rPr>
-        <w:t xml:space="preserve">in </w:t>
-      </w:r>
-      <w:proofErr w:type="spellStart"/>
-      <w:r>
-        <w:rPr>
-          <w:rFonts w:cs="Arial"/>
-          <w:color w:val="000000" w:themeColor="text1"/>
-        </w:rPr>
-        <w:t>Brysbaert</w:t>
-      </w:r>
-      <w:proofErr w:type="spellEnd"/>
       <w:r>
         <w:rPr>
           <w:rFonts w:cs="Arial"/>
@@ -3099,8 +2491,6 @@
         <w:spacing w:after="0" w:line="480" w:lineRule="auto"/>
         <w:jc w:val="both"/>
       </w:pPr>
-      <w:bookmarkStart w:id="0" w:name="_GoBack"/>
-      <w:bookmarkEnd w:id="0"/>
       <w:r>
         <w:t xml:space="preserve">The assessment of participants’ proficiency in French described in the previous two paragraphs served to ensure that proficiency was not a confounding factor in our analyses of the effect of spelling. A further potential for confound could be </w:t>
       </w:r>
@@ -3252,43 +2642,13 @@
       </w:pPr>
       <w:r>
         <w:lastRenderedPageBreak/>
-        <w:t>(</w:t>
-      </w:r>
-      <w:r>
-        <w:rPr>
-          <w:i/>
-        </w:rPr>
-        <w:t>Note: Numbers</w:t>
-      </w:r>
-      <w:r>
-        <w:rPr>
-          <w:i/>
-        </w:rPr>
-        <w:t xml:space="preserve"> in this paragrap</w:t>
-      </w:r>
-      <w:r>
-        <w:rPr>
-          <w:i/>
-        </w:rPr>
-        <w:t>h</w:t>
-      </w:r>
-      <w:r>
-        <w:rPr>
-          <w:i/>
-        </w:rPr>
-        <w:t xml:space="preserve"> are not up to date</w:t>
-      </w:r>
-      <w:r>
-        <w:rPr>
-          <w:i/>
-        </w:rPr>
-        <w:t>.</w:t>
-      </w:r>
-      <w:r>
-        <w:t xml:space="preserve">) </w:t>
-      </w:r>
-      <w:r>
-        <w:t xml:space="preserve">The overall hit rate in the vocabulary test was 87.4%. Participants in </w:t>
+        <w:t xml:space="preserve">The overall hit rate in the vocabulary test was </w:t>
+      </w:r>
+      <w:r>
+        <w:t>86.0</w:t>
+      </w:r>
+      <w:r>
+        <w:t xml:space="preserve">%. Participants in </w:t>
       </w:r>
       <w:r>
         <w:t>the +spelling group</w:t>
@@ -3303,13 +2663,25 @@
         <w:t>s</w:t>
       </w:r>
       <w:r>
-        <w:t xml:space="preserve"> in 87.3% of the cases, and in </w:t>
+        <w:t xml:space="preserve"> in </w:t>
+      </w:r>
+      <w:r>
+        <w:t>84.2</w:t>
+      </w:r>
+      <w:r>
+        <w:t xml:space="preserve">% of the cases, and in </w:t>
       </w:r>
       <w:r>
         <w:t>the –spelling group</w:t>
       </w:r>
       <w:r>
-        <w:t xml:space="preserve"> in 87.5% of the cases. According to a chi-squared test for independence, there was no correlation of hit rates and </w:t>
+        <w:t xml:space="preserve"> in 87.</w:t>
+      </w:r>
+      <w:r>
+        <w:t>7</w:t>
+      </w:r>
+      <w:r>
+        <w:t xml:space="preserve">% of the cases. According to a chi-squared test for independence, there was no correlation of hit rates and </w:t>
       </w:r>
       <w:r>
         <w:rPr>
@@ -3336,35 +2708,28 @@
         <w:t>2</w:t>
       </w:r>
       <w:r>
-        <w:t xml:space="preserve"> = 0; </w:t>
-      </w:r>
-      <w:proofErr w:type="spellStart"/>
-      <w:r>
-        <w:t>df</w:t>
-      </w:r>
-      <w:proofErr w:type="spellEnd"/>
-      <w:r>
-        <w:t xml:space="preserve"> = 1; </w:t>
-      </w:r>
-      <w:proofErr w:type="spellStart"/>
-      <w:r>
-        <w:t>p</w:t>
+        <w:t xml:space="preserve"> = </w:t>
+      </w:r>
+      <w:r>
+        <w:t>2.82</w:t>
+      </w:r>
+      <w:r>
+        <w:t>; df = 1; p</w:t>
       </w:r>
       <w:r>
         <w:rPr>
           <w:vertAlign w:val="subscript"/>
         </w:rPr>
-        <w:t>two</w:t>
-      </w:r>
-      <w:proofErr w:type="spellEnd"/>
-      <w:r>
-        <w:rPr>
-          <w:vertAlign w:val="subscript"/>
-        </w:rPr>
-        <w:t>-tailed</w:t>
-      </w:r>
-      <w:r>
-        <w:t>= 1).</w:t>
+        <w:t>two-tailed</w:t>
+      </w:r>
+      <w:r>
+        <w:t xml:space="preserve">= </w:t>
+      </w:r>
+      <w:r>
+        <w:t>.09</w:t>
+      </w:r>
+      <w:r>
+        <w:t>).</w:t>
       </w:r>
     </w:p>
     <w:p>
@@ -3401,7 +2766,7 @@
     </w:p>
     <w:p>
       <w:pPr>
-        <w:pStyle w:val="Kop3"/>
+        <w:pStyle w:val="Heading3"/>
         <w:spacing w:line="480" w:lineRule="auto"/>
         <w:rPr>
           <w:color w:val="000000" w:themeColor="text1"/>
@@ -3433,7 +2798,7 @@
     </w:p>
     <w:p>
       <w:pPr>
-        <w:pStyle w:val="Kop5"/>
+        <w:pStyle w:val="Heading5"/>
         <w:spacing w:line="480" w:lineRule="auto"/>
         <w:rPr>
           <w:rFonts w:asciiTheme="minorHAnsi" w:eastAsiaTheme="minorHAnsi" w:hAnsiTheme="minorHAnsi" w:cstheme="minorBidi"/>
@@ -3456,7 +2821,7 @@
     </w:p>
     <w:p>
       <w:pPr>
-        <w:pStyle w:val="Kop5"/>
+        <w:pStyle w:val="Heading5"/>
         <w:spacing w:line="480" w:lineRule="auto"/>
         <w:rPr>
           <w:rFonts w:asciiTheme="minorHAnsi" w:eastAsiaTheme="minorHAnsi" w:hAnsiTheme="minorHAnsi" w:cstheme="minorBidi"/>
@@ -3475,23 +2840,7 @@
           <w:rFonts w:asciiTheme="minorHAnsi" w:eastAsiaTheme="minorHAnsi" w:hAnsiTheme="minorHAnsi" w:cstheme="minorBidi"/>
           <w:i w:val="0"/>
         </w:rPr>
-        <w:t xml:space="preserve"> Dutch native students at </w:t>
-      </w:r>
-      <w:proofErr w:type="spellStart"/>
-      <w:r>
-        <w:rPr>
-          <w:rFonts w:asciiTheme="minorHAnsi" w:eastAsiaTheme="minorHAnsi" w:hAnsiTheme="minorHAnsi" w:cstheme="minorBidi"/>
-          <w:i w:val="0"/>
-        </w:rPr>
-        <w:t>Radboud</w:t>
-      </w:r>
-      <w:proofErr w:type="spellEnd"/>
-      <w:r>
-        <w:rPr>
-          <w:rFonts w:asciiTheme="minorHAnsi" w:eastAsiaTheme="minorHAnsi" w:hAnsiTheme="minorHAnsi" w:cstheme="minorBidi"/>
-          <w:i w:val="0"/>
-        </w:rPr>
-        <w:t xml:space="preserve"> University, Nijmegen, were paid to participate in the experiment.</w:t>
+        <w:t xml:space="preserve"> Dutch native students at Radboud University, Nijmegen, were paid to participate in the experiment.</w:t>
       </w:r>
       <w:r>
         <w:rPr>
@@ -3795,7 +3144,7 @@
         <w:t xml:space="preserve">a second recording of each of the full </w:t>
       </w:r>
       <w:r>
-        <w:t xml:space="preserve"> target </w:t>
+        <w:t xml:space="preserve">target </w:t>
       </w:r>
       <w:r>
         <w:t xml:space="preserve">variants was used </w:t>
@@ -3870,17 +3219,8 @@
           <w:i/>
         </w:rPr>
         <w:lastRenderedPageBreak/>
-        <w:t xml:space="preserve">Additional </w:t>
-      </w:r>
-      <w:proofErr w:type="spellStart"/>
-      <w:r>
-        <w:rPr>
-          <w:rFonts w:cs="Arial"/>
-          <w:i/>
-        </w:rPr>
-        <w:t>assesments</w:t>
-      </w:r>
-      <w:proofErr w:type="spellEnd"/>
+        <w:t>Additional assesments</w:t>
+      </w:r>
     </w:p>
     <w:p>
       <w:pPr>
@@ -3925,26 +3265,18 @@
         <w:t xml:space="preserve"> participants</w:t>
       </w:r>
       <w:r>
-        <w:t xml:space="preserve"> in the </w:t>
-      </w:r>
-      <w:proofErr w:type="spellStart"/>
-      <w:r>
-        <w:t>LexTale</w:t>
-      </w:r>
-      <w:proofErr w:type="spellEnd"/>
+        <w:t xml:space="preserve"> in the LexTale </w:t>
+      </w:r>
+      <w:r>
+        <w:t xml:space="preserve">proficiency test for </w:t>
+      </w:r>
+      <w:r>
+        <w:t>was</w:t>
+      </w:r>
       <w:r>
         <w:t xml:space="preserve"> </w:t>
       </w:r>
       <w:r>
-        <w:t xml:space="preserve">proficiency test for </w:t>
-      </w:r>
-      <w:r>
-        <w:t>was</w:t>
-      </w:r>
-      <w:r>
-        <w:t xml:space="preserve"> </w:t>
-      </w:r>
-      <w:r>
         <w:t>of</w:t>
       </w:r>
       <w:r>
@@ -3966,15 +3298,7 @@
         <w:t xml:space="preserve">, which corresponds to </w:t>
       </w:r>
       <w:r>
-        <w:t xml:space="preserve">the first </w:t>
-      </w:r>
-      <w:proofErr w:type="spellStart"/>
-      <w:r>
-        <w:t>decile</w:t>
-      </w:r>
-      <w:proofErr w:type="spellEnd"/>
-      <w:r>
-        <w:t xml:space="preserve"> of scores from 289 students with French as L2 </w:t>
+        <w:t xml:space="preserve">the first decile of scores from 289 students with French as L2 </w:t>
       </w:r>
       <w:r>
         <w:t xml:space="preserve">tested </w:t>
@@ -3985,7 +3309,6 @@
         </w:rPr>
         <w:t xml:space="preserve">in </w:t>
       </w:r>
-      <w:proofErr w:type="spellStart"/>
       <w:r>
         <w:rPr>
           <w:rFonts w:cs="Arial"/>
@@ -3993,7 +3316,6 @@
         </w:rPr>
         <w:t>Brysbaert</w:t>
       </w:r>
-      <w:proofErr w:type="spellEnd"/>
       <w:r>
         <w:rPr>
           <w:rFonts w:cs="Arial"/>
@@ -4096,17 +3418,803 @@
     </w:p>
     <w:p>
       <w:pPr>
+        <w:spacing w:line="480" w:lineRule="auto"/>
+        <w:jc w:val="center"/>
+        <w:rPr>
+          <w:b/>
+          <w:i/>
+        </w:rPr>
+      </w:pPr>
+      <w:r>
+        <w:rPr>
+          <w:b/>
+          <w:i/>
+        </w:rPr>
+        <w:t>Results</w:t>
+      </w:r>
+    </w:p>
+    <w:p>
+      <w:pPr>
+        <w:spacing w:line="480" w:lineRule="auto"/>
+        <w:rPr>
+          <w:i/>
+        </w:rPr>
+      </w:pPr>
+      <w:r>
+        <w:rPr>
+          <w:i/>
+        </w:rPr>
+        <w:t>Vocabulary test</w:t>
+      </w:r>
+    </w:p>
+    <w:p>
+      <w:pPr>
+        <w:spacing w:after="0" w:line="480" w:lineRule="auto"/>
+        <w:contextualSpacing/>
+        <w:jc w:val="both"/>
+      </w:pPr>
+      <w:r>
+        <w:t>The overall hit rate in the vocabulary test was 87.</w:t>
+      </w:r>
+      <w:r>
+        <w:t>7</w:t>
+      </w:r>
+      <w:r>
+        <w:t xml:space="preserve">%. </w:t>
+      </w:r>
+      <w:r>
+        <w:t>T</w:t>
+      </w:r>
+      <w:r>
+        <w:t xml:space="preserve">here was no correlation of hit rates and </w:t>
+      </w:r>
+      <w:r>
+        <w:rPr>
+          <w:i/>
+        </w:rPr>
+        <w:t xml:space="preserve">Spelling </w:t>
+      </w:r>
+      <w:r>
+        <w:t>group</w:t>
+      </w:r>
+      <w:r>
+        <w:rPr>
+          <w:i/>
+        </w:rPr>
+        <w:t xml:space="preserve"> </w:t>
+      </w:r>
+      <w:r>
+        <w:t>(</w:t>
+      </w:r>
+      <w:r>
+        <w:t xml:space="preserve">+spelling: 87.8%, -spelling: 87.5%; </w:t>
+      </w:r>
+      <w:r>
+        <w:t>χ</w:t>
+      </w:r>
+      <w:r>
+        <w:rPr>
+          <w:vertAlign w:val="superscript"/>
+        </w:rPr>
+        <w:t>2</w:t>
+      </w:r>
+      <w:r>
+        <w:t xml:space="preserve"> = 0</w:t>
+      </w:r>
+      <w:r>
+        <w:t>.01</w:t>
+      </w:r>
+      <w:r>
+        <w:t>; df = 1; p</w:t>
+      </w:r>
+      <w:r>
+        <w:rPr>
+          <w:vertAlign w:val="subscript"/>
+        </w:rPr>
+        <w:t>two-tailed</w:t>
+      </w:r>
+      <w:r>
+        <w:t xml:space="preserve">= </w:t>
+      </w:r>
+      <w:r>
+        <w:t>.93</w:t>
+      </w:r>
+      <w:bookmarkStart w:id="0" w:name="_GoBack"/>
+      <w:bookmarkEnd w:id="0"/>
+      <w:r>
+        <w:t>).</w:t>
+      </w:r>
+    </w:p>
+    <w:p>
+      <w:pPr>
         <w:spacing w:after="0" w:line="480" w:lineRule="auto"/>
         <w:jc w:val="both"/>
       </w:pPr>
     </w:p>
     <w:p>
       <w:pPr>
+        <w:pStyle w:val="Heading3"/>
         <w:spacing w:line="480" w:lineRule="auto"/>
+        <w:rPr>
+          <w:color w:val="000000" w:themeColor="text1"/>
+        </w:rPr>
+      </w:pPr>
+      <w:r>
+        <w:rPr>
+          <w:color w:val="000000" w:themeColor="text1"/>
+        </w:rPr>
+        <w:t>Experiment 3</w:t>
+      </w:r>
+    </w:p>
+    <w:p>
+      <w:pPr>
+        <w:spacing w:line="480" w:lineRule="auto"/>
+        <w:jc w:val="center"/>
+        <w:rPr>
+          <w:b/>
+          <w:i/>
+        </w:rPr>
+      </w:pPr>
+      <w:r>
+        <w:rPr>
+          <w:b/>
+          <w:i/>
+        </w:rPr>
+        <w:t>Method</w:t>
+      </w:r>
+    </w:p>
+    <w:p>
+      <w:pPr>
+        <w:pStyle w:val="Heading5"/>
+        <w:spacing w:line="480" w:lineRule="auto"/>
+        <w:rPr>
+          <w:rFonts w:asciiTheme="minorHAnsi" w:eastAsiaTheme="minorHAnsi" w:hAnsiTheme="minorHAnsi" w:cstheme="minorBidi"/>
+          <w:i w:val="0"/>
+        </w:rPr>
+      </w:pPr>
+      <w:r>
+        <w:rPr>
+          <w:i w:val="0"/>
+        </w:rPr>
+        <w:lastRenderedPageBreak/>
+        <w:t>Participants</w:t>
+      </w:r>
+      <w:r>
+        <w:rPr>
+          <w:rFonts w:asciiTheme="minorHAnsi" w:eastAsiaTheme="minorHAnsi" w:hAnsiTheme="minorHAnsi" w:cstheme="minorBidi"/>
+          <w:i w:val="0"/>
+        </w:rPr>
+        <w:t xml:space="preserve"> </w:t>
+      </w:r>
+    </w:p>
+    <w:p>
+      <w:pPr>
+        <w:pStyle w:val="Heading5"/>
+        <w:spacing w:line="480" w:lineRule="auto"/>
+        <w:rPr>
+          <w:rFonts w:asciiTheme="minorHAnsi" w:eastAsiaTheme="minorHAnsi" w:hAnsiTheme="minorHAnsi" w:cstheme="minorBidi"/>
+          <w:i w:val="0"/>
+        </w:rPr>
+      </w:pPr>
+      <w:r>
+        <w:rPr>
+          <w:rFonts w:asciiTheme="minorHAnsi" w:eastAsiaTheme="minorHAnsi" w:hAnsiTheme="minorHAnsi" w:cstheme="minorBidi"/>
+          <w:i w:val="0"/>
+        </w:rPr>
+        <w:t>Fifty-four</w:t>
+      </w:r>
+      <w:r>
+        <w:rPr>
+          <w:rFonts w:asciiTheme="minorHAnsi" w:eastAsiaTheme="minorHAnsi" w:hAnsiTheme="minorHAnsi" w:cstheme="minorBidi"/>
+          <w:i w:val="0"/>
+        </w:rPr>
+        <w:t xml:space="preserve"> Dutch native students at Radboud University, Nijmegen, were paid to participate in the experiment.</w:t>
+      </w:r>
+      <w:r>
+        <w:rPr>
+          <w:rFonts w:asciiTheme="minorHAnsi" w:eastAsiaTheme="minorHAnsi" w:hAnsiTheme="minorHAnsi" w:cstheme="minorBidi"/>
+          <w:i w:val="0"/>
+        </w:rPr>
+        <w:t xml:space="preserve"> None of them were participants in the preceding experiment.</w:t>
+      </w:r>
+      <w:r>
+        <w:rPr>
+          <w:rFonts w:asciiTheme="minorHAnsi" w:eastAsiaTheme="minorHAnsi" w:hAnsiTheme="minorHAnsi" w:cstheme="minorBidi"/>
+          <w:i w:val="0"/>
+        </w:rPr>
+        <w:t xml:space="preserve"> Their average age was 20.</w:t>
+      </w:r>
+      <w:r>
+        <w:rPr>
+          <w:rFonts w:asciiTheme="minorHAnsi" w:eastAsiaTheme="minorHAnsi" w:hAnsiTheme="minorHAnsi" w:cstheme="minorBidi"/>
+          <w:i w:val="0"/>
+        </w:rPr>
+        <w:t>2</w:t>
+      </w:r>
+      <w:r>
+        <w:rPr>
+          <w:rFonts w:asciiTheme="minorHAnsi" w:eastAsiaTheme="minorHAnsi" w:hAnsiTheme="minorHAnsi" w:cstheme="minorBidi"/>
+          <w:i w:val="0"/>
+        </w:rPr>
+        <w:t xml:space="preserve"> </w:t>
+      </w:r>
+      <w:r>
+        <w:rPr>
+          <w:rFonts w:asciiTheme="minorHAnsi" w:eastAsiaTheme="minorHAnsi" w:hAnsiTheme="minorHAnsi" w:cstheme="minorBidi"/>
+          <w:i w:val="0"/>
+        </w:rPr>
+        <w:t>years</w:t>
+      </w:r>
+      <w:r>
+        <w:rPr>
+          <w:rFonts w:asciiTheme="minorHAnsi" w:eastAsiaTheme="minorHAnsi" w:hAnsiTheme="minorHAnsi" w:cstheme="minorBidi"/>
+          <w:i w:val="0"/>
+        </w:rPr>
+        <w:t xml:space="preserve"> (range: 18 - 2</w:t>
+      </w:r>
+      <w:r>
+        <w:rPr>
+          <w:rFonts w:asciiTheme="minorHAnsi" w:eastAsiaTheme="minorHAnsi" w:hAnsiTheme="minorHAnsi" w:cstheme="minorBidi"/>
+          <w:i w:val="0"/>
+        </w:rPr>
+        <w:t>8</w:t>
+      </w:r>
+      <w:r>
+        <w:rPr>
+          <w:rFonts w:asciiTheme="minorHAnsi" w:eastAsiaTheme="minorHAnsi" w:hAnsiTheme="minorHAnsi" w:cstheme="minorBidi"/>
+          <w:i w:val="0"/>
+        </w:rPr>
+        <w:t>)</w:t>
+      </w:r>
+      <w:r>
+        <w:rPr>
+          <w:rFonts w:asciiTheme="minorHAnsi" w:eastAsiaTheme="minorHAnsi" w:hAnsiTheme="minorHAnsi" w:cstheme="minorBidi"/>
+          <w:i w:val="0"/>
+        </w:rPr>
+        <w:t xml:space="preserve"> and on average they had taken French classes at school for 3.</w:t>
+      </w:r>
+      <w:r>
+        <w:rPr>
+          <w:rFonts w:asciiTheme="minorHAnsi" w:eastAsiaTheme="minorHAnsi" w:hAnsiTheme="minorHAnsi" w:cstheme="minorBidi"/>
+          <w:i w:val="0"/>
+        </w:rPr>
+        <w:t>1</w:t>
+      </w:r>
+      <w:r>
+        <w:rPr>
+          <w:rFonts w:asciiTheme="minorHAnsi" w:eastAsiaTheme="minorHAnsi" w:hAnsiTheme="minorHAnsi" w:cstheme="minorBidi"/>
+          <w:i w:val="0"/>
+        </w:rPr>
+        <w:t xml:space="preserve"> years</w:t>
+      </w:r>
+      <w:r>
+        <w:rPr>
+          <w:rFonts w:asciiTheme="minorHAnsi" w:eastAsiaTheme="minorHAnsi" w:hAnsiTheme="minorHAnsi" w:cstheme="minorBidi"/>
+          <w:i w:val="0"/>
+        </w:rPr>
+        <w:t xml:space="preserve"> (range: </w:t>
+      </w:r>
+      <w:r>
+        <w:rPr>
+          <w:rFonts w:asciiTheme="minorHAnsi" w:eastAsiaTheme="minorHAnsi" w:hAnsiTheme="minorHAnsi" w:cstheme="minorBidi"/>
+          <w:i w:val="0"/>
+        </w:rPr>
+        <w:t>0</w:t>
+      </w:r>
+      <w:r>
+        <w:rPr>
+          <w:rFonts w:asciiTheme="minorHAnsi" w:eastAsiaTheme="minorHAnsi" w:hAnsiTheme="minorHAnsi" w:cstheme="minorBidi"/>
+          <w:i w:val="0"/>
+        </w:rPr>
+        <w:t xml:space="preserve"> to 6)</w:t>
+      </w:r>
+      <w:r>
+        <w:rPr>
+          <w:rFonts w:asciiTheme="minorHAnsi" w:eastAsiaTheme="minorHAnsi" w:hAnsiTheme="minorHAnsi" w:cstheme="minorBidi"/>
+          <w:i w:val="0"/>
+        </w:rPr>
+        <w:t xml:space="preserve">. </w:t>
+      </w:r>
+      <w:r>
+        <w:rPr>
+          <w:rFonts w:asciiTheme="minorHAnsi" w:eastAsiaTheme="minorHAnsi" w:hAnsiTheme="minorHAnsi" w:cstheme="minorBidi"/>
+          <w:i w:val="0"/>
+        </w:rPr>
+        <w:t>Participants were assigned to one of two groups, 27 per group. The average amount of years of French classes at school did not</w:t>
+      </w:r>
+      <w:r>
+        <w:rPr>
+          <w:rFonts w:asciiTheme="minorHAnsi" w:eastAsiaTheme="minorHAnsi" w:hAnsiTheme="minorHAnsi" w:cstheme="minorBidi"/>
+          <w:i w:val="0"/>
+        </w:rPr>
+        <w:t xml:space="preserve"> significantly differ between</w:t>
+      </w:r>
+      <w:r>
+        <w:rPr>
+          <w:rFonts w:asciiTheme="minorHAnsi" w:eastAsiaTheme="minorHAnsi" w:hAnsiTheme="minorHAnsi" w:cstheme="minorBidi"/>
+          <w:i w:val="0"/>
+        </w:rPr>
+        <w:t xml:space="preserve"> the two</w:t>
+      </w:r>
+      <w:r>
+        <w:rPr>
+          <w:rFonts w:asciiTheme="minorHAnsi" w:eastAsiaTheme="minorHAnsi" w:hAnsiTheme="minorHAnsi" w:cstheme="minorBidi"/>
+          <w:i w:val="0"/>
+        </w:rPr>
+        <w:t xml:space="preserve"> groups</w:t>
+      </w:r>
+      <w:r>
+        <w:rPr>
+          <w:rFonts w:asciiTheme="minorHAnsi" w:eastAsiaTheme="minorHAnsi" w:hAnsiTheme="minorHAnsi" w:cstheme="minorBidi"/>
+          <w:i w:val="0"/>
+        </w:rPr>
+        <w:t xml:space="preserve"> (</w:t>
+      </w:r>
+      <w:r>
+        <w:rPr>
+          <w:rFonts w:asciiTheme="minorHAnsi" w:eastAsiaTheme="minorHAnsi" w:hAnsiTheme="minorHAnsi" w:cstheme="minorBidi"/>
+        </w:rPr>
+        <w:t>t</w:t>
+      </w:r>
+      <w:r>
+        <w:rPr>
+          <w:rFonts w:asciiTheme="minorHAnsi" w:eastAsiaTheme="minorHAnsi" w:hAnsiTheme="minorHAnsi" w:cstheme="minorBidi"/>
+          <w:i w:val="0"/>
+        </w:rPr>
+        <w:t>[</w:t>
+      </w:r>
+      <w:r>
+        <w:rPr>
+          <w:rFonts w:asciiTheme="minorHAnsi" w:eastAsiaTheme="minorHAnsi" w:hAnsiTheme="minorHAnsi" w:cstheme="minorBidi"/>
+          <w:i w:val="0"/>
+        </w:rPr>
+        <w:t>51.97</w:t>
+      </w:r>
+      <w:r>
+        <w:rPr>
+          <w:rFonts w:asciiTheme="minorHAnsi" w:eastAsiaTheme="minorHAnsi" w:hAnsiTheme="minorHAnsi" w:cstheme="minorBidi"/>
+          <w:i w:val="0"/>
+        </w:rPr>
+        <w:t>]=</w:t>
+      </w:r>
+      <w:r>
+        <w:rPr>
+          <w:rFonts w:asciiTheme="minorHAnsi" w:eastAsiaTheme="minorHAnsi" w:hAnsiTheme="minorHAnsi" w:cstheme="minorBidi"/>
+          <w:i w:val="0"/>
+        </w:rPr>
+        <w:t>1.88, p &gt; .05</w:t>
+      </w:r>
+      <w:r>
+        <w:rPr>
+          <w:rFonts w:asciiTheme="minorHAnsi" w:eastAsiaTheme="minorHAnsi" w:hAnsiTheme="minorHAnsi" w:cstheme="minorBidi"/>
+          <w:i w:val="0"/>
+        </w:rPr>
+        <w:t>).</w:t>
+      </w:r>
+      <w:r>
+        <w:rPr>
+          <w:rFonts w:asciiTheme="minorHAnsi" w:eastAsiaTheme="minorHAnsi" w:hAnsiTheme="minorHAnsi" w:cstheme="minorBidi"/>
+          <w:i w:val="0"/>
+        </w:rPr>
+        <w:t xml:space="preserve"> One group was trained with spelli</w:t>
+      </w:r>
+      <w:r>
+        <w:rPr>
+          <w:rFonts w:asciiTheme="minorHAnsi" w:eastAsiaTheme="minorHAnsi" w:hAnsiTheme="minorHAnsi" w:cstheme="minorBidi"/>
+          <w:i w:val="0"/>
+        </w:rPr>
+        <w:t>ng as additional information (+spelling</w:t>
+      </w:r>
+      <w:r>
+        <w:rPr>
+          <w:rFonts w:asciiTheme="minorHAnsi" w:eastAsiaTheme="minorHAnsi" w:hAnsiTheme="minorHAnsi" w:cstheme="minorBidi"/>
+          <w:i w:val="0"/>
+        </w:rPr>
+        <w:t>),</w:t>
+      </w:r>
+      <w:r>
+        <w:rPr>
+          <w:rFonts w:asciiTheme="minorHAnsi" w:eastAsiaTheme="minorHAnsi" w:hAnsiTheme="minorHAnsi" w:cstheme="minorBidi"/>
+          <w:i w:val="0"/>
+        </w:rPr>
+        <w:t xml:space="preserve"> and the other group was not (-spelling</w:t>
+      </w:r>
+      <w:r>
+        <w:rPr>
+          <w:rFonts w:asciiTheme="minorHAnsi" w:eastAsiaTheme="minorHAnsi" w:hAnsiTheme="minorHAnsi" w:cstheme="minorBidi"/>
+          <w:i w:val="0"/>
+        </w:rPr>
+        <w:t>).</w:t>
+      </w:r>
+    </w:p>
+    <w:p>
+      <w:pPr>
+        <w:spacing w:line="480" w:lineRule="auto"/>
+        <w:rPr>
+          <w:i/>
+        </w:rPr>
+      </w:pPr>
+      <w:r>
+        <w:rPr>
+          <w:i/>
+        </w:rPr>
+        <w:t>Materials</w:t>
+      </w:r>
+    </w:p>
+    <w:p>
+      <w:pPr>
+        <w:spacing w:line="480" w:lineRule="auto"/>
+      </w:pPr>
+      <w:r>
+        <w:t>The same experimental lists</w:t>
+      </w:r>
+      <w:r>
+        <w:t xml:space="preserve"> and stimuli</w:t>
+      </w:r>
+      <w:r>
+        <w:t xml:space="preserve"> as in </w:t>
+      </w:r>
+      <w:r>
+        <w:t>the preceding experiments</w:t>
+      </w:r>
+      <w:r>
+        <w:t xml:space="preserve"> were used. </w:t>
+      </w:r>
+    </w:p>
+    <w:p>
+      <w:pPr>
+        <w:spacing w:line="480" w:lineRule="auto"/>
+      </w:pPr>
+    </w:p>
+    <w:p>
+      <w:pPr>
+        <w:spacing w:after="0" w:line="480" w:lineRule="auto"/>
+        <w:jc w:val="both"/>
+        <w:rPr>
+          <w:i/>
+        </w:rPr>
+      </w:pPr>
+      <w:r>
+        <w:rPr>
+          <w:i/>
+        </w:rPr>
+        <w:t>Design and Procedure</w:t>
+      </w:r>
+    </w:p>
+    <w:p>
+      <w:pPr>
+        <w:spacing w:after="0" w:line="480" w:lineRule="auto"/>
+        <w:jc w:val="both"/>
+      </w:pPr>
+      <w:r>
+        <w:t xml:space="preserve">The design and procedure were identical to Experiment 1 with the exception that all participants heard </w:t>
+      </w:r>
+      <w:r>
+        <w:t>both the full and reduced variants of the 24 target word types during the training.</w:t>
+      </w:r>
+    </w:p>
+    <w:p>
+      <w:pPr>
+        <w:spacing w:after="0" w:line="480" w:lineRule="auto"/>
+        <w:jc w:val="both"/>
+      </w:pPr>
+      <w:r>
+        <w:t xml:space="preserve">Importantly, in one trial during the training phase, only one variant was presented, that is, the target word types alternated across trials. </w:t>
+      </w:r>
+      <w:r>
+        <w:t>Each target word type occurred four times as a full variant and four times as a reduced variant in the training phase.</w:t>
+      </w:r>
+      <w:r>
+        <w:t xml:space="preserve"> </w:t>
+      </w:r>
+    </w:p>
+    <w:p>
+      <w:pPr>
+        <w:spacing w:after="0" w:line="480" w:lineRule="auto"/>
+        <w:jc w:val="both"/>
+        <w:rPr>
+          <w:rFonts w:cs="Arial"/>
+          <w:i/>
+        </w:rPr>
+      </w:pPr>
+      <w:r>
+        <w:rPr>
+          <w:rFonts w:cs="Arial"/>
+          <w:i/>
+        </w:rPr>
+        <w:t xml:space="preserve"> </w:t>
+      </w:r>
+      <w:r>
+        <w:rPr>
+          <w:rFonts w:cs="Arial"/>
+          <w:i/>
+        </w:rPr>
+        <w:t>Additional assesments</w:t>
+      </w:r>
+    </w:p>
+    <w:p>
+      <w:pPr>
+        <w:spacing w:after="0" w:line="480" w:lineRule="auto"/>
+        <w:ind w:firstLine="708"/>
+        <w:jc w:val="both"/>
+      </w:pPr>
+      <w:r>
+        <w:rPr>
+          <w:rFonts w:cs="Arial"/>
+        </w:rPr>
+        <w:t>As in Experiment 1, we assessed participants’ proficiency in French. The</w:t>
+      </w:r>
+      <w:r>
+        <w:t xml:space="preserve"> average score of participants in the LexTale proficiency test for was of -</w:t>
+      </w:r>
+      <w:r>
+        <w:t>2.0</w:t>
+      </w:r>
+      <w:r>
+        <w:t xml:space="preserve">2 </w:t>
+      </w:r>
+      <w:r>
+        <w:t xml:space="preserve">(range: -15 to </w:t>
+      </w:r>
+      <w:r>
+        <w:t>12</w:t>
+      </w:r>
+      <w:r>
+        <w:t xml:space="preserve">), which corresponds to the first decile of scores from 289 students with French as L2 </w:t>
+      </w:r>
+      <w:r>
+        <w:t xml:space="preserve">tested </w:t>
+      </w:r>
+      <w:r>
+        <w:rPr>
+          <w:color w:val="000000" w:themeColor="text1"/>
+        </w:rPr>
+        <w:t xml:space="preserve">in </w:t>
+      </w:r>
+      <w:r>
+        <w:rPr>
+          <w:rFonts w:cs="Arial"/>
+          <w:color w:val="000000" w:themeColor="text1"/>
+        </w:rPr>
+        <w:t>Brysbaert</w:t>
+      </w:r>
+      <w:r>
+        <w:rPr>
+          <w:rFonts w:cs="Arial"/>
+          <w:color w:val="404040"/>
+          <w:sz w:val="18"/>
+          <w:szCs w:val="18"/>
+        </w:rPr>
+        <w:t xml:space="preserve"> </w:t>
+      </w:r>
+      <w:r>
+        <w:t>(2013).</w:t>
+      </w:r>
+      <w:r>
+        <w:t xml:space="preserve"> The scores did not significantly differ between the +spelling and the –spelling group (+spelling: -</w:t>
+      </w:r>
+      <w:r>
+        <w:t>2.48</w:t>
+      </w:r>
+      <w:r>
+        <w:t xml:space="preserve">, –spelling: </w:t>
+      </w:r>
+      <w:r>
+        <w:br/>
+        <w:t>-</w:t>
+      </w:r>
+      <w:r>
+        <w:t>1.56</w:t>
+      </w:r>
+      <w:r>
+        <w:t xml:space="preserve">; </w:t>
+      </w:r>
+      <w:r>
+        <w:rPr>
+          <w:i/>
+        </w:rPr>
+        <w:t>t</w:t>
+      </w:r>
+      <w:r>
+        <w:t>[50.</w:t>
+      </w:r>
+      <w:r>
+        <w:t>82</w:t>
+      </w:r>
+      <w:r>
+        <w:t xml:space="preserve">] = </w:t>
+      </w:r>
+      <w:r>
+        <w:t>0.56</w:t>
+      </w:r>
+      <w:r>
+        <w:t>). The average score based on the questionnaires was 2.</w:t>
+      </w:r>
+      <w:r>
+        <w:t>18</w:t>
+      </w:r>
+      <w:r>
+        <w:t xml:space="preserve"> (range: 1.0 to </w:t>
+      </w:r>
+      <w:r>
+        <w:t>4.0</w:t>
+      </w:r>
+      <w:r>
+        <w:t xml:space="preserve">), </w:t>
+      </w:r>
+      <w:r>
+        <w:lastRenderedPageBreak/>
+        <w:t xml:space="preserve">and it didn’t significantly differ between groups, either (+spelling: 2.07, -spelling: -2.04; </w:t>
+      </w:r>
+      <w:r>
+        <w:rPr>
+          <w:i/>
+        </w:rPr>
+        <w:t>t</w:t>
+      </w:r>
+      <w:r>
+        <w:t>[51.</w:t>
+      </w:r>
+      <w:r>
+        <w:t>95</w:t>
+      </w:r>
+      <w:r>
+        <w:t>] = 0.</w:t>
+      </w:r>
+      <w:r>
+        <w:t>83</w:t>
+      </w:r>
+      <w:r>
+        <w:t xml:space="preserve">). </w:t>
+      </w:r>
+    </w:p>
+    <w:p>
+      <w:pPr>
+        <w:spacing w:after="0" w:line="480" w:lineRule="auto"/>
+        <w:jc w:val="both"/>
+      </w:pPr>
+      <w:r>
+        <w:t xml:space="preserve">The learning success of participants was assessed by the same vocabulary task that was used in Experiment 1. </w:t>
+      </w:r>
+    </w:p>
+    <w:p>
+      <w:pPr>
+        <w:spacing w:line="480" w:lineRule="auto"/>
+        <w:jc w:val="center"/>
+        <w:rPr>
+          <w:b/>
+          <w:i/>
+        </w:rPr>
+      </w:pPr>
+      <w:r>
+        <w:rPr>
+          <w:b/>
+          <w:i/>
+        </w:rPr>
+        <w:t>Results</w:t>
+      </w:r>
+    </w:p>
+    <w:p>
+      <w:pPr>
+        <w:spacing w:line="480" w:lineRule="auto"/>
+        <w:rPr>
+          <w:i/>
+        </w:rPr>
+      </w:pPr>
+      <w:r>
+        <w:rPr>
+          <w:i/>
+        </w:rPr>
+        <w:t>Vocabulary test</w:t>
+      </w:r>
+    </w:p>
+    <w:p>
+      <w:pPr>
+        <w:spacing w:after="0" w:line="480" w:lineRule="auto"/>
+        <w:contextualSpacing/>
+        <w:jc w:val="both"/>
+      </w:pPr>
+      <w:r>
+        <w:t xml:space="preserve">The overall hit rate in the vocabulary test was </w:t>
+      </w:r>
+      <w:r>
+        <w:t>85.2%. T</w:t>
+      </w:r>
+      <w:r>
+        <w:t xml:space="preserve">here was no correlation of hit rates and </w:t>
+      </w:r>
+      <w:r>
+        <w:rPr>
+          <w:i/>
+        </w:rPr>
+        <w:t xml:space="preserve">Spelling </w:t>
+      </w:r>
+      <w:r>
+        <w:t>group</w:t>
+      </w:r>
+      <w:r>
+        <w:rPr>
+          <w:i/>
+        </w:rPr>
+        <w:t xml:space="preserve"> </w:t>
+      </w:r>
+      <w:r>
+        <w:t>(</w:t>
+      </w:r>
+      <w:r>
+        <w:t xml:space="preserve">+spelling: 86.6%, -spelling: 83.8%; </w:t>
+      </w:r>
+      <w:r>
+        <w:t>χ</w:t>
+      </w:r>
+      <w:r>
+        <w:rPr>
+          <w:vertAlign w:val="superscript"/>
+        </w:rPr>
+        <w:t>2</w:t>
+      </w:r>
+      <w:r>
+        <w:t xml:space="preserve"> = </w:t>
+      </w:r>
+      <w:r>
+        <w:t>1.76</w:t>
+      </w:r>
+      <w:r>
+        <w:t>; df = 1; p</w:t>
+      </w:r>
+      <w:r>
+        <w:rPr>
+          <w:vertAlign w:val="subscript"/>
+        </w:rPr>
+        <w:t>two-tailed</w:t>
+      </w:r>
+      <w:r>
+        <w:t xml:space="preserve">= </w:t>
+      </w:r>
+      <w:r>
+        <w:t>.18</w:t>
+      </w:r>
+      <w:r>
+        <w:t>).</w:t>
+      </w:r>
+    </w:p>
+    <w:p>
+      <w:pPr>
+        <w:spacing w:line="480" w:lineRule="auto"/>
+        <w:rPr>
+          <w:i/>
+        </w:rPr>
+      </w:pPr>
+    </w:p>
+    <w:p>
+      <w:pPr>
+        <w:spacing w:line="480" w:lineRule="auto"/>
+        <w:jc w:val="center"/>
+        <w:rPr>
+          <w:b/>
+          <w:i/>
+        </w:rPr>
+      </w:pPr>
+    </w:p>
+    <w:p>
+      <w:pPr>
+        <w:spacing w:after="0" w:line="480" w:lineRule="auto"/>
+        <w:jc w:val="both"/>
+      </w:pPr>
+    </w:p>
+    <w:p>
+      <w:pPr>
+        <w:spacing w:after="0" w:line="480" w:lineRule="auto"/>
+        <w:jc w:val="both"/>
+      </w:pPr>
+    </w:p>
+    <w:p>
+      <w:pPr>
+        <w:spacing w:line="480" w:lineRule="auto"/>
       </w:pPr>
     </w:p>
     <w:sectPr>
-      <w:footerReference w:type="default" r:id="rId8"/>
+      <w:footerReference w:type="default" r:id="rId9"/>
       <w:pgSz w:w="11906" w:h="16838"/>
       <w:pgMar w:top="1440" w:right="1440" w:bottom="1440" w:left="1440" w:header="720" w:footer="720" w:gutter="0"/>
       <w:cols w:space="720"/>
@@ -4117,7 +4225,7 @@
 </file>
 
 <file path=word/endnotes.xml><?xml version="1.0" encoding="utf-8"?>
-<w:endnotes xmlns:ve="http://schemas.openxmlformats.org/markup-compatibility/2006" xmlns:o="urn:schemas-microsoft-com:office:office" xmlns:r="http://schemas.openxmlformats.org/officeDocument/2006/relationships" xmlns:m="http://schemas.openxmlformats.org/officeDocument/2006/math" xmlns:v="urn:schemas-microsoft-com:vml" xmlns:wp="http://schemas.openxmlformats.org/drawingml/2006/wordprocessingDrawing" xmlns:w10="urn:schemas-microsoft-com:office:word" xmlns:w="http://schemas.openxmlformats.org/wordprocessingml/2006/main" xmlns:wne="http://schemas.microsoft.com/office/word/2006/wordml">
+<w:endnotes xmlns:wpc="http://schemas.microsoft.com/office/word/2010/wordprocessingCanvas" xmlns:mc="http://schemas.openxmlformats.org/markup-compatibility/2006" xmlns:o="urn:schemas-microsoft-com:office:office" xmlns:r="http://schemas.openxmlformats.org/officeDocument/2006/relationships" xmlns:m="http://schemas.openxmlformats.org/officeDocument/2006/math" xmlns:v="urn:schemas-microsoft-com:vml" xmlns:wp14="http://schemas.microsoft.com/office/word/2010/wordprocessingDrawing" xmlns:wp="http://schemas.openxmlformats.org/drawingml/2006/wordprocessingDrawing" xmlns:w10="urn:schemas-microsoft-com:office:word" xmlns:w="http://schemas.openxmlformats.org/wordprocessingml/2006/main" xmlns:w14="http://schemas.microsoft.com/office/word/2010/wordml" xmlns:wpg="http://schemas.microsoft.com/office/word/2010/wordprocessingGroup" xmlns:wpi="http://schemas.microsoft.com/office/word/2010/wordprocessingInk" xmlns:wne="http://schemas.microsoft.com/office/word/2006/wordml" xmlns:wps="http://schemas.microsoft.com/office/word/2010/wordprocessingShape" mc:Ignorable="w14 wp14">
   <w:endnote w:type="separator" w:id="-1">
     <w:p>
       <w:pPr>
@@ -4142,7 +4250,7 @@
 </file>
 
 <file path=word/footer1.xml><?xml version="1.0" encoding="utf-8"?>
-<w:ftr xmlns:ve="http://schemas.openxmlformats.org/markup-compatibility/2006" xmlns:o="urn:schemas-microsoft-com:office:office" xmlns:r="http://schemas.openxmlformats.org/officeDocument/2006/relationships" xmlns:m="http://schemas.openxmlformats.org/officeDocument/2006/math" xmlns:v="urn:schemas-microsoft-com:vml" xmlns:wp="http://schemas.openxmlformats.org/drawingml/2006/wordprocessingDrawing" xmlns:w10="urn:schemas-microsoft-com:office:word" xmlns:w="http://schemas.openxmlformats.org/wordprocessingml/2006/main" xmlns:wne="http://schemas.microsoft.com/office/word/2006/wordml">
+<w:ftr xmlns:wpc="http://schemas.microsoft.com/office/word/2010/wordprocessingCanvas" xmlns:mc="http://schemas.openxmlformats.org/markup-compatibility/2006" xmlns:o="urn:schemas-microsoft-com:office:office" xmlns:r="http://schemas.openxmlformats.org/officeDocument/2006/relationships" xmlns:m="http://schemas.openxmlformats.org/officeDocument/2006/math" xmlns:v="urn:schemas-microsoft-com:vml" xmlns:wp14="http://schemas.microsoft.com/office/word/2010/wordprocessingDrawing" xmlns:wp="http://schemas.openxmlformats.org/drawingml/2006/wordprocessingDrawing" xmlns:w10="urn:schemas-microsoft-com:office:word" xmlns:w="http://schemas.openxmlformats.org/wordprocessingml/2006/main" xmlns:w14="http://schemas.microsoft.com/office/word/2010/wordml" xmlns:wpg="http://schemas.microsoft.com/office/word/2010/wordprocessingGroup" xmlns:wpi="http://schemas.microsoft.com/office/word/2010/wordprocessingInk" xmlns:wne="http://schemas.microsoft.com/office/word/2006/wordml" xmlns:wps="http://schemas.microsoft.com/office/word/2010/wordprocessingShape" mc:Ignorable="w14 wp14">
   <w:sdt>
     <w:sdtPr>
       <w:id w:val="1721168327"/>
@@ -4159,30 +4267,43 @@
     <w:sdtContent>
       <w:p>
         <w:pPr>
-          <w:pStyle w:val="Voettekst"/>
+          <w:pStyle w:val="Footer"/>
           <w:jc w:val="right"/>
         </w:pPr>
-        <w:fldSimple w:instr=" PAGE   \* MERGEFORMAT ">
-          <w:r>
-            <w:rPr>
-              <w:noProof/>
-            </w:rPr>
-            <w:t>7</w:t>
-          </w:r>
-        </w:fldSimple>
+        <w:r>
+          <w:fldChar w:fldCharType="begin"/>
+        </w:r>
+        <w:r>
+          <w:instrText xml:space="preserve"> PAGE   \* MERGEFORMAT </w:instrText>
+        </w:r>
+        <w:r>
+          <w:fldChar w:fldCharType="separate"/>
+        </w:r>
+        <w:r>
+          <w:rPr>
+            <w:noProof/>
+          </w:rPr>
+          <w:t>8</w:t>
+        </w:r>
+        <w:r>
+          <w:rPr>
+            <w:noProof/>
+          </w:rPr>
+          <w:fldChar w:fldCharType="end"/>
+        </w:r>
       </w:p>
     </w:sdtContent>
   </w:sdt>
   <w:p>
     <w:pPr>
-      <w:pStyle w:val="Voettekst"/>
+      <w:pStyle w:val="Footer"/>
     </w:pPr>
   </w:p>
 </w:ftr>
 </file>
 
 <file path=word/footnotes.xml><?xml version="1.0" encoding="utf-8"?>
-<w:footnotes xmlns:ve="http://schemas.openxmlformats.org/markup-compatibility/2006" xmlns:o="urn:schemas-microsoft-com:office:office" xmlns:r="http://schemas.openxmlformats.org/officeDocument/2006/relationships" xmlns:m="http://schemas.openxmlformats.org/officeDocument/2006/math" xmlns:v="urn:schemas-microsoft-com:vml" xmlns:wp="http://schemas.openxmlformats.org/drawingml/2006/wordprocessingDrawing" xmlns:w10="urn:schemas-microsoft-com:office:word" xmlns:w="http://schemas.openxmlformats.org/wordprocessingml/2006/main" xmlns:wne="http://schemas.microsoft.com/office/word/2006/wordml">
+<w:footnotes xmlns:wpc="http://schemas.microsoft.com/office/word/2010/wordprocessingCanvas" xmlns:mc="http://schemas.openxmlformats.org/markup-compatibility/2006" xmlns:o="urn:schemas-microsoft-com:office:office" xmlns:r="http://schemas.openxmlformats.org/officeDocument/2006/relationships" xmlns:m="http://schemas.openxmlformats.org/officeDocument/2006/math" xmlns:v="urn:schemas-microsoft-com:vml" xmlns:wp14="http://schemas.microsoft.com/office/word/2010/wordprocessingDrawing" xmlns:wp="http://schemas.openxmlformats.org/drawingml/2006/wordprocessingDrawing" xmlns:w10="urn:schemas-microsoft-com:office:word" xmlns:w="http://schemas.openxmlformats.org/wordprocessingml/2006/main" xmlns:w14="http://schemas.microsoft.com/office/word/2010/wordml" xmlns:wpg="http://schemas.microsoft.com/office/word/2010/wordprocessingGroup" xmlns:wpi="http://schemas.microsoft.com/office/word/2010/wordprocessingInk" xmlns:wne="http://schemas.microsoft.com/office/word/2006/wordml" xmlns:wps="http://schemas.microsoft.com/office/word/2010/wordprocessingShape" mc:Ignorable="w14 wp14">
   <w:footnote w:type="separator" w:id="-1">
     <w:p>
       <w:pPr>
@@ -4207,7 +4328,7 @@
 </file>
 
 <file path=word/numbering.xml><?xml version="1.0" encoding="utf-8"?>
-<w:numbering xmlns:ve="http://schemas.openxmlformats.org/markup-compatibility/2006" xmlns:o="urn:schemas-microsoft-com:office:office" xmlns:r="http://schemas.openxmlformats.org/officeDocument/2006/relationships" xmlns:m="http://schemas.openxmlformats.org/officeDocument/2006/math" xmlns:v="urn:schemas-microsoft-com:vml" xmlns:wp="http://schemas.openxmlformats.org/drawingml/2006/wordprocessingDrawing" xmlns:w10="urn:schemas-microsoft-com:office:word" xmlns:w="http://schemas.openxmlformats.org/wordprocessingml/2006/main" xmlns:wne="http://schemas.microsoft.com/office/word/2006/wordml">
+<w:numbering xmlns:wpc="http://schemas.microsoft.com/office/word/2010/wordprocessingCanvas" xmlns:mc="http://schemas.openxmlformats.org/markup-compatibility/2006" xmlns:o="urn:schemas-microsoft-com:office:office" xmlns:r="http://schemas.openxmlformats.org/officeDocument/2006/relationships" xmlns:m="http://schemas.openxmlformats.org/officeDocument/2006/math" xmlns:v="urn:schemas-microsoft-com:vml" xmlns:wp14="http://schemas.microsoft.com/office/word/2010/wordprocessingDrawing" xmlns:wp="http://schemas.openxmlformats.org/drawingml/2006/wordprocessingDrawing" xmlns:w10="urn:schemas-microsoft-com:office:word" xmlns:w="http://schemas.openxmlformats.org/wordprocessingml/2006/main" xmlns:w14="http://schemas.microsoft.com/office/word/2010/wordml" xmlns:wpg="http://schemas.microsoft.com/office/word/2010/wordprocessingGroup" xmlns:wpi="http://schemas.microsoft.com/office/word/2010/wordprocessingInk" xmlns:wne="http://schemas.microsoft.com/office/word/2006/wordml" xmlns:wps="http://schemas.microsoft.com/office/word/2010/wordprocessingShape" mc:Ignorable="w14 wp14">
   <w:abstractNum w:abstractNumId="0">
     <w:nsid w:val="3B5D2B07"/>
     <w:multiLevelType w:val="hybridMultilevel"/>
@@ -4506,7 +4627,7 @@
 </file>
 
 <file path=word/styles.xml><?xml version="1.0" encoding="utf-8"?>
-<w:styles xmlns:r="http://schemas.openxmlformats.org/officeDocument/2006/relationships" xmlns:w="http://schemas.openxmlformats.org/wordprocessingml/2006/main">
+<w:styles xmlns:mc="http://schemas.openxmlformats.org/markup-compatibility/2006" xmlns:r="http://schemas.openxmlformats.org/officeDocument/2006/relationships" xmlns:w="http://schemas.openxmlformats.org/wordprocessingml/2006/main" xmlns:w14="http://schemas.microsoft.com/office/word/2010/wordml" mc:Ignorable="w14">
   <w:docDefaults>
     <w:rPrDefault>
       <w:rPr>
@@ -4661,16 +4782,16 @@
     <w:lsdException w:name="Bibliography" w:uiPriority="37"/>
     <w:lsdException w:name="TOC Heading" w:uiPriority="39" w:qFormat="1"/>
   </w:latentStyles>
-  <w:style w:type="paragraph" w:default="1" w:styleId="Standaard">
+  <w:style w:type="paragraph" w:default="1" w:styleId="Normal">
     <w:name w:val="Normal"/>
     <w:qFormat/>
     <w:rsid w:val="005442B4"/>
   </w:style>
-  <w:style w:type="paragraph" w:styleId="Kop1">
+  <w:style w:type="paragraph" w:styleId="Heading1">
     <w:name w:val="heading 1"/>
-    <w:basedOn w:val="Standaard"/>
-    <w:next w:val="Standaard"/>
-    <w:link w:val="Kop1Char"/>
+    <w:basedOn w:val="Normal"/>
+    <w:next w:val="Normal"/>
+    <w:link w:val="Heading1Char"/>
     <w:uiPriority w:val="9"/>
     <w:qFormat/>
     <w:rsid w:val="00556844"/>
@@ -4689,11 +4810,11 @@
       <w:szCs w:val="28"/>
     </w:rPr>
   </w:style>
-  <w:style w:type="paragraph" w:styleId="Kop2">
+  <w:style w:type="paragraph" w:styleId="Heading2">
     <w:name w:val="heading 2"/>
-    <w:basedOn w:val="Standaard"/>
-    <w:next w:val="Standaard"/>
-    <w:link w:val="Kop2Char"/>
+    <w:basedOn w:val="Normal"/>
+    <w:next w:val="Normal"/>
+    <w:link w:val="Heading2Char"/>
     <w:uiPriority w:val="9"/>
     <w:unhideWhenUsed/>
     <w:qFormat/>
@@ -4713,11 +4834,11 @@
       <w:szCs w:val="26"/>
     </w:rPr>
   </w:style>
-  <w:style w:type="paragraph" w:styleId="Kop3">
+  <w:style w:type="paragraph" w:styleId="Heading3">
     <w:name w:val="heading 3"/>
-    <w:basedOn w:val="Standaard"/>
-    <w:next w:val="Standaard"/>
-    <w:link w:val="Kop3Char"/>
+    <w:basedOn w:val="Normal"/>
+    <w:next w:val="Normal"/>
+    <w:link w:val="Heading3Char"/>
     <w:uiPriority w:val="9"/>
     <w:unhideWhenUsed/>
     <w:qFormat/>
@@ -4735,11 +4856,11 @@
       <w:color w:val="4F81BD" w:themeColor="accent1"/>
     </w:rPr>
   </w:style>
-  <w:style w:type="paragraph" w:styleId="Kop4">
+  <w:style w:type="paragraph" w:styleId="Heading4">
     <w:name w:val="heading 4"/>
-    <w:basedOn w:val="Standaard"/>
-    <w:next w:val="Standaard"/>
-    <w:link w:val="Kop4Char"/>
+    <w:basedOn w:val="Normal"/>
+    <w:next w:val="Normal"/>
+    <w:link w:val="Heading4Char"/>
     <w:uiPriority w:val="9"/>
     <w:unhideWhenUsed/>
     <w:qFormat/>
@@ -4759,11 +4880,11 @@
       <w:color w:val="4F81BD" w:themeColor="accent1"/>
     </w:rPr>
   </w:style>
-  <w:style w:type="paragraph" w:styleId="Kop5">
+  <w:style w:type="paragraph" w:styleId="Heading5">
     <w:name w:val="heading 5"/>
-    <w:basedOn w:val="Standaard"/>
-    <w:next w:val="Standaard"/>
-    <w:link w:val="Kop5Char"/>
+    <w:basedOn w:val="Normal"/>
+    <w:next w:val="Normal"/>
+    <w:link w:val="Heading5Char"/>
     <w:uiPriority w:val="9"/>
     <w:unhideWhenUsed/>
     <w:qFormat/>
@@ -4779,18 +4900,17 @@
       <w:i/>
     </w:rPr>
   </w:style>
-  <w:style w:type="character" w:default="1" w:styleId="Standaardalinea-lettertype">
+  <w:style w:type="character" w:default="1" w:styleId="DefaultParagraphFont">
     <w:name w:val="Default Paragraph Font"/>
     <w:uiPriority w:val="1"/>
     <w:semiHidden/>
     <w:unhideWhenUsed/>
   </w:style>
-  <w:style w:type="table" w:default="1" w:styleId="Standaardtabel">
+  <w:style w:type="table" w:default="1" w:styleId="TableNormal">
     <w:name w:val="Normal Table"/>
     <w:uiPriority w:val="99"/>
     <w:semiHidden/>
     <w:unhideWhenUsed/>
-    <w:qFormat/>
     <w:tblPr>
       <w:tblInd w:w="0" w:type="dxa"/>
       <w:tblCellMar>
@@ -4801,15 +4921,15 @@
       </w:tblCellMar>
     </w:tblPr>
   </w:style>
-  <w:style w:type="numbering" w:default="1" w:styleId="Geenlijst">
+  <w:style w:type="numbering" w:default="1" w:styleId="NoList">
     <w:name w:val="No List"/>
     <w:uiPriority w:val="99"/>
     <w:semiHidden/>
     <w:unhideWhenUsed/>
   </w:style>
-  <w:style w:type="paragraph" w:styleId="Lijstalinea">
+  <w:style w:type="paragraph" w:styleId="ListParagraph">
     <w:name w:val="List Paragraph"/>
-    <w:basedOn w:val="Standaard"/>
+    <w:basedOn w:val="Normal"/>
     <w:uiPriority w:val="34"/>
     <w:qFormat/>
     <w:rsid w:val="00BC03CF"/>
@@ -4820,7 +4940,7 @@
   </w:style>
   <w:style w:type="character" w:styleId="Hyperlink">
     <w:name w:val="Hyperlink"/>
-    <w:basedOn w:val="Standaardalinea-lettertype"/>
+    <w:basedOn w:val="DefaultParagraphFont"/>
     <w:uiPriority w:val="99"/>
     <w:unhideWhenUsed/>
     <w:rsid w:val="00A175C4"/>
@@ -4829,10 +4949,10 @@
       <w:u w:val="single"/>
     </w:rPr>
   </w:style>
-  <w:style w:type="character" w:customStyle="1" w:styleId="Kop1Char">
-    <w:name w:val="Kop 1 Char"/>
-    <w:basedOn w:val="Standaardalinea-lettertype"/>
-    <w:link w:val="Kop1"/>
+  <w:style w:type="character" w:customStyle="1" w:styleId="Heading1Char">
+    <w:name w:val="Heading 1 Char"/>
+    <w:basedOn w:val="DefaultParagraphFont"/>
+    <w:link w:val="Heading1"/>
     <w:uiPriority w:val="9"/>
     <w:rsid w:val="00556844"/>
     <w:rPr>
@@ -4844,10 +4964,10 @@
       <w:szCs w:val="28"/>
     </w:rPr>
   </w:style>
-  <w:style w:type="character" w:customStyle="1" w:styleId="Kop2Char">
-    <w:name w:val="Kop 2 Char"/>
-    <w:basedOn w:val="Standaardalinea-lettertype"/>
-    <w:link w:val="Kop2"/>
+  <w:style w:type="character" w:customStyle="1" w:styleId="Heading2Char">
+    <w:name w:val="Heading 2 Char"/>
+    <w:basedOn w:val="DefaultParagraphFont"/>
+    <w:link w:val="Heading2"/>
     <w:uiPriority w:val="9"/>
     <w:rsid w:val="00556844"/>
     <w:rPr>
@@ -4859,10 +4979,10 @@
       <w:szCs w:val="26"/>
     </w:rPr>
   </w:style>
-  <w:style w:type="paragraph" w:styleId="Ballontekst">
+  <w:style w:type="paragraph" w:styleId="BalloonText">
     <w:name w:val="Balloon Text"/>
-    <w:basedOn w:val="Standaard"/>
-    <w:link w:val="BallontekstChar"/>
+    <w:basedOn w:val="Normal"/>
+    <w:link w:val="BalloonTextChar"/>
     <w:uiPriority w:val="99"/>
     <w:semiHidden/>
     <w:unhideWhenUsed/>
@@ -4876,10 +4996,10 @@
       <w:szCs w:val="16"/>
     </w:rPr>
   </w:style>
-  <w:style w:type="character" w:customStyle="1" w:styleId="BallontekstChar">
-    <w:name w:val="Ballontekst Char"/>
-    <w:basedOn w:val="Standaardalinea-lettertype"/>
-    <w:link w:val="Ballontekst"/>
+  <w:style w:type="character" w:customStyle="1" w:styleId="BalloonTextChar">
+    <w:name w:val="Balloon Text Char"/>
+    <w:basedOn w:val="DefaultParagraphFont"/>
+    <w:link w:val="BalloonText"/>
     <w:uiPriority w:val="99"/>
     <w:semiHidden/>
     <w:rsid w:val="00391177"/>
@@ -4889,10 +5009,10 @@
       <w:szCs w:val="16"/>
     </w:rPr>
   </w:style>
-  <w:style w:type="paragraph" w:styleId="Koptekst">
+  <w:style w:type="paragraph" w:styleId="Header">
     <w:name w:val="header"/>
-    <w:basedOn w:val="Standaard"/>
-    <w:link w:val="KoptekstChar"/>
+    <w:basedOn w:val="Normal"/>
+    <w:link w:val="HeaderChar"/>
     <w:uiPriority w:val="99"/>
     <w:unhideWhenUsed/>
     <w:rsid w:val="00F53449"/>
@@ -4904,17 +5024,17 @@
       <w:spacing w:after="0" w:line="240" w:lineRule="auto"/>
     </w:pPr>
   </w:style>
-  <w:style w:type="character" w:customStyle="1" w:styleId="KoptekstChar">
-    <w:name w:val="Koptekst Char"/>
-    <w:basedOn w:val="Standaardalinea-lettertype"/>
-    <w:link w:val="Koptekst"/>
+  <w:style w:type="character" w:customStyle="1" w:styleId="HeaderChar">
+    <w:name w:val="Header Char"/>
+    <w:basedOn w:val="DefaultParagraphFont"/>
+    <w:link w:val="Header"/>
     <w:uiPriority w:val="99"/>
     <w:rsid w:val="00F53449"/>
   </w:style>
-  <w:style w:type="paragraph" w:styleId="Voettekst">
+  <w:style w:type="paragraph" w:styleId="Footer">
     <w:name w:val="footer"/>
-    <w:basedOn w:val="Standaard"/>
-    <w:link w:val="VoettekstChar"/>
+    <w:basedOn w:val="Normal"/>
+    <w:link w:val="FooterChar"/>
     <w:uiPriority w:val="99"/>
     <w:unhideWhenUsed/>
     <w:rsid w:val="00F53449"/>
@@ -4926,17 +5046,17 @@
       <w:spacing w:after="0" w:line="240" w:lineRule="auto"/>
     </w:pPr>
   </w:style>
-  <w:style w:type="character" w:customStyle="1" w:styleId="VoettekstChar">
-    <w:name w:val="Voettekst Char"/>
-    <w:basedOn w:val="Standaardalinea-lettertype"/>
-    <w:link w:val="Voettekst"/>
+  <w:style w:type="character" w:customStyle="1" w:styleId="FooterChar">
+    <w:name w:val="Footer Char"/>
+    <w:basedOn w:val="DefaultParagraphFont"/>
+    <w:link w:val="Footer"/>
     <w:uiPriority w:val="99"/>
     <w:rsid w:val="00F53449"/>
   </w:style>
-  <w:style w:type="character" w:customStyle="1" w:styleId="Kop3Char">
-    <w:name w:val="Kop 3 Char"/>
-    <w:basedOn w:val="Standaardalinea-lettertype"/>
-    <w:link w:val="Kop3"/>
+  <w:style w:type="character" w:customStyle="1" w:styleId="Heading3Char">
+    <w:name w:val="Heading 3 Char"/>
+    <w:basedOn w:val="DefaultParagraphFont"/>
+    <w:link w:val="Heading3"/>
     <w:uiPriority w:val="9"/>
     <w:rsid w:val="008952FF"/>
     <w:rPr>
@@ -4946,10 +5066,10 @@
       <w:color w:val="4F81BD" w:themeColor="accent1"/>
     </w:rPr>
   </w:style>
-  <w:style w:type="character" w:customStyle="1" w:styleId="Kop5Char">
-    <w:name w:val="Kop 5 Char"/>
-    <w:basedOn w:val="Standaardalinea-lettertype"/>
-    <w:link w:val="Kop5"/>
+  <w:style w:type="character" w:customStyle="1" w:styleId="Heading5Char">
+    <w:name w:val="Heading 5 Char"/>
+    <w:basedOn w:val="DefaultParagraphFont"/>
+    <w:link w:val="Heading5"/>
     <w:uiPriority w:val="9"/>
     <w:rsid w:val="008952FF"/>
     <w:rPr>
@@ -4957,10 +5077,10 @@
       <w:i/>
     </w:rPr>
   </w:style>
-  <w:style w:type="paragraph" w:styleId="Bijschrift">
+  <w:style w:type="paragraph" w:styleId="Caption">
     <w:name w:val="caption"/>
-    <w:basedOn w:val="Standaard"/>
-    <w:next w:val="Standaard"/>
+    <w:basedOn w:val="Normal"/>
+    <w:next w:val="Normal"/>
     <w:uiPriority w:val="35"/>
     <w:unhideWhenUsed/>
     <w:qFormat/>
@@ -4978,10 +5098,10 @@
       <w:szCs w:val="18"/>
     </w:rPr>
   </w:style>
-  <w:style w:type="character" w:customStyle="1" w:styleId="Kop4Char">
-    <w:name w:val="Kop 4 Char"/>
-    <w:basedOn w:val="Standaardalinea-lettertype"/>
-    <w:link w:val="Kop4"/>
+  <w:style w:type="character" w:customStyle="1" w:styleId="Heading4Char">
+    <w:name w:val="Heading 4 Char"/>
+    <w:basedOn w:val="DefaultParagraphFont"/>
+    <w:link w:val="Heading4"/>
     <w:uiPriority w:val="9"/>
     <w:rsid w:val="00C72D46"/>
     <w:rPr>
@@ -4993,9 +5113,9 @@
       <w:color w:val="4F81BD" w:themeColor="accent1"/>
     </w:rPr>
   </w:style>
-  <w:style w:type="table" w:styleId="Tabelraster">
+  <w:style w:type="table" w:styleId="TableGrid">
     <w:name w:val="Table Grid"/>
-    <w:basedOn w:val="Standaardtabel"/>
+    <w:basedOn w:val="TableNormal"/>
     <w:uiPriority w:val="59"/>
     <w:rsid w:val="00C72D46"/>
     <w:pPr>
@@ -5005,7 +5125,6 @@
       <w:rFonts w:eastAsiaTheme="minorEastAsia"/>
     </w:rPr>
     <w:tblPr>
-      <w:tblInd w:w="0" w:type="dxa"/>
       <w:tblBorders>
         <w:top w:val="single" w:sz="4" w:space="0" w:color="auto"/>
         <w:left w:val="single" w:sz="4" w:space="0" w:color="auto"/>
@@ -5014,12 +5133,6 @@
         <w:insideH w:val="single" w:sz="4" w:space="0" w:color="auto"/>
         <w:insideV w:val="single" w:sz="4" w:space="0" w:color="auto"/>
       </w:tblBorders>
-      <w:tblCellMar>
-        <w:top w:w="0" w:type="dxa"/>
-        <w:left w:w="108" w:type="dxa"/>
-        <w:bottom w:w="0" w:type="dxa"/>
-        <w:right w:w="108" w:type="dxa"/>
-      </w:tblCellMar>
     </w:tblPr>
   </w:style>
 </w:styles>
@@ -5826,7 +5939,7 @@
 </file>
 
 <file path=customXml/itemProps1.xml><?xml version="1.0" encoding="utf-8"?>
-<ds:datastoreItem xmlns:ds="http://schemas.openxmlformats.org/officeDocument/2006/customXml" ds:itemID="{ED87AE1F-58A1-4937-B9B1-12EA18B017F7}">
+<ds:datastoreItem xmlns:ds="http://schemas.openxmlformats.org/officeDocument/2006/customXml" ds:itemID="{17A7ABAA-EB44-43E1-BA27-D18D11B0D9C9}">
   <ds:schemaRefs>
     <ds:schemaRef ds:uri="http://schemas.openxmlformats.org/officeDocument/2006/bibliography"/>
   </ds:schemaRefs>

</xml_diff>

<commit_message>
Latest update (sent to Louis, 15-10-2015)
</commit_message>
<xml_diff>
--- a/writing/Methods12-10-2015.docx
+++ b/writing/Methods12-10-2015.docx
@@ -1,10 +1,10 @@
 
 <file path=word/document.xml><?xml version="1.0" encoding="utf-8"?>
-<w:document xmlns:wpc="http://schemas.microsoft.com/office/word/2010/wordprocessingCanvas" xmlns:mc="http://schemas.openxmlformats.org/markup-compatibility/2006" xmlns:o="urn:schemas-microsoft-com:office:office" xmlns:r="http://schemas.openxmlformats.org/officeDocument/2006/relationships" xmlns:m="http://schemas.openxmlformats.org/officeDocument/2006/math" xmlns:v="urn:schemas-microsoft-com:vml" xmlns:wp14="http://schemas.microsoft.com/office/word/2010/wordprocessingDrawing" xmlns:wp="http://schemas.openxmlformats.org/drawingml/2006/wordprocessingDrawing" xmlns:w10="urn:schemas-microsoft-com:office:word" xmlns:w="http://schemas.openxmlformats.org/wordprocessingml/2006/main" xmlns:w14="http://schemas.microsoft.com/office/word/2010/wordml" xmlns:wpg="http://schemas.microsoft.com/office/word/2010/wordprocessingGroup" xmlns:wpi="http://schemas.microsoft.com/office/word/2010/wordprocessingInk" xmlns:wne="http://schemas.microsoft.com/office/word/2006/wordml" xmlns:wps="http://schemas.microsoft.com/office/word/2010/wordprocessingShape" mc:Ignorable="w14 wp14">
+<w:document xmlns:ve="http://schemas.openxmlformats.org/markup-compatibility/2006" xmlns:o="urn:schemas-microsoft-com:office:office" xmlns:r="http://schemas.openxmlformats.org/officeDocument/2006/relationships" xmlns:m="http://schemas.openxmlformats.org/officeDocument/2006/math" xmlns:v="urn:schemas-microsoft-com:vml" xmlns:wp="http://schemas.openxmlformats.org/drawingml/2006/wordprocessingDrawing" xmlns:w10="urn:schemas-microsoft-com:office:word" xmlns:w="http://schemas.openxmlformats.org/wordprocessingml/2006/main" xmlns:wne="http://schemas.microsoft.com/office/word/2006/wordml">
   <w:body>
     <w:p>
       <w:pPr>
-        <w:pStyle w:val="Heading3"/>
+        <w:pStyle w:val="berschrift3"/>
         <w:spacing w:line="480" w:lineRule="auto"/>
         <w:jc w:val="both"/>
         <w:rPr>
@@ -37,7 +37,7 @@
     </w:p>
     <w:p>
       <w:pPr>
-        <w:pStyle w:val="Heading5"/>
+        <w:pStyle w:val="berschrift5"/>
         <w:spacing w:line="480" w:lineRule="auto"/>
       </w:pPr>
       <w:r>
@@ -46,7 +46,7 @@
     </w:p>
     <w:p>
       <w:pPr>
-        <w:pStyle w:val="Heading5"/>
+        <w:pStyle w:val="berschrift5"/>
         <w:spacing w:line="480" w:lineRule="auto"/>
         <w:rPr>
           <w:rFonts w:asciiTheme="minorHAnsi" w:eastAsiaTheme="minorHAnsi" w:hAnsiTheme="minorHAnsi" w:cstheme="minorBidi"/>
@@ -307,7 +307,7 @@
     </w:p>
     <w:p>
       <w:pPr>
-        <w:pStyle w:val="Heading5"/>
+        <w:pStyle w:val="berschrift5"/>
         <w:spacing w:line="480" w:lineRule="auto"/>
       </w:pPr>
       <w:r>
@@ -383,16 +383,10 @@
         <w:t>se</w:t>
       </w:r>
       <w:r>
-        <w:t xml:space="preserve"> 24 schwa words (e.g., </w:t>
-      </w:r>
-      <w:r>
-        <w:rPr>
-          <w:i/>
-        </w:rPr>
-        <w:t>la pelouse</w:t>
-      </w:r>
-      <w:r>
-        <w:t xml:space="preserve">) </w:t>
+        <w:t xml:space="preserve"> 24 schwa words</w:t>
+      </w:r>
+      <w:r>
+        <w:t xml:space="preserve"> </w:t>
       </w:r>
       <w:r>
         <w:t xml:space="preserve">served as target stimuli in the </w:t>
@@ -539,17 +533,23 @@
         <w:t>, who did not participate in the experiment,</w:t>
       </w:r>
       <w:r>
-        <w:t xml:space="preserve"> with 200 French words. In this pretest, participants were visually presented with each of the 200 words, and they had to indicate whether they knew the word, or not. </w:t>
+        <w:t xml:space="preserve"> with 200 French words</w:t>
+      </w:r>
+      <w:r>
+        <w:t xml:space="preserve"> (80 monsyllabic, and 120 bisyllabic)</w:t>
+      </w:r>
+      <w:r>
+        <w:t xml:space="preserve">. In this pretest, participants were visually presented with each of the 200 words, and they had to indicate whether they knew the word, or </w:t>
+      </w:r>
+      <w:r>
+        <w:lastRenderedPageBreak/>
+        <w:t xml:space="preserve">not. </w:t>
       </w:r>
       <w:r>
         <w:t>The 24 target word types</w:t>
       </w:r>
       <w:r>
-        <w:t xml:space="preserve"> in our </w:t>
-      </w:r>
-      <w:r>
-        <w:lastRenderedPageBreak/>
-        <w:t>experiment were th</w:t>
+        <w:t xml:space="preserve"> in our experiment were th</w:t>
       </w:r>
       <w:r>
         <w:t>ose</w:t>
@@ -609,7 +609,7 @@
         <w:t xml:space="preserve"> </w:t>
       </w:r>
       <w:r>
-        <w:t>Average lemma frequency of the 24 selected target word</w:t>
+        <w:t>Average lemma frequency of the 24 target word</w:t>
       </w:r>
       <w:r>
         <w:t xml:space="preserve"> types</w:t>
@@ -657,7 +657,7 @@
         <w:t xml:space="preserve"> database. </w:t>
       </w:r>
       <w:r>
-        <w:t xml:space="preserve">Compared to the target word types, the 72 selected filler words were </w:t>
+        <w:t xml:space="preserve">Compared to the target word types, the 72 filler words were </w:t>
       </w:r>
       <w:r>
         <w:t>high</w:t>
@@ -782,111 +782,56 @@
           <w:rFonts w:ascii="Calibri" w:hAnsi="Calibri" w:cs="Arial"/>
           <w:spacing w:val="-2"/>
         </w:rPr>
-        <w:t xml:space="preserve"> noun in French with the same gender as the corresponding target word type, the syllable had the same CV-structure as the second syllable of the corresponding target </w:t>
+        <w:t xml:space="preserve"> noun in French with the same gender as the corresponding target word </w:t>
       </w:r>
       <w:r>
         <w:rPr>
           <w:rFonts w:ascii="Calibri" w:hAnsi="Calibri" w:cs="Arial"/>
           <w:spacing w:val="-2"/>
         </w:rPr>
-        <w:t>variant</w:t>
+        <w:t>type, it was a CVC-syllable</w:t>
       </w:r>
       <w:r>
         <w:rPr>
           <w:rFonts w:ascii="Calibri" w:hAnsi="Calibri" w:cs="Arial"/>
           <w:spacing w:val="-2"/>
         </w:rPr>
-        <w:t xml:space="preserve"> (e.g., word: </w:t>
+        <w:t>,</w:t>
       </w:r>
       <w:r>
         <w:rPr>
           <w:rFonts w:ascii="Calibri" w:hAnsi="Calibri" w:cs="Arial"/>
-          <w:i/>
-          <w:spacing w:val="-2"/>
-        </w:rPr>
-        <w:t>la pe-</w:t>
+          <w:spacing w:val="-2"/>
+        </w:rPr>
+        <w:t xml:space="preserve"> and</w:t>
       </w:r>
       <w:r>
         <w:rPr>
           <w:rFonts w:ascii="Calibri" w:hAnsi="Calibri" w:cs="Arial"/>
-          <w:i/>
-          <w:spacing w:val="-2"/>
-          <w:u w:val="single"/>
-        </w:rPr>
-        <w:t>louse</w:t>
+          <w:spacing w:val="-2"/>
+        </w:rPr>
+        <w:t xml:space="preserve"> the syllable did not occur as the second syllable of any </w:t>
       </w:r>
       <w:r>
         <w:rPr>
           <w:rFonts w:ascii="Calibri" w:hAnsi="Calibri" w:cs="Arial"/>
           <w:spacing w:val="-2"/>
         </w:rPr>
-        <w:t xml:space="preserve">, </w:t>
+        <w:t>other target varian</w:t>
       </w:r>
       <w:r>
         <w:rPr>
           <w:rFonts w:ascii="Calibri" w:hAnsi="Calibri" w:cs="Arial"/>
           <w:spacing w:val="-2"/>
         </w:rPr>
-        <w:t>pseudo</w:t>
+        <w:t>t</w:t>
       </w:r>
       <w:r>
         <w:rPr>
           <w:rFonts w:ascii="Calibri" w:hAnsi="Calibri" w:cs="Arial"/>
           <w:spacing w:val="-2"/>
         </w:rPr>
-        <w:t xml:space="preserve">word: </w:t>
-      </w:r>
-      <w:r>
-        <w:rPr>
-          <w:rFonts w:ascii="Calibri" w:hAnsi="Calibri" w:cs="Arial"/>
-          <w:i/>
-          <w:spacing w:val="-2"/>
-        </w:rPr>
-        <w:t>la *pe-</w:t>
-      </w:r>
-      <w:r>
-        <w:rPr>
-          <w:rFonts w:ascii="Calibri" w:hAnsi="Calibri" w:cs="Arial"/>
-          <w:i/>
-          <w:spacing w:val="-2"/>
-          <w:u w:val="single"/>
-        </w:rPr>
-        <w:t>ssade</w:t>
-      </w:r>
-      <w:r>
-        <w:rPr>
-          <w:rFonts w:ascii="Calibri" w:hAnsi="Calibri" w:cs="Arial"/>
-          <w:spacing w:val="-2"/>
-        </w:rPr>
-        <w:t>)</w:t>
-      </w:r>
-      <w:r>
-        <w:rPr>
-          <w:rFonts w:ascii="Calibri" w:hAnsi="Calibri" w:cs="Arial"/>
-          <w:spacing w:val="-2"/>
-        </w:rPr>
-        <w:t>,</w:t>
-      </w:r>
-      <w:r>
-        <w:rPr>
-          <w:rFonts w:ascii="Calibri" w:hAnsi="Calibri" w:cs="Arial"/>
-          <w:spacing w:val="-2"/>
-        </w:rPr>
-        <w:t xml:space="preserve"> and</w:t>
-      </w:r>
-      <w:r>
-        <w:rPr>
-          <w:rFonts w:ascii="Calibri" w:hAnsi="Calibri" w:cs="Arial"/>
-          <w:spacing w:val="-2"/>
-        </w:rPr>
-        <w:t xml:space="preserve"> the syllable did not occur as the second syllable of any </w:t>
-      </w:r>
-      <w:r>
-        <w:rPr>
-          <w:rFonts w:ascii="Calibri" w:hAnsi="Calibri" w:cs="Arial"/>
-          <w:spacing w:val="-2"/>
-        </w:rPr>
-        <w:t>other target varian in the experiment</w:t>
+        <w:t xml:space="preserve"> in the experiment</w:t>
       </w:r>
       <w:r>
         <w:rPr>
@@ -957,19 +902,19 @@
         <w:ind w:firstLine="284"/>
         <w:jc w:val="both"/>
         <w:rPr>
-          <w:rFonts w:ascii="Times New Roman" w:hAnsi="Times New Roman" w:cs="Times New Roman"/>
-        </w:rPr>
-      </w:pPr>
-      <w:r>
-        <w:rPr>
-          <w:rFonts w:ascii="Times New Roman" w:hAnsi="Times New Roman" w:cs="Times New Roman"/>
+          <w:rFonts w:cs="Times New Roman"/>
+        </w:rPr>
+      </w:pPr>
+      <w:r>
+        <w:rPr>
+          <w:rFonts w:cs="Times New Roman"/>
           <w:spacing w:val="-2"/>
         </w:rPr>
         <w:t xml:space="preserve">A female native speaker of French recorded all stimuli preceded by the definite article </w:t>
       </w:r>
       <w:r>
         <w:rPr>
-          <w:rFonts w:ascii="Times New Roman" w:hAnsi="Times New Roman" w:cs="Times New Roman"/>
+          <w:rFonts w:cs="Times New Roman"/>
           <w:i/>
           <w:spacing w:val="-2"/>
         </w:rPr>
@@ -977,14 +922,14 @@
       </w:r>
       <w:r>
         <w:rPr>
-          <w:rFonts w:ascii="Times New Roman" w:hAnsi="Times New Roman" w:cs="Times New Roman"/>
+          <w:rFonts w:cs="Times New Roman"/>
           <w:spacing w:val="-2"/>
         </w:rPr>
         <w:t>or</w:t>
       </w:r>
       <w:r>
         <w:rPr>
-          <w:rFonts w:ascii="Times New Roman" w:hAnsi="Times New Roman" w:cs="Times New Roman"/>
+          <w:rFonts w:cs="Times New Roman"/>
           <w:i/>
           <w:spacing w:val="-2"/>
         </w:rPr>
@@ -992,14 +937,14 @@
       </w:r>
       <w:r>
         <w:rPr>
-          <w:rFonts w:ascii="Times New Roman" w:hAnsi="Times New Roman" w:cs="Times New Roman"/>
+          <w:rFonts w:cs="Times New Roman"/>
           <w:spacing w:val="-2"/>
         </w:rPr>
         <w:t xml:space="preserve"> in a sound attenuated booth </w:t>
       </w:r>
       <w:r>
         <w:rPr>
-          <w:rFonts w:ascii="Times New Roman" w:hAnsi="Times New Roman" w:cs="Times New Roman"/>
+          <w:rFonts w:cs="Times New Roman"/>
         </w:rPr>
         <w:t>at a 44.1 kHz</w:t>
       </w:r>
@@ -1008,102 +953,102 @@
       </w:r>
       <w:r>
         <w:rPr>
-          <w:rFonts w:ascii="Times New Roman" w:hAnsi="Times New Roman" w:cs="Times New Roman"/>
+          <w:rFonts w:cs="Times New Roman"/>
         </w:rPr>
         <w:t>sampling rate and 16-bit resolution on a mono channel</w:t>
       </w:r>
       <w:r>
         <w:rPr>
-          <w:rFonts w:ascii="Times New Roman" w:hAnsi="Times New Roman" w:cs="Times New Roman"/>
+          <w:rFonts w:cs="Times New Roman"/>
           <w:spacing w:val="-2"/>
         </w:rPr>
         <w:t>. For each of the target word types and the corresponding pseudoword types,</w:t>
       </w:r>
       <w:r>
         <w:rPr>
-          <w:rFonts w:ascii="Times New Roman" w:hAnsi="Times New Roman" w:cs="Times New Roman"/>
-        </w:rPr>
-        <w:t xml:space="preserve"> she produced both reduced and full </w:t>
-      </w:r>
-      <w:r>
-        <w:rPr>
-          <w:rFonts w:ascii="Times New Roman" w:hAnsi="Times New Roman" w:cs="Times New Roman"/>
+          <w:rFonts w:cs="Times New Roman"/>
+        </w:rPr>
+        <w:t xml:space="preserve"> she produced both reduced and full variants. The reduced</w:t>
+      </w:r>
+      <w:r>
+        <w:rPr>
+          <w:rFonts w:cs="Times New Roman"/>
+        </w:rPr>
+        <w:t xml:space="preserve"> </w:t>
+      </w:r>
+      <w:r>
+        <w:rPr>
+          <w:rFonts w:cs="Times New Roman"/>
+        </w:rPr>
+        <w:t xml:space="preserve">variants of the target word types were recorded twice: one recording </w:t>
+      </w:r>
+      <w:r>
+        <w:rPr>
+          <w:rFonts w:cs="Times New Roman"/>
         </w:rPr>
         <w:lastRenderedPageBreak/>
-        <w:t>variants. The reduced</w:t>
-      </w:r>
-      <w:r>
-        <w:rPr>
-          <w:rFonts w:ascii="Times New Roman" w:hAnsi="Times New Roman" w:cs="Times New Roman"/>
-        </w:rPr>
-        <w:t xml:space="preserve"> </w:t>
-      </w:r>
-      <w:r>
-        <w:rPr>
-          <w:rFonts w:ascii="Times New Roman" w:hAnsi="Times New Roman" w:cs="Times New Roman"/>
-        </w:rPr>
-        <w:t>variants of the target word types were recorded twice: one recording was used in the training phase, and the other recording in the lexical decision task. Average du</w:t>
-      </w:r>
-      <w:r>
-        <w:rPr>
-          <w:rFonts w:ascii="Times New Roman" w:hAnsi="Times New Roman" w:cs="Times New Roman"/>
+        <w:t>was used in the training phase, and the other recording in the lexical decision task. Average du</w:t>
+      </w:r>
+      <w:r>
+        <w:rPr>
+          <w:rFonts w:cs="Times New Roman"/>
         </w:rPr>
         <w:softHyphen/>
         <w:t xml:space="preserve">rations of the reduced </w:t>
       </w:r>
       <w:r>
         <w:rPr>
-          <w:rFonts w:ascii="Times New Roman" w:hAnsi="Times New Roman" w:cs="Times New Roman"/>
+          <w:rFonts w:cs="Times New Roman"/>
         </w:rPr>
         <w:t xml:space="preserve">target </w:t>
       </w:r>
       <w:r>
         <w:rPr>
-          <w:rFonts w:ascii="Times New Roman" w:hAnsi="Times New Roman" w:cs="Times New Roman"/>
+          <w:rFonts w:cs="Times New Roman"/>
         </w:rPr>
         <w:t xml:space="preserve">variants including the articles were 812ms (range: 556 - 973) and 825ms (range: 562 - 998) in the training and lexical decision task, respectively. Average duration of the full </w:t>
       </w:r>
       <w:r>
         <w:rPr>
-          <w:rFonts w:ascii="Times New Roman" w:hAnsi="Times New Roman" w:cs="Times New Roman"/>
+          <w:rFonts w:cs="Times New Roman"/>
         </w:rPr>
         <w:t xml:space="preserve">target </w:t>
       </w:r>
       <w:r>
         <w:rPr>
-          <w:rFonts w:ascii="Times New Roman" w:hAnsi="Times New Roman" w:cs="Times New Roman"/>
+          <w:rFonts w:cs="Times New Roman"/>
         </w:rPr>
         <w:t>vari</w:t>
       </w:r>
       <w:r>
         <w:rPr>
-          <w:rFonts w:ascii="Times New Roman" w:hAnsi="Times New Roman" w:cs="Times New Roman"/>
+          <w:rFonts w:cs="Times New Roman"/>
         </w:rPr>
         <w:softHyphen/>
         <w:t>ants was 858ms (range: 553 - 1026)</w:t>
       </w:r>
       <w:r>
         <w:rPr>
-          <w:rFonts w:ascii="Times New Roman" w:hAnsi="Times New Roman" w:cs="Times New Roman"/>
+          <w:rFonts w:cs="Times New Roman"/>
         </w:rPr>
         <w:t xml:space="preserve"> (</w:t>
       </w:r>
       <w:r>
         <w:rPr>
-          <w:rFonts w:ascii="Times New Roman" w:hAnsi="Times New Roman" w:cs="Times New Roman"/>
+          <w:rFonts w:cs="Times New Roman"/>
           <w:i/>
         </w:rPr>
         <w:t>note: Add information about schwa duration?</w:t>
       </w:r>
       <w:r>
         <w:rPr>
-          <w:rFonts w:ascii="Times New Roman" w:hAnsi="Times New Roman" w:cs="Times New Roman"/>
+          <w:rFonts w:cs="Times New Roman"/>
         </w:rPr>
         <w:t>)</w:t>
       </w:r>
       <w:r>
         <w:rPr>
-          <w:rFonts w:ascii="Times New Roman" w:hAnsi="Times New Roman" w:cs="Times New Roman"/>
+          <w:rFonts w:cs="Times New Roman"/>
         </w:rPr>
         <w:t>.</w:t>
       </w:r>
@@ -1125,9 +1070,15 @@
       </w:pPr>
       <w:r>
         <w:rPr>
+          <w:rFonts w:cs="Arial"/>
+        </w:rPr>
+        <w:t>We</w:t>
+      </w:r>
+      <w:r>
+        <w:rPr>
           <w:rFonts w:ascii="Calibri" w:hAnsi="Calibri" w:cs="Arial"/>
         </w:rPr>
-        <w:t>We created fo</w:t>
+        <w:t xml:space="preserve"> created fo</w:t>
       </w:r>
       <w:r>
         <w:rPr>
@@ -1456,6 +1407,13 @@
           <w:rFonts w:cs="Arial"/>
           <w:spacing w:val="-2"/>
         </w:rPr>
+        <w:t xml:space="preserve">a </w:t>
+      </w:r>
+      <w:r>
+        <w:rPr>
+          <w:rFonts w:cs="Arial"/>
+          <w:spacing w:val="-2"/>
+        </w:rPr>
         <w:t>full variant</w:t>
       </w:r>
       <w:r>
@@ -1478,6 +1436,13 @@
           <w:spacing w:val="-2"/>
         </w:rPr>
         <w:t xml:space="preserve"> </w:t>
+      </w:r>
+      <w:r>
+        <w:rPr>
+          <w:rFonts w:cs="Arial"/>
+          <w:spacing w:val="-2"/>
+        </w:rPr>
+        <w:t xml:space="preserve">a </w:t>
       </w:r>
       <w:r>
         <w:rPr>
@@ -1496,7 +1461,7 @@
     </w:p>
     <w:p>
       <w:pPr>
-        <w:pStyle w:val="Heading5"/>
+        <w:pStyle w:val="berschrift5"/>
         <w:spacing w:line="480" w:lineRule="auto"/>
       </w:pPr>
       <w:r>
@@ -1630,18 +1595,42 @@
           <w:rFonts w:ascii="Times New Roman" w:hAnsi="Times New Roman" w:cs="Times New Roman"/>
         </w:rPr>
         <w:lastRenderedPageBreak/>
-        <w:t xml:space="preserve">Participants were individually trained and tested on two consecutive days. </w:t>
+        <w:t>Participants were trained and tested</w:t>
       </w:r>
       <w:r>
         <w:rPr>
           <w:rFonts w:ascii="Times New Roman" w:hAnsi="Times New Roman" w:cs="Times New Roman"/>
         </w:rPr>
-        <w:t xml:space="preserve">The training phase (Day 1) consisted of two parts: in the first part, participants had to memorize the translations of the </w:t>
+        <w:t xml:space="preserve"> individually</w:t>
       </w:r>
       <w:r>
         <w:rPr>
           <w:rFonts w:ascii="Times New Roman" w:hAnsi="Times New Roman" w:cs="Times New Roman"/>
         </w:rPr>
+        <w:t xml:space="preserve">. </w:t>
+      </w:r>
+      <w:r>
+        <w:rPr>
+          <w:rFonts w:ascii="Times New Roman" w:hAnsi="Times New Roman" w:cs="Times New Roman"/>
+        </w:rPr>
+        <w:t>The training phase</w:t>
+      </w:r>
+      <w:r>
+        <w:rPr>
+          <w:rFonts w:ascii="Times New Roman" w:hAnsi="Times New Roman" w:cs="Times New Roman"/>
+        </w:rPr>
+        <w:t xml:space="preserve"> took place on Day 1 and it consisted of</w:t>
+      </w:r>
+      <w:r>
+        <w:rPr>
+          <w:rFonts w:ascii="Times New Roman" w:hAnsi="Times New Roman" w:cs="Times New Roman"/>
+        </w:rPr>
+        <w:t xml:space="preserve"> two parts: in the first part, participants had to memorize the translations of the </w:t>
+      </w:r>
+      <w:r>
+        <w:rPr>
+          <w:rFonts w:ascii="Times New Roman" w:hAnsi="Times New Roman" w:cs="Times New Roman"/>
+        </w:rPr>
         <w:t xml:space="preserve">24 </w:t>
       </w:r>
       <w:r>
@@ -1684,19 +1673,85 @@
         <w:rPr>
           <w:rFonts w:cs="Arial"/>
         </w:rPr>
-        <w:t xml:space="preserve"> 100ms after the warning signal, a </w:t>
-      </w:r>
-      <w:r>
-        <w:rPr>
-          <w:rFonts w:cs="Arial"/>
-        </w:rPr>
-        <w:t xml:space="preserve">reduced </w:t>
-      </w:r>
-      <w:r>
-        <w:rPr>
-          <w:rFonts w:cs="Arial"/>
-        </w:rPr>
-        <w:t xml:space="preserve">target variant was auditorily presented. 500ms after the offset of the target variant, the corresponding Dutch translation appeared in the middle of the screen for 1500ms. After another 1000ms, the next trial started. During the course of this first part of the training </w:t>
+        <w:t xml:space="preserve"> </w:t>
+      </w:r>
+      <w:r>
+        <w:rPr>
+          <w:rFonts w:cs="Arial"/>
+        </w:rPr>
+        <w:t>After 100ms, participants in the</w:t>
+      </w:r>
+      <w:r>
+        <w:rPr>
+          <w:rFonts w:cs="Arial"/>
+        </w:rPr>
+        <w:t xml:space="preserve"> +spelling group</w:t>
+      </w:r>
+      <w:r>
+        <w:rPr>
+          <w:rFonts w:cs="Arial"/>
+        </w:rPr>
+        <w:t xml:space="preserve"> saw</w:t>
+      </w:r>
+      <w:r>
+        <w:rPr>
+          <w:rFonts w:cs="Arial"/>
+        </w:rPr>
+        <w:t xml:space="preserve"> </w:t>
+      </w:r>
+      <w:r>
+        <w:rPr>
+          <w:rFonts w:cs="Arial"/>
+        </w:rPr>
+        <w:t xml:space="preserve">the </w:t>
+      </w:r>
+      <w:r>
+        <w:rPr>
+          <w:rFonts w:cs="Arial"/>
+        </w:rPr>
+        <w:t>spelling of the target word type</w:t>
+      </w:r>
+      <w:r>
+        <w:rPr>
+          <w:rFonts w:cs="Arial"/>
+        </w:rPr>
+        <w:t xml:space="preserve"> on the screen. It was displayed 750ms prior to the auditory presentation of the target variant and remained visible until the offset of the target variant.</w:t>
+      </w:r>
+      <w:r>
+        <w:rPr>
+          <w:rFonts w:cs="Arial"/>
+        </w:rPr>
+        <w:t xml:space="preserve"> Participants in the –spelling group heard the target variant 100ms after the warning signal.</w:t>
+      </w:r>
+      <w:r>
+        <w:rPr>
+          <w:rFonts w:cs="Arial"/>
+        </w:rPr>
+        <w:t xml:space="preserve"> </w:t>
+      </w:r>
+      <w:r>
+        <w:rPr>
+          <w:rFonts w:cs="Arial"/>
+        </w:rPr>
+        <w:t xml:space="preserve">For both groups, </w:t>
+      </w:r>
+      <w:r>
+        <w:rPr>
+          <w:rFonts w:cs="Arial"/>
+        </w:rPr>
+        <w:t xml:space="preserve">the corresponding Dutch translation </w:t>
+      </w:r>
+      <w:r>
+        <w:rPr>
+          <w:rFonts w:cs="Arial"/>
+        </w:rPr>
+        <w:t>was displayed 500ms after the offset of the target variant and remained visible</w:t>
+      </w:r>
+      <w:r>
+        <w:rPr>
+          <w:rFonts w:cs="Arial"/>
+        </w:rPr>
+        <w:t xml:space="preserve"> for 1500ms. After another 1000ms, the next trial started. During the course of this first part of the training </w:t>
       </w:r>
       <w:r>
         <w:rPr>
@@ -1772,13 +1827,31 @@
         <w:rPr>
           <w:rFonts w:ascii="Times New Roman" w:hAnsi="Times New Roman" w:cs="Times New Roman"/>
         </w:rPr>
-        <w:t xml:space="preserve">spelling group first saw the spelling of the target word type. </w:t>
-      </w:r>
-      <w:r>
-        <w:rPr>
-          <w:rFonts w:cs="Arial"/>
-        </w:rPr>
-        <w:t xml:space="preserve">A trial started with a visual warning signal that appeared for 200ms on the screen, and which was followed by the auditory presentation of the target variant after 100ms. Participants then had to give the Dutch translation of the target variant using a keyboard that was placed in front of them. There was no time limit for the transcriptions. Participants confirmed their response by pressing the </w:t>
+        <w:t>spelling group first saw the spelling of the target word type</w:t>
+      </w:r>
+      <w:r>
+        <w:rPr>
+          <w:rFonts w:ascii="Times New Roman" w:hAnsi="Times New Roman" w:cs="Times New Roman"/>
+        </w:rPr>
+        <w:t>. After the auditory presentation of a target variant,</w:t>
+      </w:r>
+      <w:r>
+        <w:rPr>
+          <w:rFonts w:cs="Arial"/>
+        </w:rPr>
+        <w:t xml:space="preserve"> </w:t>
+      </w:r>
+      <w:r>
+        <w:rPr>
+          <w:rFonts w:cs="Arial"/>
+        </w:rPr>
+        <w:t>p</w:t>
+      </w:r>
+      <w:r>
+        <w:rPr>
+          <w:rFonts w:cs="Arial"/>
+        </w:rPr>
+        <w:t xml:space="preserve">articipants had to give the Dutch translation of the target variant using a keyboard that was placed in front of them. There was no time limit for the transcriptions. Participants confirmed their response by pressing the </w:t>
       </w:r>
       <w:r>
         <w:rPr>
@@ -1814,7 +1887,19 @@
         <w:rPr>
           <w:rFonts w:cs="Arial"/>
         </w:rPr>
-        <w:t xml:space="preserve"> they had not provided a correct translation, the correct translation appeared on the screen. After another press on the </w:t>
+        <w:t xml:space="preserve"> they had not provided a correct translation, the correct translation </w:t>
+      </w:r>
+      <w:r>
+        <w:rPr>
+          <w:rFonts w:cs="Arial"/>
+        </w:rPr>
+        <w:t>was displayed</w:t>
+      </w:r>
+      <w:r>
+        <w:rPr>
+          <w:rFonts w:cs="Arial"/>
+        </w:rPr>
+        <w:t xml:space="preserve"> on the screen. After another press on the </w:t>
       </w:r>
       <w:r>
         <w:rPr>
@@ -1877,6 +1962,7 @@
         <w:rPr>
           <w:rFonts w:cs="Arial"/>
         </w:rPr>
+        <w:lastRenderedPageBreak/>
         <w:tab/>
       </w:r>
       <w:r>
@@ -1948,14 +2034,7 @@
         <w:rPr>
           <w:rFonts w:ascii="Calibri" w:hAnsi="Calibri" w:cs="Arial"/>
         </w:rPr>
-        <w:t xml:space="preserve"> Participants were instructed to decide as quickly and accurately as possible whether the stimulus </w:t>
-      </w:r>
-      <w:r>
-        <w:rPr>
-          <w:rFonts w:ascii="Calibri" w:hAnsi="Calibri" w:cs="Arial"/>
-        </w:rPr>
-        <w:lastRenderedPageBreak/>
-        <w:t xml:space="preserve">they heard was a word or a nonword. They were explicitly instructed to press the </w:t>
+        <w:t xml:space="preserve"> Participants were instructed to decide as quickly and accurately as possible whether the stimulus they heard was a word or a nonword. They were explicitly instructed to press the </w:t>
       </w:r>
       <w:r>
         <w:rPr>
@@ -1999,7 +2078,7 @@
     </w:p>
     <w:p>
       <w:pPr>
-        <w:pStyle w:val="Heading5"/>
+        <w:pStyle w:val="berschrift5"/>
         <w:spacing w:line="480" w:lineRule="auto"/>
       </w:pPr>
       <w:r>
@@ -2015,7 +2094,13 @@
         <w:jc w:val="both"/>
       </w:pPr>
       <w:r>
-        <w:t>In order to ensure that any differences between both participant groups found in the lexical decision task were due to experimental manipulation rather than due to differences in proficiency in French</w:t>
+        <w:t xml:space="preserve">In order to ensure that any differences between </w:t>
+      </w:r>
+      <w:r>
+        <w:t>the two</w:t>
+      </w:r>
+      <w:r>
+        <w:t xml:space="preserve"> participant groups found in the lexical decision task were due to experimental manipulation rather than due to differences in proficiency in French</w:t>
       </w:r>
       <w:r>
         <w:t>,</w:t>
@@ -2221,7 +2306,11 @@
         <w:t xml:space="preserve"> </w:t>
       </w:r>
       <w:r>
-        <w:t>Their average score based on the mentioned formula</w:t>
+        <w:t xml:space="preserve">Their average score </w:t>
+      </w:r>
+      <w:r>
+        <w:lastRenderedPageBreak/>
+        <w:t>based on the mentioned formula</w:t>
       </w:r>
       <w:r>
         <w:t xml:space="preserve"> was -</w:t>
@@ -2300,14 +2389,7 @@
         <w:rPr>
           <w:i/>
         </w:rPr>
-        <w:t xml:space="preserve">have to elaborate on this </w:t>
-      </w:r>
-      <w:r>
-        <w:rPr>
-          <w:i/>
-        </w:rPr>
-        <w:lastRenderedPageBreak/>
-        <w:t>a bit.</w:t>
+        <w:t>have to elaborate on this a bit.</w:t>
       </w:r>
       <w:r>
         <w:t>)</w:t>
@@ -2513,7 +2595,16 @@
         <w:t xml:space="preserve"> vocabulary task </w:t>
       </w:r>
       <w:r>
-        <w:t>prior to the lexical decision task on Day 2. In this task,</w:t>
+        <w:t xml:space="preserve">prior to the lexical decision task on Day 2. In this </w:t>
+      </w:r>
+      <w:r>
+        <w:t xml:space="preserve">vocabulary </w:t>
+      </w:r>
+      <w:r>
+        <w:t>t</w:t>
+      </w:r>
+      <w:r>
+        <w:t>est,</w:t>
       </w:r>
       <w:r>
         <w:t xml:space="preserve"> </w:t>
@@ -2588,7 +2679,14 @@
         <w:rPr>
           <w:rFonts w:cs="Arial"/>
         </w:rPr>
-        <w:t xml:space="preserve">translations of the 24 target word types appeared as possible choices </w:t>
+        <w:t xml:space="preserve">translations of the 24 </w:t>
+      </w:r>
+      <w:r>
+        <w:rPr>
+          <w:rFonts w:cs="Arial"/>
+        </w:rPr>
+        <w:lastRenderedPageBreak/>
+        <w:t xml:space="preserve">target word types appeared as possible choices </w:t>
       </w:r>
       <w:r>
         <w:rPr>
@@ -2641,7 +2739,6 @@
         <w:jc w:val="both"/>
       </w:pPr>
       <w:r>
-        <w:lastRenderedPageBreak/>
         <w:t xml:space="preserve">The overall hit rate in the vocabulary test was </w:t>
       </w:r>
       <w:r>
@@ -2766,7 +2863,7 @@
     </w:p>
     <w:p>
       <w:pPr>
-        <w:pStyle w:val="Heading3"/>
+        <w:pStyle w:val="berschrift3"/>
         <w:spacing w:line="480" w:lineRule="auto"/>
         <w:rPr>
           <w:color w:val="000000" w:themeColor="text1"/>
@@ -2798,7 +2895,7 @@
     </w:p>
     <w:p>
       <w:pPr>
-        <w:pStyle w:val="Heading5"/>
+        <w:pStyle w:val="berschrift5"/>
         <w:spacing w:line="480" w:lineRule="auto"/>
         <w:rPr>
           <w:rFonts w:asciiTheme="minorHAnsi" w:eastAsiaTheme="minorHAnsi" w:hAnsiTheme="minorHAnsi" w:cstheme="minorBidi"/>
@@ -2821,7 +2918,7 @@
     </w:p>
     <w:p>
       <w:pPr>
-        <w:pStyle w:val="Heading5"/>
+        <w:pStyle w:val="berschrift5"/>
         <w:spacing w:line="480" w:lineRule="auto"/>
         <w:rPr>
           <w:rFonts w:asciiTheme="minorHAnsi" w:eastAsiaTheme="minorHAnsi" w:hAnsiTheme="minorHAnsi" w:cstheme="minorBidi"/>
@@ -2966,7 +3063,30 @@
           <w:rFonts w:asciiTheme="minorHAnsi" w:eastAsiaTheme="minorHAnsi" w:hAnsiTheme="minorHAnsi" w:cstheme="minorBidi"/>
           <w:i w:val="0"/>
         </w:rPr>
-        <w:t>Participants were assigned to one of two groups, 27 per group</w:t>
+        <w:t xml:space="preserve">Participants were </w:t>
+      </w:r>
+      <w:r>
+        <w:rPr>
+          <w:rFonts w:asciiTheme="minorHAnsi" w:eastAsiaTheme="minorHAnsi" w:hAnsiTheme="minorHAnsi" w:cstheme="minorBidi"/>
+          <w:i w:val="0"/>
+        </w:rPr>
+        <w:t xml:space="preserve">divided into two groups (+spelling vs. </w:t>
+      </w:r>
+      <w:r>
+        <w:t>–spelling</w:t>
+      </w:r>
+      <w:r>
+        <w:rPr>
+          <w:i w:val="0"/>
+        </w:rPr>
+        <w:t>)</w:t>
+      </w:r>
+      <w:r>
+        <w:rPr>
+          <w:rFonts w:asciiTheme="minorHAnsi" w:eastAsiaTheme="minorHAnsi" w:hAnsiTheme="minorHAnsi" w:cstheme="minorBidi"/>
+          <w:i w:val="0"/>
+        </w:rPr>
+        <w:t>, 27 per group</w:t>
       </w:r>
       <w:r>
         <w:rPr>
@@ -3057,41 +3177,6 @@
           <w:i w:val="0"/>
         </w:rPr>
         <w:t>07</w:t>
-      </w:r>
-      <w:r>
-        <w:rPr>
-          <w:rFonts w:asciiTheme="minorHAnsi" w:eastAsiaTheme="minorHAnsi" w:hAnsiTheme="minorHAnsi" w:cstheme="minorBidi"/>
-          <w:i w:val="0"/>
-        </w:rPr>
-        <w:t>).</w:t>
-      </w:r>
-      <w:r>
-        <w:rPr>
-          <w:rFonts w:asciiTheme="minorHAnsi" w:eastAsiaTheme="minorHAnsi" w:hAnsiTheme="minorHAnsi" w:cstheme="minorBidi"/>
-          <w:i w:val="0"/>
-        </w:rPr>
-        <w:t xml:space="preserve"> One group was trained with spelli</w:t>
-      </w:r>
-      <w:r>
-        <w:rPr>
-          <w:rFonts w:asciiTheme="minorHAnsi" w:eastAsiaTheme="minorHAnsi" w:hAnsiTheme="minorHAnsi" w:cstheme="minorBidi"/>
-          <w:i w:val="0"/>
-        </w:rPr>
-        <w:t>ng as additional information (+spelling</w:t>
-      </w:r>
-      <w:r>
-        <w:rPr>
-          <w:rFonts w:asciiTheme="minorHAnsi" w:eastAsiaTheme="minorHAnsi" w:hAnsiTheme="minorHAnsi" w:cstheme="minorBidi"/>
-          <w:i w:val="0"/>
-        </w:rPr>
-        <w:t>),</w:t>
-      </w:r>
-      <w:r>
-        <w:rPr>
-          <w:rFonts w:asciiTheme="minorHAnsi" w:eastAsiaTheme="minorHAnsi" w:hAnsiTheme="minorHAnsi" w:cstheme="minorBidi"/>
-          <w:i w:val="0"/>
-        </w:rPr>
-        <w:t xml:space="preserve"> and the other group was not (-spelling</w:t>
       </w:r>
       <w:r>
         <w:rPr>
@@ -3135,31 +3220,50 @@
         <w:t>in Experiment 1 were used. In addition</w:t>
       </w:r>
       <w:r>
-        <w:t xml:space="preserve"> to the stimuli used in Experiment 1</w:t>
+        <w:t xml:space="preserve"> to the stimuli in Experiment 1</w:t>
       </w:r>
       <w:r>
         <w:t xml:space="preserve">, </w:t>
       </w:r>
       <w:r>
-        <w:t xml:space="preserve">a second recording of each of the full </w:t>
+        <w:t>second recording</w:t>
+      </w:r>
+      <w:r>
+        <w:t>s</w:t>
+      </w:r>
+      <w:r>
+        <w:t xml:space="preserve"> of each of the </w:t>
+      </w:r>
+      <w:r>
+        <w:t xml:space="preserve">24 </w:t>
+      </w:r>
+      <w:r>
+        <w:t xml:space="preserve">full </w:t>
       </w:r>
       <w:r>
         <w:t xml:space="preserve">target </w:t>
       </w:r>
       <w:r>
-        <w:t xml:space="preserve">variants was used </w:t>
-      </w:r>
-      <w:r>
-        <w:t>for</w:t>
-      </w:r>
-      <w:r>
-        <w:t xml:space="preserve"> the training phase. The other recordings were </w:t>
-      </w:r>
-      <w:r>
-        <w:t>those that were also used</w:t>
-      </w:r>
-      <w:r>
-        <w:t xml:space="preserve"> in Experiment 1, and they were used</w:t>
+        <w:t xml:space="preserve">variants </w:t>
+      </w:r>
+      <w:r>
+        <w:t xml:space="preserve">served as training stimuli in the training </w:t>
+      </w:r>
+      <w:r>
+        <w:lastRenderedPageBreak/>
+        <w:t>phase. Apart from that, all</w:t>
+      </w:r>
+      <w:r>
+        <w:t xml:space="preserve"> other recordings were </w:t>
+      </w:r>
+      <w:r>
+        <w:t xml:space="preserve">those </w:t>
+      </w:r>
+      <w:r>
+        <w:t>from</w:t>
+      </w:r>
+      <w:r>
+        <w:t xml:space="preserve"> Experiment 1, and they were used</w:t>
       </w:r>
       <w:r>
         <w:t xml:space="preserve"> as stimuli</w:t>
@@ -3218,7 +3322,6 @@
           <w:rFonts w:cs="Arial"/>
           <w:i/>
         </w:rPr>
-        <w:lastRenderedPageBreak/>
         <w:t>Additional assesments</w:t>
       </w:r>
     </w:p>
@@ -3368,7 +3471,13 @@
         <w:t xml:space="preserve"> 3.75)</w:t>
       </w:r>
       <w:r>
-        <w:t xml:space="preserve">, and it didn’t significantly differ between groups, either (+spelling: 2.07, -spelling: -2.04; </w:t>
+        <w:t>, and it didn’t significantly differ between groups, eithe</w:t>
+      </w:r>
+      <w:r>
+        <w:t xml:space="preserve">r (+spelling: 2.07, -spelling: </w:t>
+      </w:r>
+      <w:r>
+        <w:t xml:space="preserve">2.04; </w:t>
       </w:r>
       <w:r>
         <w:rPr>
@@ -3410,7 +3519,19 @@
         <w:jc w:val="both"/>
       </w:pPr>
       <w:r>
-        <w:t>The learning success of participants was assessed by the same vocabulary task that was used in Experiment 1.</w:t>
+        <w:t xml:space="preserve">The learning success of participants was assessed by the same vocabulary task that was </w:t>
+      </w:r>
+      <w:r>
+        <w:t>conducted</w:t>
+      </w:r>
+      <w:r>
+        <w:t xml:space="preserve"> in Experiment 1</w:t>
+      </w:r>
+      <w:r>
+        <w:t xml:space="preserve"> with the only difference that participants had to identify the translations of the full target variants</w:t>
+      </w:r>
+      <w:r>
+        <w:t>.</w:t>
       </w:r>
       <w:r>
         <w:t xml:space="preserve"> </w:t>
@@ -3533,7 +3654,7 @@
     </w:p>
     <w:p>
       <w:pPr>
-        <w:pStyle w:val="Heading3"/>
+        <w:pStyle w:val="berschrift3"/>
         <w:spacing w:line="480" w:lineRule="auto"/>
         <w:rPr>
           <w:color w:val="000000" w:themeColor="text1"/>
@@ -3565,7 +3686,7 @@
     </w:p>
     <w:p>
       <w:pPr>
-        <w:pStyle w:val="Heading5"/>
+        <w:pStyle w:val="berschrift5"/>
         <w:spacing w:line="480" w:lineRule="auto"/>
         <w:rPr>
           <w:rFonts w:asciiTheme="minorHAnsi" w:eastAsiaTheme="minorHAnsi" w:hAnsiTheme="minorHAnsi" w:cstheme="minorBidi"/>
@@ -3589,7 +3710,7 @@
     </w:p>
     <w:p>
       <w:pPr>
-        <w:pStyle w:val="Heading5"/>
+        <w:pStyle w:val="berschrift5"/>
         <w:spacing w:line="480" w:lineRule="auto"/>
         <w:rPr>
           <w:rFonts w:asciiTheme="minorHAnsi" w:eastAsiaTheme="minorHAnsi" w:hAnsiTheme="minorHAnsi" w:cstheme="minorBidi"/>
@@ -3615,7 +3736,35 @@
           <w:rFonts w:asciiTheme="minorHAnsi" w:eastAsiaTheme="minorHAnsi" w:hAnsiTheme="minorHAnsi" w:cstheme="minorBidi"/>
           <w:i w:val="0"/>
         </w:rPr>
-        <w:t xml:space="preserve"> None of them were participants in the preceding experiment.</w:t>
+        <w:t xml:space="preserve"> None of them were </w:t>
+      </w:r>
+      <w:r>
+        <w:rPr>
+          <w:rFonts w:asciiTheme="minorHAnsi" w:eastAsiaTheme="minorHAnsi" w:hAnsiTheme="minorHAnsi" w:cstheme="minorBidi"/>
+          <w:i w:val="0"/>
+        </w:rPr>
+        <w:t>had participated</w:t>
+      </w:r>
+      <w:r>
+        <w:rPr>
+          <w:rFonts w:asciiTheme="minorHAnsi" w:eastAsiaTheme="minorHAnsi" w:hAnsiTheme="minorHAnsi" w:cstheme="minorBidi"/>
+          <w:i w:val="0"/>
+        </w:rPr>
+        <w:t xml:space="preserve"> </w:t>
+      </w:r>
+      <w:r>
+        <w:rPr>
+          <w:rFonts w:asciiTheme="minorHAnsi" w:eastAsiaTheme="minorHAnsi" w:hAnsiTheme="minorHAnsi" w:cstheme="minorBidi"/>
+          <w:i w:val="0"/>
+        </w:rPr>
+        <w:t>in one of the two preceding experiments</w:t>
+      </w:r>
+      <w:r>
+        <w:rPr>
+          <w:rFonts w:asciiTheme="minorHAnsi" w:eastAsiaTheme="minorHAnsi" w:hAnsiTheme="minorHAnsi" w:cstheme="minorBidi"/>
+          <w:i w:val="0"/>
+        </w:rPr>
+        <w:t>.</w:t>
       </w:r>
       <w:r>
         <w:rPr>
@@ -3720,7 +3869,14 @@
           <w:rFonts w:asciiTheme="minorHAnsi" w:eastAsiaTheme="minorHAnsi" w:hAnsiTheme="minorHAnsi" w:cstheme="minorBidi"/>
           <w:i w:val="0"/>
         </w:rPr>
-        <w:t>Participants were assigned to one of two groups, 27 per group. The average amount of years of French classes at school did not</w:t>
+        <w:t xml:space="preserve">The </w:t>
+      </w:r>
+      <w:r>
+        <w:rPr>
+          <w:rFonts w:asciiTheme="minorHAnsi" w:eastAsiaTheme="minorHAnsi" w:hAnsiTheme="minorHAnsi" w:cstheme="minorBidi"/>
+          <w:i w:val="0"/>
+        </w:rPr>
+        <w:t>average amount of years of French classes at school did not</w:t>
       </w:r>
       <w:r>
         <w:rPr>
@@ -3734,14 +3890,14 @@
           <w:rFonts w:asciiTheme="minorHAnsi" w:eastAsiaTheme="minorHAnsi" w:hAnsiTheme="minorHAnsi" w:cstheme="minorBidi"/>
           <w:i w:val="0"/>
         </w:rPr>
-        <w:t xml:space="preserve"> the two</w:t>
-      </w:r>
-      <w:r>
-        <w:rPr>
-          <w:rFonts w:asciiTheme="minorHAnsi" w:eastAsiaTheme="minorHAnsi" w:hAnsiTheme="minorHAnsi" w:cstheme="minorBidi"/>
-          <w:i w:val="0"/>
-        </w:rPr>
-        <w:t xml:space="preserve"> groups</w:t>
+        <w:t xml:space="preserve"> the </w:t>
+      </w:r>
+      <w:r>
+        <w:rPr>
+          <w:rFonts w:asciiTheme="minorHAnsi" w:eastAsiaTheme="minorHAnsi" w:hAnsiTheme="minorHAnsi" w:cstheme="minorBidi"/>
+          <w:i w:val="0"/>
+        </w:rPr>
+        <w:t>the +spelling and the –spelling group</w:t>
       </w:r>
       <w:r>
         <w:rPr>
@@ -3783,41 +3939,6 @@
           <w:i w:val="0"/>
         </w:rPr>
         <w:t>1.88, p &gt; .05</w:t>
-      </w:r>
-      <w:r>
-        <w:rPr>
-          <w:rFonts w:asciiTheme="minorHAnsi" w:eastAsiaTheme="minorHAnsi" w:hAnsiTheme="minorHAnsi" w:cstheme="minorBidi"/>
-          <w:i w:val="0"/>
-        </w:rPr>
-        <w:t>).</w:t>
-      </w:r>
-      <w:r>
-        <w:rPr>
-          <w:rFonts w:asciiTheme="minorHAnsi" w:eastAsiaTheme="minorHAnsi" w:hAnsiTheme="minorHAnsi" w:cstheme="minorBidi"/>
-          <w:i w:val="0"/>
-        </w:rPr>
-        <w:t xml:space="preserve"> One group was trained with spelli</w:t>
-      </w:r>
-      <w:r>
-        <w:rPr>
-          <w:rFonts w:asciiTheme="minorHAnsi" w:eastAsiaTheme="minorHAnsi" w:hAnsiTheme="minorHAnsi" w:cstheme="minorBidi"/>
-          <w:i w:val="0"/>
-        </w:rPr>
-        <w:t>ng as additional information (+spelling</w:t>
-      </w:r>
-      <w:r>
-        <w:rPr>
-          <w:rFonts w:asciiTheme="minorHAnsi" w:eastAsiaTheme="minorHAnsi" w:hAnsiTheme="minorHAnsi" w:cstheme="minorBidi"/>
-          <w:i w:val="0"/>
-        </w:rPr>
-        <w:t>),</w:t>
-      </w:r>
-      <w:r>
-        <w:rPr>
-          <w:rFonts w:asciiTheme="minorHAnsi" w:eastAsiaTheme="minorHAnsi" w:hAnsiTheme="minorHAnsi" w:cstheme="minorBidi"/>
-          <w:i w:val="0"/>
-        </w:rPr>
-        <w:t xml:space="preserve"> and the other group was not (-spelling</w:t>
       </w:r>
       <w:r>
         <w:rPr>
@@ -3863,41 +3984,51 @@
     </w:p>
     <w:p>
       <w:pPr>
-        <w:spacing w:line="480" w:lineRule="auto"/>
-      </w:pPr>
+        <w:spacing w:after="0" w:line="480" w:lineRule="auto"/>
+        <w:jc w:val="both"/>
+        <w:rPr>
+          <w:i/>
+        </w:rPr>
+      </w:pPr>
+      <w:r>
+        <w:rPr>
+          <w:i/>
+        </w:rPr>
+        <w:t>Design and Procedure</w:t>
+      </w:r>
     </w:p>
     <w:p>
       <w:pPr>
         <w:spacing w:after="0" w:line="480" w:lineRule="auto"/>
         <w:jc w:val="both"/>
-        <w:rPr>
-          <w:i/>
-        </w:rPr>
-      </w:pPr>
-      <w:r>
-        <w:rPr>
-          <w:i/>
-        </w:rPr>
-        <w:t>Design and Procedure</w:t>
-      </w:r>
-    </w:p>
-    <w:p>
-      <w:pPr>
-        <w:spacing w:after="0" w:line="480" w:lineRule="auto"/>
-        <w:jc w:val="both"/>
-      </w:pPr>
-      <w:r>
-        <w:t xml:space="preserve">The design and procedure were identical to Experiment 1 with the exception that all participants heard </w:t>
-      </w:r>
-      <w:r>
-        <w:t>both the full and reduced variants of the 24 target word types during the training.</w:t>
-      </w:r>
-    </w:p>
-    <w:p>
-      <w:pPr>
-        <w:spacing w:after="0" w:line="480" w:lineRule="auto"/>
-        <w:jc w:val="both"/>
-      </w:pPr>
+      </w:pPr>
+      <w:r>
+        <w:t>The design and procedur</w:t>
+      </w:r>
+      <w:r>
+        <w:t>e were identical to the preceding two experiments</w:t>
+      </w:r>
+      <w:r>
+        <w:t xml:space="preserve"> with the exception that all participants</w:t>
+      </w:r>
+      <w:r>
+        <w:t xml:space="preserve"> now</w:t>
+      </w:r>
+      <w:r>
+        <w:t xml:space="preserve"> heard </w:t>
+      </w:r>
+      <w:r>
+        <w:t>both the full and reduced variants of</w:t>
+      </w:r>
+      <w:r>
+        <w:t xml:space="preserve"> each of the</w:t>
+      </w:r>
+      <w:r>
+        <w:t xml:space="preserve"> the 24 target word types during the training.</w:t>
+      </w:r>
+      <w:r>
+        <w:t xml:space="preserve"> </w:t>
+      </w:r>
       <w:r>
         <w:t xml:space="preserve">Importantly, in one trial during the training phase, only one variant was presented, that is, the target word types alternated across trials. </w:t>
       </w:r>
@@ -3942,7 +4073,7 @@
         <w:rPr>
           <w:rFonts w:cs="Arial"/>
         </w:rPr>
-        <w:t>As in Experiment 1, we assessed participants’ proficiency in French. The</w:t>
+        <w:t>The</w:t>
       </w:r>
       <w:r>
         <w:t xml:space="preserve"> average score of participants in the LexTale proficiency test for was of -</w:t>
@@ -4000,7 +4131,6 @@
         <w:t xml:space="preserve">, –spelling: </w:t>
       </w:r>
       <w:r>
-        <w:br/>
         <w:t>-</w:t>
       </w:r>
       <w:r>
@@ -4040,11 +4170,19 @@
         <w:t>4.0</w:t>
       </w:r>
       <w:r>
-        <w:t xml:space="preserve">), </w:t>
-      </w:r>
-      <w:r>
-        <w:lastRenderedPageBreak/>
-        <w:t xml:space="preserve">and it didn’t significantly differ between groups, either (+spelling: 2.07, -spelling: -2.04; </w:t>
+        <w:t>), and it didn’t significantly differ between groups, either (+spelling: 2.</w:t>
+      </w:r>
+      <w:r>
+        <w:t>02</w:t>
+      </w:r>
+      <w:r>
+        <w:t xml:space="preserve">, -spelling: </w:t>
+      </w:r>
+      <w:r>
+        <w:t>2.18</w:t>
+      </w:r>
+      <w:r>
+        <w:t xml:space="preserve">; </w:t>
       </w:r>
       <w:r>
         <w:rPr>
@@ -4053,16 +4191,22 @@
         <w:t>t</w:t>
       </w:r>
       <w:r>
-        <w:t>[51.</w:t>
-      </w:r>
-      <w:r>
-        <w:t>95</w:t>
+        <w:t>[5</w:t>
+      </w:r>
+      <w:r>
+        <w:t>0</w:t>
+      </w:r>
+      <w:r>
+        <w:t>.</w:t>
+      </w:r>
+      <w:r>
+        <w:t>60</w:t>
       </w:r>
       <w:r>
         <w:t>] = 0.</w:t>
       </w:r>
       <w:r>
-        <w:t>83</w:t>
+        <w:t>79</w:t>
       </w:r>
       <w:r>
         <w:t xml:space="preserve">). </w:t>
@@ -4074,7 +4218,10 @@
         <w:jc w:val="both"/>
       </w:pPr>
       <w:r>
-        <w:t xml:space="preserve">The learning success of participants was assessed by the same vocabulary task that was used in Experiment 1. </w:t>
+        <w:t xml:space="preserve">The learning success of participants was assessed by the same vocabulary task that was used in Experiment </w:t>
+      </w:r>
+      <w:r>
+        <w:t>in the preceding two experiments. The only difference was that each trial consisted of the auditory presentation of both the full and the reduced variant of a target word type.</w:t>
       </w:r>
     </w:p>
     <w:p>
@@ -4091,6 +4238,7 @@
           <w:b/>
           <w:i/>
         </w:rPr>
+        <w:lastRenderedPageBreak/>
         <w:t>Results</w:t>
       </w:r>
     </w:p>
@@ -4214,7 +4362,7 @@
       </w:pPr>
     </w:p>
     <w:sectPr>
-      <w:footerReference w:type="default" r:id="rId9"/>
+      <w:footerReference w:type="default" r:id="rId8"/>
       <w:pgSz w:w="11906" w:h="16838"/>
       <w:pgMar w:top="1440" w:right="1440" w:bottom="1440" w:left="1440" w:header="720" w:footer="720" w:gutter="0"/>
       <w:cols w:space="720"/>
@@ -4225,7 +4373,7 @@
 </file>
 
 <file path=word/endnotes.xml><?xml version="1.0" encoding="utf-8"?>
-<w:endnotes xmlns:wpc="http://schemas.microsoft.com/office/word/2010/wordprocessingCanvas" xmlns:mc="http://schemas.openxmlformats.org/markup-compatibility/2006" xmlns:o="urn:schemas-microsoft-com:office:office" xmlns:r="http://schemas.openxmlformats.org/officeDocument/2006/relationships" xmlns:m="http://schemas.openxmlformats.org/officeDocument/2006/math" xmlns:v="urn:schemas-microsoft-com:vml" xmlns:wp14="http://schemas.microsoft.com/office/word/2010/wordprocessingDrawing" xmlns:wp="http://schemas.openxmlformats.org/drawingml/2006/wordprocessingDrawing" xmlns:w10="urn:schemas-microsoft-com:office:word" xmlns:w="http://schemas.openxmlformats.org/wordprocessingml/2006/main" xmlns:w14="http://schemas.microsoft.com/office/word/2010/wordml" xmlns:wpg="http://schemas.microsoft.com/office/word/2010/wordprocessingGroup" xmlns:wpi="http://schemas.microsoft.com/office/word/2010/wordprocessingInk" xmlns:wne="http://schemas.microsoft.com/office/word/2006/wordml" xmlns:wps="http://schemas.microsoft.com/office/word/2010/wordprocessingShape" mc:Ignorable="w14 wp14">
+<w:endnotes xmlns:ve="http://schemas.openxmlformats.org/markup-compatibility/2006" xmlns:o="urn:schemas-microsoft-com:office:office" xmlns:r="http://schemas.openxmlformats.org/officeDocument/2006/relationships" xmlns:m="http://schemas.openxmlformats.org/officeDocument/2006/math" xmlns:v="urn:schemas-microsoft-com:vml" xmlns:wp="http://schemas.openxmlformats.org/drawingml/2006/wordprocessingDrawing" xmlns:w10="urn:schemas-microsoft-com:office:word" xmlns:w="http://schemas.openxmlformats.org/wordprocessingml/2006/main" xmlns:wne="http://schemas.microsoft.com/office/word/2006/wordml">
   <w:endnote w:type="separator" w:id="-1">
     <w:p>
       <w:pPr>
@@ -4250,7 +4398,7 @@
 </file>
 
 <file path=word/footer1.xml><?xml version="1.0" encoding="utf-8"?>
-<w:ftr xmlns:wpc="http://schemas.microsoft.com/office/word/2010/wordprocessingCanvas" xmlns:mc="http://schemas.openxmlformats.org/markup-compatibility/2006" xmlns:o="urn:schemas-microsoft-com:office:office" xmlns:r="http://schemas.openxmlformats.org/officeDocument/2006/relationships" xmlns:m="http://schemas.openxmlformats.org/officeDocument/2006/math" xmlns:v="urn:schemas-microsoft-com:vml" xmlns:wp14="http://schemas.microsoft.com/office/word/2010/wordprocessingDrawing" xmlns:wp="http://schemas.openxmlformats.org/drawingml/2006/wordprocessingDrawing" xmlns:w10="urn:schemas-microsoft-com:office:word" xmlns:w="http://schemas.openxmlformats.org/wordprocessingml/2006/main" xmlns:w14="http://schemas.microsoft.com/office/word/2010/wordml" xmlns:wpg="http://schemas.microsoft.com/office/word/2010/wordprocessingGroup" xmlns:wpi="http://schemas.microsoft.com/office/word/2010/wordprocessingInk" xmlns:wne="http://schemas.microsoft.com/office/word/2006/wordml" xmlns:wps="http://schemas.microsoft.com/office/word/2010/wordprocessingShape" mc:Ignorable="w14 wp14">
+<w:ftr xmlns:ve="http://schemas.openxmlformats.org/markup-compatibility/2006" xmlns:o="urn:schemas-microsoft-com:office:office" xmlns:r="http://schemas.openxmlformats.org/officeDocument/2006/relationships" xmlns:m="http://schemas.openxmlformats.org/officeDocument/2006/math" xmlns:v="urn:schemas-microsoft-com:vml" xmlns:wp="http://schemas.openxmlformats.org/drawingml/2006/wordprocessingDrawing" xmlns:w10="urn:schemas-microsoft-com:office:word" xmlns:w="http://schemas.openxmlformats.org/wordprocessingml/2006/main" xmlns:wne="http://schemas.microsoft.com/office/word/2006/wordml">
   <w:sdt>
     <w:sdtPr>
       <w:id w:val="1721168327"/>
@@ -4267,7 +4415,7 @@
     <w:sdtContent>
       <w:p>
         <w:pPr>
-          <w:pStyle w:val="Footer"/>
+          <w:pStyle w:val="Fuzeile"/>
           <w:jc w:val="right"/>
         </w:pPr>
         <w:r>
@@ -4283,7 +4431,7 @@
           <w:rPr>
             <w:noProof/>
           </w:rPr>
-          <w:t>8</w:t>
+          <w:t>1</w:t>
         </w:r>
         <w:r>
           <w:rPr>
@@ -4296,14 +4444,14 @@
   </w:sdt>
   <w:p>
     <w:pPr>
-      <w:pStyle w:val="Footer"/>
+      <w:pStyle w:val="Fuzeile"/>
     </w:pPr>
   </w:p>
 </w:ftr>
 </file>
 
 <file path=word/footnotes.xml><?xml version="1.0" encoding="utf-8"?>
-<w:footnotes xmlns:wpc="http://schemas.microsoft.com/office/word/2010/wordprocessingCanvas" xmlns:mc="http://schemas.openxmlformats.org/markup-compatibility/2006" xmlns:o="urn:schemas-microsoft-com:office:office" xmlns:r="http://schemas.openxmlformats.org/officeDocument/2006/relationships" xmlns:m="http://schemas.openxmlformats.org/officeDocument/2006/math" xmlns:v="urn:schemas-microsoft-com:vml" xmlns:wp14="http://schemas.microsoft.com/office/word/2010/wordprocessingDrawing" xmlns:wp="http://schemas.openxmlformats.org/drawingml/2006/wordprocessingDrawing" xmlns:w10="urn:schemas-microsoft-com:office:word" xmlns:w="http://schemas.openxmlformats.org/wordprocessingml/2006/main" xmlns:w14="http://schemas.microsoft.com/office/word/2010/wordml" xmlns:wpg="http://schemas.microsoft.com/office/word/2010/wordprocessingGroup" xmlns:wpi="http://schemas.microsoft.com/office/word/2010/wordprocessingInk" xmlns:wne="http://schemas.microsoft.com/office/word/2006/wordml" xmlns:wps="http://schemas.microsoft.com/office/word/2010/wordprocessingShape" mc:Ignorable="w14 wp14">
+<w:footnotes xmlns:ve="http://schemas.openxmlformats.org/markup-compatibility/2006" xmlns:o="urn:schemas-microsoft-com:office:office" xmlns:r="http://schemas.openxmlformats.org/officeDocument/2006/relationships" xmlns:m="http://schemas.openxmlformats.org/officeDocument/2006/math" xmlns:v="urn:schemas-microsoft-com:vml" xmlns:wp="http://schemas.openxmlformats.org/drawingml/2006/wordprocessingDrawing" xmlns:w10="urn:schemas-microsoft-com:office:word" xmlns:w="http://schemas.openxmlformats.org/wordprocessingml/2006/main" xmlns:wne="http://schemas.microsoft.com/office/word/2006/wordml">
   <w:footnote w:type="separator" w:id="-1">
     <w:p>
       <w:pPr>
@@ -4328,7 +4476,7 @@
 </file>
 
 <file path=word/numbering.xml><?xml version="1.0" encoding="utf-8"?>
-<w:numbering xmlns:wpc="http://schemas.microsoft.com/office/word/2010/wordprocessingCanvas" xmlns:mc="http://schemas.openxmlformats.org/markup-compatibility/2006" xmlns:o="urn:schemas-microsoft-com:office:office" xmlns:r="http://schemas.openxmlformats.org/officeDocument/2006/relationships" xmlns:m="http://schemas.openxmlformats.org/officeDocument/2006/math" xmlns:v="urn:schemas-microsoft-com:vml" xmlns:wp14="http://schemas.microsoft.com/office/word/2010/wordprocessingDrawing" xmlns:wp="http://schemas.openxmlformats.org/drawingml/2006/wordprocessingDrawing" xmlns:w10="urn:schemas-microsoft-com:office:word" xmlns:w="http://schemas.openxmlformats.org/wordprocessingml/2006/main" xmlns:w14="http://schemas.microsoft.com/office/word/2010/wordml" xmlns:wpg="http://schemas.microsoft.com/office/word/2010/wordprocessingGroup" xmlns:wpi="http://schemas.microsoft.com/office/word/2010/wordprocessingInk" xmlns:wne="http://schemas.microsoft.com/office/word/2006/wordml" xmlns:wps="http://schemas.microsoft.com/office/word/2010/wordprocessingShape" mc:Ignorable="w14 wp14">
+<w:numbering xmlns:ve="http://schemas.openxmlformats.org/markup-compatibility/2006" xmlns:o="urn:schemas-microsoft-com:office:office" xmlns:r="http://schemas.openxmlformats.org/officeDocument/2006/relationships" xmlns:m="http://schemas.openxmlformats.org/officeDocument/2006/math" xmlns:v="urn:schemas-microsoft-com:vml" xmlns:wp="http://schemas.openxmlformats.org/drawingml/2006/wordprocessingDrawing" xmlns:w10="urn:schemas-microsoft-com:office:word" xmlns:w="http://schemas.openxmlformats.org/wordprocessingml/2006/main" xmlns:wne="http://schemas.microsoft.com/office/word/2006/wordml">
   <w:abstractNum w:abstractNumId="0">
     <w:nsid w:val="3B5D2B07"/>
     <w:multiLevelType w:val="hybridMultilevel"/>
@@ -4627,7 +4775,7 @@
 </file>
 
 <file path=word/styles.xml><?xml version="1.0" encoding="utf-8"?>
-<w:styles xmlns:mc="http://schemas.openxmlformats.org/markup-compatibility/2006" xmlns:r="http://schemas.openxmlformats.org/officeDocument/2006/relationships" xmlns:w="http://schemas.openxmlformats.org/wordprocessingml/2006/main" xmlns:w14="http://schemas.microsoft.com/office/word/2010/wordml" mc:Ignorable="w14">
+<w:styles xmlns:r="http://schemas.openxmlformats.org/officeDocument/2006/relationships" xmlns:w="http://schemas.openxmlformats.org/wordprocessingml/2006/main">
   <w:docDefaults>
     <w:rPrDefault>
       <w:rPr>
@@ -4782,16 +4930,16 @@
     <w:lsdException w:name="Bibliography" w:uiPriority="37"/>
     <w:lsdException w:name="TOC Heading" w:uiPriority="39" w:qFormat="1"/>
   </w:latentStyles>
-  <w:style w:type="paragraph" w:default="1" w:styleId="Normal">
+  <w:style w:type="paragraph" w:default="1" w:styleId="Standard">
     <w:name w:val="Normal"/>
     <w:qFormat/>
     <w:rsid w:val="005442B4"/>
   </w:style>
-  <w:style w:type="paragraph" w:styleId="Heading1">
+  <w:style w:type="paragraph" w:styleId="berschrift1">
     <w:name w:val="heading 1"/>
-    <w:basedOn w:val="Normal"/>
-    <w:next w:val="Normal"/>
-    <w:link w:val="Heading1Char"/>
+    <w:basedOn w:val="Standard"/>
+    <w:next w:val="Standard"/>
+    <w:link w:val="berschrift1Zchn"/>
     <w:uiPriority w:val="9"/>
     <w:qFormat/>
     <w:rsid w:val="00556844"/>
@@ -4810,11 +4958,11 @@
       <w:szCs w:val="28"/>
     </w:rPr>
   </w:style>
-  <w:style w:type="paragraph" w:styleId="Heading2">
+  <w:style w:type="paragraph" w:styleId="berschrift2">
     <w:name w:val="heading 2"/>
-    <w:basedOn w:val="Normal"/>
-    <w:next w:val="Normal"/>
-    <w:link w:val="Heading2Char"/>
+    <w:basedOn w:val="Standard"/>
+    <w:next w:val="Standard"/>
+    <w:link w:val="berschrift2Zchn"/>
     <w:uiPriority w:val="9"/>
     <w:unhideWhenUsed/>
     <w:qFormat/>
@@ -4834,11 +4982,11 @@
       <w:szCs w:val="26"/>
     </w:rPr>
   </w:style>
-  <w:style w:type="paragraph" w:styleId="Heading3">
+  <w:style w:type="paragraph" w:styleId="berschrift3">
     <w:name w:val="heading 3"/>
-    <w:basedOn w:val="Normal"/>
-    <w:next w:val="Normal"/>
-    <w:link w:val="Heading3Char"/>
+    <w:basedOn w:val="Standard"/>
+    <w:next w:val="Standard"/>
+    <w:link w:val="berschrift3Zchn"/>
     <w:uiPriority w:val="9"/>
     <w:unhideWhenUsed/>
     <w:qFormat/>
@@ -4856,11 +5004,11 @@
       <w:color w:val="4F81BD" w:themeColor="accent1"/>
     </w:rPr>
   </w:style>
-  <w:style w:type="paragraph" w:styleId="Heading4">
+  <w:style w:type="paragraph" w:styleId="berschrift4">
     <w:name w:val="heading 4"/>
-    <w:basedOn w:val="Normal"/>
-    <w:next w:val="Normal"/>
-    <w:link w:val="Heading4Char"/>
+    <w:basedOn w:val="Standard"/>
+    <w:next w:val="Standard"/>
+    <w:link w:val="berschrift4Zchn"/>
     <w:uiPriority w:val="9"/>
     <w:unhideWhenUsed/>
     <w:qFormat/>
@@ -4880,11 +5028,11 @@
       <w:color w:val="4F81BD" w:themeColor="accent1"/>
     </w:rPr>
   </w:style>
-  <w:style w:type="paragraph" w:styleId="Heading5">
+  <w:style w:type="paragraph" w:styleId="berschrift5">
     <w:name w:val="heading 5"/>
-    <w:basedOn w:val="Normal"/>
-    <w:next w:val="Normal"/>
-    <w:link w:val="Heading5Char"/>
+    <w:basedOn w:val="Standard"/>
+    <w:next w:val="Standard"/>
+    <w:link w:val="berschrift5Zchn"/>
     <w:uiPriority w:val="9"/>
     <w:unhideWhenUsed/>
     <w:qFormat/>
@@ -4900,17 +5048,18 @@
       <w:i/>
     </w:rPr>
   </w:style>
-  <w:style w:type="character" w:default="1" w:styleId="DefaultParagraphFont">
+  <w:style w:type="character" w:default="1" w:styleId="Absatz-Standardschriftart">
     <w:name w:val="Default Paragraph Font"/>
     <w:uiPriority w:val="1"/>
     <w:semiHidden/>
     <w:unhideWhenUsed/>
   </w:style>
-  <w:style w:type="table" w:default="1" w:styleId="TableNormal">
+  <w:style w:type="table" w:default="1" w:styleId="NormaleTabelle">
     <w:name w:val="Normal Table"/>
     <w:uiPriority w:val="99"/>
     <w:semiHidden/>
     <w:unhideWhenUsed/>
+    <w:qFormat/>
     <w:tblPr>
       <w:tblInd w:w="0" w:type="dxa"/>
       <w:tblCellMar>
@@ -4921,15 +5070,15 @@
       </w:tblCellMar>
     </w:tblPr>
   </w:style>
-  <w:style w:type="numbering" w:default="1" w:styleId="NoList">
+  <w:style w:type="numbering" w:default="1" w:styleId="KeineListe">
     <w:name w:val="No List"/>
     <w:uiPriority w:val="99"/>
     <w:semiHidden/>
     <w:unhideWhenUsed/>
   </w:style>
-  <w:style w:type="paragraph" w:styleId="ListParagraph">
+  <w:style w:type="paragraph" w:styleId="Listenabsatz">
     <w:name w:val="List Paragraph"/>
-    <w:basedOn w:val="Normal"/>
+    <w:basedOn w:val="Standard"/>
     <w:uiPriority w:val="34"/>
     <w:qFormat/>
     <w:rsid w:val="00BC03CF"/>
@@ -4940,7 +5089,7 @@
   </w:style>
   <w:style w:type="character" w:styleId="Hyperlink">
     <w:name w:val="Hyperlink"/>
-    <w:basedOn w:val="DefaultParagraphFont"/>
+    <w:basedOn w:val="Absatz-Standardschriftart"/>
     <w:uiPriority w:val="99"/>
     <w:unhideWhenUsed/>
     <w:rsid w:val="00A175C4"/>
@@ -4949,10 +5098,10 @@
       <w:u w:val="single"/>
     </w:rPr>
   </w:style>
-  <w:style w:type="character" w:customStyle="1" w:styleId="Heading1Char">
-    <w:name w:val="Heading 1 Char"/>
-    <w:basedOn w:val="DefaultParagraphFont"/>
-    <w:link w:val="Heading1"/>
+  <w:style w:type="character" w:customStyle="1" w:styleId="berschrift1Zchn">
+    <w:name w:val="Überschrift 1 Zchn"/>
+    <w:basedOn w:val="Absatz-Standardschriftart"/>
+    <w:link w:val="berschrift1"/>
     <w:uiPriority w:val="9"/>
     <w:rsid w:val="00556844"/>
     <w:rPr>
@@ -4964,10 +5113,10 @@
       <w:szCs w:val="28"/>
     </w:rPr>
   </w:style>
-  <w:style w:type="character" w:customStyle="1" w:styleId="Heading2Char">
-    <w:name w:val="Heading 2 Char"/>
-    <w:basedOn w:val="DefaultParagraphFont"/>
-    <w:link w:val="Heading2"/>
+  <w:style w:type="character" w:customStyle="1" w:styleId="berschrift2Zchn">
+    <w:name w:val="Überschrift 2 Zchn"/>
+    <w:basedOn w:val="Absatz-Standardschriftart"/>
+    <w:link w:val="berschrift2"/>
     <w:uiPriority w:val="9"/>
     <w:rsid w:val="00556844"/>
     <w:rPr>
@@ -4979,10 +5128,10 @@
       <w:szCs w:val="26"/>
     </w:rPr>
   </w:style>
-  <w:style w:type="paragraph" w:styleId="BalloonText">
+  <w:style w:type="paragraph" w:styleId="Sprechblasentext">
     <w:name w:val="Balloon Text"/>
-    <w:basedOn w:val="Normal"/>
-    <w:link w:val="BalloonTextChar"/>
+    <w:basedOn w:val="Standard"/>
+    <w:link w:val="SprechblasentextZchn"/>
     <w:uiPriority w:val="99"/>
     <w:semiHidden/>
     <w:unhideWhenUsed/>
@@ -4996,10 +5145,10 @@
       <w:szCs w:val="16"/>
     </w:rPr>
   </w:style>
-  <w:style w:type="character" w:customStyle="1" w:styleId="BalloonTextChar">
-    <w:name w:val="Balloon Text Char"/>
-    <w:basedOn w:val="DefaultParagraphFont"/>
-    <w:link w:val="BalloonText"/>
+  <w:style w:type="character" w:customStyle="1" w:styleId="SprechblasentextZchn">
+    <w:name w:val="Sprechblasentext Zchn"/>
+    <w:basedOn w:val="Absatz-Standardschriftart"/>
+    <w:link w:val="Sprechblasentext"/>
     <w:uiPriority w:val="99"/>
     <w:semiHidden/>
     <w:rsid w:val="00391177"/>
@@ -5009,10 +5158,10 @@
       <w:szCs w:val="16"/>
     </w:rPr>
   </w:style>
-  <w:style w:type="paragraph" w:styleId="Header">
+  <w:style w:type="paragraph" w:styleId="Kopfzeile">
     <w:name w:val="header"/>
-    <w:basedOn w:val="Normal"/>
-    <w:link w:val="HeaderChar"/>
+    <w:basedOn w:val="Standard"/>
+    <w:link w:val="KopfzeileZchn"/>
     <w:uiPriority w:val="99"/>
     <w:unhideWhenUsed/>
     <w:rsid w:val="00F53449"/>
@@ -5024,17 +5173,17 @@
       <w:spacing w:after="0" w:line="240" w:lineRule="auto"/>
     </w:pPr>
   </w:style>
-  <w:style w:type="character" w:customStyle="1" w:styleId="HeaderChar">
-    <w:name w:val="Header Char"/>
-    <w:basedOn w:val="DefaultParagraphFont"/>
-    <w:link w:val="Header"/>
+  <w:style w:type="character" w:customStyle="1" w:styleId="KopfzeileZchn">
+    <w:name w:val="Kopfzeile Zchn"/>
+    <w:basedOn w:val="Absatz-Standardschriftart"/>
+    <w:link w:val="Kopfzeile"/>
     <w:uiPriority w:val="99"/>
     <w:rsid w:val="00F53449"/>
   </w:style>
-  <w:style w:type="paragraph" w:styleId="Footer">
+  <w:style w:type="paragraph" w:styleId="Fuzeile">
     <w:name w:val="footer"/>
-    <w:basedOn w:val="Normal"/>
-    <w:link w:val="FooterChar"/>
+    <w:basedOn w:val="Standard"/>
+    <w:link w:val="FuzeileZchn"/>
     <w:uiPriority w:val="99"/>
     <w:unhideWhenUsed/>
     <w:rsid w:val="00F53449"/>
@@ -5046,17 +5195,17 @@
       <w:spacing w:after="0" w:line="240" w:lineRule="auto"/>
     </w:pPr>
   </w:style>
-  <w:style w:type="character" w:customStyle="1" w:styleId="FooterChar">
-    <w:name w:val="Footer Char"/>
-    <w:basedOn w:val="DefaultParagraphFont"/>
-    <w:link w:val="Footer"/>
+  <w:style w:type="character" w:customStyle="1" w:styleId="FuzeileZchn">
+    <w:name w:val="Fußzeile Zchn"/>
+    <w:basedOn w:val="Absatz-Standardschriftart"/>
+    <w:link w:val="Fuzeile"/>
     <w:uiPriority w:val="99"/>
     <w:rsid w:val="00F53449"/>
   </w:style>
-  <w:style w:type="character" w:customStyle="1" w:styleId="Heading3Char">
-    <w:name w:val="Heading 3 Char"/>
-    <w:basedOn w:val="DefaultParagraphFont"/>
-    <w:link w:val="Heading3"/>
+  <w:style w:type="character" w:customStyle="1" w:styleId="berschrift3Zchn">
+    <w:name w:val="Überschrift 3 Zchn"/>
+    <w:basedOn w:val="Absatz-Standardschriftart"/>
+    <w:link w:val="berschrift3"/>
     <w:uiPriority w:val="9"/>
     <w:rsid w:val="008952FF"/>
     <w:rPr>
@@ -5066,10 +5215,10 @@
       <w:color w:val="4F81BD" w:themeColor="accent1"/>
     </w:rPr>
   </w:style>
-  <w:style w:type="character" w:customStyle="1" w:styleId="Heading5Char">
-    <w:name w:val="Heading 5 Char"/>
-    <w:basedOn w:val="DefaultParagraphFont"/>
-    <w:link w:val="Heading5"/>
+  <w:style w:type="character" w:customStyle="1" w:styleId="berschrift5Zchn">
+    <w:name w:val="Überschrift 5 Zchn"/>
+    <w:basedOn w:val="Absatz-Standardschriftart"/>
+    <w:link w:val="berschrift5"/>
     <w:uiPriority w:val="9"/>
     <w:rsid w:val="008952FF"/>
     <w:rPr>
@@ -5077,10 +5226,10 @@
       <w:i/>
     </w:rPr>
   </w:style>
-  <w:style w:type="paragraph" w:styleId="Caption">
+  <w:style w:type="paragraph" w:styleId="Beschriftung">
     <w:name w:val="caption"/>
-    <w:basedOn w:val="Normal"/>
-    <w:next w:val="Normal"/>
+    <w:basedOn w:val="Standard"/>
+    <w:next w:val="Standard"/>
     <w:uiPriority w:val="35"/>
     <w:unhideWhenUsed/>
     <w:qFormat/>
@@ -5098,10 +5247,10 @@
       <w:szCs w:val="18"/>
     </w:rPr>
   </w:style>
-  <w:style w:type="character" w:customStyle="1" w:styleId="Heading4Char">
-    <w:name w:val="Heading 4 Char"/>
-    <w:basedOn w:val="DefaultParagraphFont"/>
-    <w:link w:val="Heading4"/>
+  <w:style w:type="character" w:customStyle="1" w:styleId="berschrift4Zchn">
+    <w:name w:val="Überschrift 4 Zchn"/>
+    <w:basedOn w:val="Absatz-Standardschriftart"/>
+    <w:link w:val="berschrift4"/>
     <w:uiPriority w:val="9"/>
     <w:rsid w:val="00C72D46"/>
     <w:rPr>
@@ -5113,9 +5262,9 @@
       <w:color w:val="4F81BD" w:themeColor="accent1"/>
     </w:rPr>
   </w:style>
-  <w:style w:type="table" w:styleId="TableGrid">
+  <w:style w:type="table" w:styleId="Tabellengitternetz">
     <w:name w:val="Table Grid"/>
-    <w:basedOn w:val="TableNormal"/>
+    <w:basedOn w:val="NormaleTabelle"/>
     <w:uiPriority w:val="59"/>
     <w:rsid w:val="00C72D46"/>
     <w:pPr>
@@ -5125,6 +5274,7 @@
       <w:rFonts w:eastAsiaTheme="minorEastAsia"/>
     </w:rPr>
     <w:tblPr>
+      <w:tblInd w:w="0" w:type="dxa"/>
       <w:tblBorders>
         <w:top w:val="single" w:sz="4" w:space="0" w:color="auto"/>
         <w:left w:val="single" w:sz="4" w:space="0" w:color="auto"/>
@@ -5133,6 +5283,12 @@
         <w:insideH w:val="single" w:sz="4" w:space="0" w:color="auto"/>
         <w:insideV w:val="single" w:sz="4" w:space="0" w:color="auto"/>
       </w:tblBorders>
+      <w:tblCellMar>
+        <w:top w:w="0" w:type="dxa"/>
+        <w:left w:w="108" w:type="dxa"/>
+        <w:bottom w:w="0" w:type="dxa"/>
+        <w:right w:w="108" w:type="dxa"/>
+      </w:tblCellMar>
     </w:tblPr>
   </w:style>
 </w:styles>
@@ -5939,7 +6095,7 @@
 </file>
 
 <file path=customXml/itemProps1.xml><?xml version="1.0" encoding="utf-8"?>
-<ds:datastoreItem xmlns:ds="http://schemas.openxmlformats.org/officeDocument/2006/customXml" ds:itemID="{17A7ABAA-EB44-43E1-BA27-D18D11B0D9C9}">
+<ds:datastoreItem xmlns:ds="http://schemas.openxmlformats.org/officeDocument/2006/customXml" ds:itemID="{6325262F-EDD9-4FC7-AB7E-885192D3C101}">
   <ds:schemaRefs>
     <ds:schemaRef ds:uri="http://schemas.openxmlformats.org/officeDocument/2006/bibliography"/>
   </ds:schemaRefs>

</xml_diff>